<commit_message>
Thêm quá trình giải
</commit_message>
<xml_diff>
--- a/UIT-Rp.docx
+++ b/UIT-Rp.docx
@@ -28187,21 +28187,7 @@
         <w:rPr>
           <w:lang w:val="en-US"/>
         </w:rPr>
-        <w:t xml:space="preserve">, em </w:t>
-      </w:r>
-      <w:proofErr w:type="gramStart"/>
-      <w:r>
-        <w:rPr>
-          <w:lang w:val="en-US"/>
-        </w:rPr>
-        <w:t>tham</w:t>
-      </w:r>
-      <w:proofErr w:type="gramEnd"/>
-      <w:r>
-        <w:rPr>
-          <w:lang w:val="en-US"/>
-        </w:rPr>
-        <w:t xml:space="preserve"> khảo nhiều giáo án giảng dạy của các trường trung học phổ thông, trao </w:t>
+        <w:t xml:space="preserve">, em tham khảo nhiều giáo án giảng dạy của các trường trung học phổ thông, trao </w:t>
       </w:r>
       <w:r>
         <w:rPr>
@@ -28259,7 +28245,19 @@
         <w:rPr>
           <w:lang w:val="en-US"/>
         </w:rPr>
-        <w:t>Bước 3: Làm một bài toán mẫu cho học sinh xem.</w:t>
+        <w:t xml:space="preserve">Bước 3: </w:t>
+      </w:r>
+      <w:r>
+        <w:rPr>
+          <w:lang w:val="en-US"/>
+        </w:rPr>
+        <w:t>Nếu học sinh vẫn chưa hiểu cách làm của bài toán thì làm</w:t>
+      </w:r>
+      <w:r>
+        <w:rPr>
+          <w:lang w:val="en-US"/>
+        </w:rPr>
+        <w:t xml:space="preserve"> một bài toán mẫu cho học sinh xem.</w:t>
       </w:r>
     </w:p>
     <w:p>
@@ -28597,6 +28595,7 @@
         <w:spacing w:line="360" w:lineRule="auto"/>
       </w:pPr>
       <w:r>
+        <w:lastRenderedPageBreak/>
         <w:t xml:space="preserve">Người dùng: </w:t>
       </w:r>
       <w:r>
@@ -28613,7 +28612,6 @@
         <w:spacing w:line="360" w:lineRule="auto"/>
       </w:pPr>
       <w:r>
-        <w:lastRenderedPageBreak/>
         <w:t>Giao diện người dùng: Là giao diện web theo dạng khung chat nới người dùng và bot giao tiếp với nhau bằng cách gửi các tin nhắn. Có trách nhiệm xử lý các thao tác của người dùng và giao tiếp với máy chủ.</w:t>
       </w:r>
     </w:p>
@@ -28896,6 +28894,7 @@
         <w:rPr>
           <w:lang w:val="en-US"/>
         </w:rPr>
+        <w:lastRenderedPageBreak/>
         <w:t>Mô hình biểu diễn tri thức</w:t>
       </w:r>
     </w:p>
@@ -28924,7 +28923,63 @@
         <w:rPr>
           <w:lang w:val="en-US"/>
         </w:rPr>
-        <w:t>Lời giải là kết quả</w:t>
+        <w:t>Cấu trúc của một lời giải:</w:t>
+      </w:r>
+    </w:p>
+    <w:p>
+      <w:pPr>
+        <w:ind w:left="227"/>
+        <w:rPr>
+          <w:lang w:val="en-US"/>
+        </w:rPr>
+      </w:pPr>
+      <w:proofErr w:type="gramStart"/>
+      <w:r>
+        <w:rPr>
+          <w:lang w:val="en-US"/>
+        </w:rPr>
+        <w:t>+ Đề bài của lời giải.</w:t>
+      </w:r>
+      <w:proofErr w:type="gramEnd"/>
+    </w:p>
+    <w:p>
+      <w:pPr>
+        <w:pStyle w:val="Heading3"/>
+        <w:rPr>
+          <w:lang w:val="en-US"/>
+        </w:rPr>
+      </w:pPr>
+      <w:r>
+        <w:rPr>
+          <w:lang w:val="en-US"/>
+        </w:rPr>
+        <w:t>Đề bài</w:t>
+      </w:r>
+    </w:p>
+    <w:p>
+      <w:pPr>
+        <w:rPr>
+          <w:lang w:val="en-US"/>
+        </w:rPr>
+      </w:pPr>
+      <w:r>
+        <w:rPr>
+          <w:lang w:val="en-US"/>
+        </w:rPr>
+        <w:t>Một để bài bao gồm:</w:t>
+      </w:r>
+    </w:p>
+    <w:p>
+      <w:pPr>
+        <w:rPr>
+          <w:lang w:val="en-US"/>
+        </w:rPr>
+      </w:pPr>
+      <w:r>
+        <w:rPr>
+          <w:lang w:val="en-US"/>
+        </w:rPr>
+        <w:tab/>
       </w:r>
     </w:p>
     <w:p>
@@ -28941,7 +28996,6 @@
           <w:rFonts w:ascii="Times New Roman" w:hAnsi="Times New Roman" w:cs="Times New Roman"/>
           <w:lang w:val="en-US"/>
         </w:rPr>
-        <w:lastRenderedPageBreak/>
         <w:t>Hệ thống hướng dẫn giả</w:t>
       </w:r>
       <w:r>
@@ -28966,10 +29020,320 @@
           <w:lang w:val="en-US"/>
         </w:rPr>
       </w:pPr>
-      <w:bookmarkStart w:id="91" w:name="_GoBack"/>
-      <w:bookmarkEnd w:id="91"/>
+      <w:r>
+        <w:rPr>
+          <w:rFonts w:ascii="Times New Roman" w:hAnsi="Times New Roman" w:cs="Times New Roman"/>
+          <w:lang w:val="en-US"/>
+        </w:rPr>
+        <w:t>Mô hình hướng dẫn giải toán</w:t>
+      </w:r>
+    </w:p>
+    <w:p>
+      <w:pPr>
+        <w:pStyle w:val="Heading2"/>
+        <w:numPr>
+          <w:ilvl w:val="0"/>
+          <w:numId w:val="0"/>
+        </w:numPr>
+        <w:ind w:left="567"/>
+        <w:jc w:val="both"/>
+        <w:rPr>
+          <w:rFonts w:ascii="Times New Roman" w:hAnsi="Times New Roman" w:cs="Times New Roman"/>
+          <w:lang w:val="en-US"/>
+        </w:rPr>
+      </w:pPr>
+      <w:r>
+        <w:rPr>
+          <w:rFonts w:ascii="Times New Roman" w:hAnsi="Times New Roman" w:cs="Times New Roman"/>
+          <w:lang w:val="en-US"/>
+        </w:rPr>
+        <w:t>Bước 1: Yêu cầu học sinh nhập vào một hàm số</w:t>
+      </w:r>
+    </w:p>
+    <w:p>
+      <w:pPr>
+        <w:pStyle w:val="Heading2"/>
+        <w:numPr>
+          <w:ilvl w:val="0"/>
+          <w:numId w:val="0"/>
+        </w:numPr>
+        <w:ind w:left="567"/>
+        <w:jc w:val="both"/>
+        <w:rPr>
+          <w:rFonts w:ascii="Times New Roman" w:hAnsi="Times New Roman" w:cs="Times New Roman"/>
+          <w:lang w:val="en-US"/>
+        </w:rPr>
+      </w:pPr>
+      <w:r>
+        <w:rPr>
+          <w:rFonts w:ascii="Times New Roman" w:hAnsi="Times New Roman" w:cs="Times New Roman"/>
+          <w:lang w:val="en-US"/>
+        </w:rPr>
+        <w:t>Bước 2: Kiểm tra và xác định dạng hàm số</w:t>
+      </w:r>
+    </w:p>
+    <w:p>
+      <w:pPr>
+        <w:pStyle w:val="Heading2"/>
+        <w:numPr>
+          <w:ilvl w:val="0"/>
+          <w:numId w:val="0"/>
+        </w:numPr>
+        <w:ind w:left="567"/>
+        <w:jc w:val="both"/>
+        <w:rPr>
+          <w:rFonts w:ascii="Times New Roman" w:hAnsi="Times New Roman" w:cs="Times New Roman"/>
+          <w:lang w:val="en-US"/>
+        </w:rPr>
+      </w:pPr>
+      <w:r>
+        <w:rPr>
+          <w:rFonts w:ascii="Times New Roman" w:hAnsi="Times New Roman" w:cs="Times New Roman"/>
+          <w:lang w:val="en-US"/>
+        </w:rPr>
+        <w:t>Bước 3: Đưa ra các dạng toán có hỗ trợ cho loại hàm số mà học sinh nhập vào để chọn</w:t>
+      </w:r>
+    </w:p>
+    <w:p>
+      <w:pPr>
+        <w:pStyle w:val="Heading2"/>
+        <w:numPr>
+          <w:ilvl w:val="0"/>
+          <w:numId w:val="0"/>
+        </w:numPr>
+        <w:ind w:left="567"/>
+        <w:jc w:val="both"/>
+        <w:rPr>
+          <w:rFonts w:ascii="Times New Roman" w:hAnsi="Times New Roman" w:cs="Times New Roman"/>
+          <w:lang w:val="en-US"/>
+        </w:rPr>
+      </w:pPr>
+      <w:r>
+        <w:rPr>
+          <w:rFonts w:ascii="Times New Roman" w:hAnsi="Times New Roman" w:cs="Times New Roman"/>
+          <w:lang w:val="en-US"/>
+        </w:rPr>
+        <w:t>Bước 4: Kiểm tra xem dạng toán này có cần thêm dự kiện gì thêm không, nếu có thì yêu cầu học sinh nhập vào.</w:t>
+      </w:r>
+    </w:p>
+    <w:p>
+      <w:pPr>
+        <w:pStyle w:val="Heading2"/>
+        <w:numPr>
+          <w:ilvl w:val="0"/>
+          <w:numId w:val="0"/>
+        </w:numPr>
+        <w:ind w:left="567"/>
+        <w:jc w:val="both"/>
+        <w:rPr>
+          <w:rFonts w:ascii="Times New Roman" w:hAnsi="Times New Roman" w:cs="Times New Roman"/>
+          <w:lang w:val="en-US"/>
+        </w:rPr>
+      </w:pPr>
+      <w:r>
+        <w:rPr>
+          <w:rFonts w:ascii="Times New Roman" w:hAnsi="Times New Roman" w:cs="Times New Roman"/>
+          <w:lang w:val="en-US"/>
+        </w:rPr>
+        <w:t>Bước 5: Giải bài toán và tạo kịch bản hướng dẫn giải</w:t>
+      </w:r>
+    </w:p>
+    <w:p>
+      <w:pPr>
+        <w:pStyle w:val="Heading2"/>
+        <w:numPr>
+          <w:ilvl w:val="0"/>
+          <w:numId w:val="0"/>
+        </w:numPr>
+        <w:ind w:left="567"/>
+        <w:jc w:val="both"/>
+        <w:rPr>
+          <w:rFonts w:ascii="Times New Roman" w:hAnsi="Times New Roman" w:cs="Times New Roman"/>
+          <w:lang w:val="en-US"/>
+        </w:rPr>
+      </w:pPr>
+      <w:r>
+        <w:rPr>
+          <w:rFonts w:ascii="Times New Roman" w:hAnsi="Times New Roman" w:cs="Times New Roman"/>
+          <w:lang w:val="en-US"/>
+        </w:rPr>
+        <w:t xml:space="preserve">Bước 6: Hướng dẫn học sinh giải bài toán </w:t>
+      </w:r>
+      <w:proofErr w:type="gramStart"/>
+      <w:r>
+        <w:rPr>
+          <w:rFonts w:ascii="Times New Roman" w:hAnsi="Times New Roman" w:cs="Times New Roman"/>
+          <w:lang w:val="en-US"/>
+        </w:rPr>
+        <w:t>theo</w:t>
+      </w:r>
+      <w:proofErr w:type="gramEnd"/>
+      <w:r>
+        <w:rPr>
+          <w:rFonts w:ascii="Times New Roman" w:hAnsi="Times New Roman" w:cs="Times New Roman"/>
+          <w:lang w:val="en-US"/>
+        </w:rPr>
+        <w:t xml:space="preserve"> từng bước</w:t>
+      </w:r>
+    </w:p>
+    <w:p>
+      <w:pPr>
+        <w:pStyle w:val="Heading3"/>
+        <w:rPr>
+          <w:rFonts w:ascii="Times New Roman" w:hAnsi="Times New Roman" w:cs="Times New Roman"/>
+          <w:lang w:val="en-US"/>
+        </w:rPr>
+      </w:pPr>
+      <w:r>
+        <w:rPr>
+          <w:lang w:val="en-US"/>
+        </w:rPr>
+        <w:t>Hướng dẫn</w:t>
+      </w:r>
+    </w:p>
+    <w:p>
+      <w:pPr>
+        <w:pStyle w:val="Heading3"/>
+        <w:numPr>
+          <w:ilvl w:val="0"/>
+          <w:numId w:val="0"/>
+        </w:numPr>
+        <w:ind w:left="227"/>
+        <w:rPr>
+          <w:lang w:val="en-US"/>
+        </w:rPr>
+      </w:pPr>
+      <w:r>
+        <w:rPr>
+          <w:lang w:val="en-US"/>
+        </w:rPr>
+        <w:t xml:space="preserve">      Bước 1: </w:t>
+      </w:r>
+      <w:r>
+        <w:rPr>
+          <w:lang w:val="en-US"/>
+        </w:rPr>
+        <w:t>Lần lượt hỏi học sinh các câu hỏi về cách làm bài toán, nếu học sinh trả lời sai thì lần lượt đưa ra các gợi ý. Khi hết gợi ý thì đưa ra đáp án.</w:t>
+      </w:r>
       <w:r>
         <w:br w:type="page"/>
+      </w:r>
+    </w:p>
+    <w:p>
+      <w:pPr>
+        <w:rPr>
+          <w:lang w:val="en-US"/>
+        </w:rPr>
+      </w:pPr>
+      <w:r>
+        <w:rPr>
+          <w:lang w:val="en-US"/>
+        </w:rPr>
+        <w:lastRenderedPageBreak/>
+        <w:tab/>
+        <w:t>Bước 2: Nhắc lại danh sách các định lý, định nghĩa, công thức có liên quan hoặc được sử dụng trong qua trình giải bài toán.</w:t>
+      </w:r>
+    </w:p>
+    <w:p>
+      <w:pPr>
+        <w:rPr>
+          <w:lang w:val="en-US"/>
+        </w:rPr>
+      </w:pPr>
+      <w:r>
+        <w:rPr>
+          <w:lang w:val="en-US"/>
+        </w:rPr>
+        <w:tab/>
+        <w:t xml:space="preserve">Bước 3: Hỏi học sinh đã </w:t>
+      </w:r>
+      <w:proofErr w:type="gramStart"/>
+      <w:r>
+        <w:rPr>
+          <w:lang w:val="en-US"/>
+        </w:rPr>
+        <w:t>hiểu ,</w:t>
+      </w:r>
+      <w:proofErr w:type="gramEnd"/>
+      <w:r>
+        <w:rPr>
+          <w:lang w:val="en-US"/>
+        </w:rPr>
+        <w:t xml:space="preserve"> nhớ ra cách làm của bài toán chưa, nếu học sinh vẫn chưa hiểu thì đưa ra một bài giải mẫu cho học sinh xem</w:t>
+      </w:r>
+    </w:p>
+    <w:p>
+      <w:pPr>
+        <w:rPr>
+          <w:lang w:val="en-US"/>
+        </w:rPr>
+      </w:pPr>
+      <w:r>
+        <w:rPr>
+          <w:lang w:val="en-US"/>
+        </w:rPr>
+        <w:tab/>
+        <w:t>Bước 4: Hướng dẫn học sinh làm từng bước giải của bài toán.</w:t>
+      </w:r>
+    </w:p>
+    <w:p>
+      <w:pPr>
+        <w:rPr>
+          <w:lang w:val="en-US"/>
+        </w:rPr>
+      </w:pPr>
+      <w:r>
+        <w:rPr>
+          <w:lang w:val="en-US"/>
+        </w:rPr>
+        <w:t xml:space="preserve">Bước 4.1: Nếu bước giải không phải là một bài toán con thì yêu cầu học sinh làm và nhập vào đáp </w:t>
+      </w:r>
+      <w:proofErr w:type="gramStart"/>
+      <w:r>
+        <w:rPr>
+          <w:lang w:val="en-US"/>
+        </w:rPr>
+        <w:t>án</w:t>
+      </w:r>
+      <w:proofErr w:type="gramEnd"/>
+      <w:r>
+        <w:rPr>
+          <w:lang w:val="en-US"/>
+        </w:rPr>
+        <w:t xml:space="preserve"> của bài toán đó để bot kiểm tra</w:t>
+      </w:r>
+      <w:r>
+        <w:rPr>
+          <w:lang w:val="en-US"/>
+        </w:rPr>
+        <w:t>, cho biết học sinh làm sai hay đúng và đưa ra lời giải chính xác.</w:t>
+      </w:r>
+    </w:p>
+    <w:p>
+      <w:pPr>
+        <w:rPr>
+          <w:lang w:val="en-US"/>
+        </w:rPr>
+      </w:pPr>
+      <w:r>
+        <w:rPr>
+          <w:lang w:val="en-US"/>
+        </w:rPr>
+        <w:t xml:space="preserve">Bước 4.2: Nếu lời giải là một bài toán con thì hỏi học sinh đã biết làm bài toán </w:t>
+      </w:r>
+      <w:proofErr w:type="gramStart"/>
+      <w:r>
+        <w:rPr>
+          <w:lang w:val="en-US"/>
+        </w:rPr>
+        <w:t>đó</w:t>
+      </w:r>
+      <w:proofErr w:type="gramEnd"/>
+      <w:r>
+        <w:rPr>
+          <w:lang w:val="en-US"/>
+        </w:rPr>
+        <w:t xml:space="preserve"> chưa, nếu không thì hướng dẫn học sinh làm dạng toán đó, ngược lại xử lý như 4.1.</w:t>
       </w:r>
     </w:p>
     <w:p>
@@ -28977,30 +29341,29 @@
         <w:pStyle w:val="Heading1"/>
         <w:ind w:left="0" w:firstLine="0"/>
       </w:pPr>
-      <w:bookmarkStart w:id="92" w:name="_Toc470743132"/>
-      <w:r>
-        <w:lastRenderedPageBreak/>
+      <w:bookmarkStart w:id="91" w:name="_Toc470743132"/>
+      <w:r>
         <w:t>CÀI ĐẶT MINH HỌA</w:t>
       </w:r>
+      <w:bookmarkEnd w:id="91"/>
+    </w:p>
+    <w:p>
+      <w:pPr>
+        <w:pStyle w:val="Heading2"/>
+        <w:rPr>
+          <w:rFonts w:ascii="Times New Roman" w:hAnsi="Times New Roman" w:cs="Times New Roman"/>
+          <w:lang w:val="en-US"/>
+        </w:rPr>
+      </w:pPr>
+      <w:bookmarkStart w:id="92" w:name="_Toc470743133"/>
+      <w:r>
+        <w:rPr>
+          <w:rFonts w:ascii="Times New Roman" w:hAnsi="Times New Roman" w:cs="Times New Roman"/>
+          <w:lang w:val="en-US"/>
+        </w:rPr>
+        <w:t>Yêu cầu</w:t>
+      </w:r>
       <w:bookmarkEnd w:id="92"/>
-    </w:p>
-    <w:p>
-      <w:pPr>
-        <w:pStyle w:val="Heading2"/>
-        <w:rPr>
-          <w:rFonts w:ascii="Times New Roman" w:hAnsi="Times New Roman" w:cs="Times New Roman"/>
-          <w:lang w:val="en-US"/>
-        </w:rPr>
-      </w:pPr>
-      <w:bookmarkStart w:id="93" w:name="_Toc470743133"/>
-      <w:r>
-        <w:rPr>
-          <w:rFonts w:ascii="Times New Roman" w:hAnsi="Times New Roman" w:cs="Times New Roman"/>
-          <w:lang w:val="en-US"/>
-        </w:rPr>
-        <w:t>Yêu cầu</w:t>
-      </w:r>
-      <w:bookmarkEnd w:id="93"/>
     </w:p>
     <w:p>
       <w:pPr>
@@ -29049,6 +29412,8 @@
       <w:r>
         <w:t>Framework sử dụng: Flask 0.12</w:t>
       </w:r>
+      <w:bookmarkStart w:id="93" w:name="_GoBack"/>
+      <w:bookmarkEnd w:id="93"/>
     </w:p>
     <w:p>
       <w:pPr>
@@ -29189,6 +29554,7 @@
         <w:jc w:val="center"/>
       </w:pPr>
       <w:r>
+        <w:lastRenderedPageBreak/>
         <w:pict>
           <v:shape id="_x0000_i1042" type="#_x0000_t75" style="width:439.5pt;height:220.5pt">
             <v:imagedata r:id="rId40" o:title="create-fb-app"/>
@@ -29342,7 +29708,6 @@
         <w:jc w:val="center"/>
       </w:pPr>
       <w:r>
-        <w:lastRenderedPageBreak/>
         <w:pict>
           <v:shape id="_x0000_i1043" type="#_x0000_t75" style="width:439.5pt;height:122.25pt">
             <v:imagedata r:id="rId41" o:title="facebook"/>
@@ -29508,6 +29873,7 @@
         <w:ind w:left="360"/>
       </w:pPr>
       <w:r>
+        <w:lastRenderedPageBreak/>
         <w:pict>
           <v:shape id="_x0000_i1044" type="#_x0000_t75" style="width:438.75pt;height:161.25pt">
             <v:imagedata r:id="rId42" o:title="token-gen"/>
@@ -29774,7 +30140,6 @@
           <w:szCs w:val="26"/>
           <w:lang w:val="en-US"/>
         </w:rPr>
-        <w:lastRenderedPageBreak/>
         <w:drawing>
           <wp:inline distT="0" distB="0" distL="0" distR="0" wp14:anchorId="4AC256BB" wp14:editId="1C860E31">
             <wp:extent cx="5572125" cy="2428875"/>
@@ -29947,6 +30312,7 @@
         <w:ind w:left="720" w:firstLine="0"/>
       </w:pPr>
       <w:r>
+        <w:lastRenderedPageBreak/>
         <w:t xml:space="preserve">Trong source code, mở file </w:t>
       </w:r>
       <w:r>
@@ -30317,7 +30683,6 @@
         <w:ind w:left="720" w:firstLine="0"/>
       </w:pPr>
       <w:r>
-        <w:lastRenderedPageBreak/>
         <w:t xml:space="preserve">Copy link </w:t>
       </w:r>
       <w:r>
@@ -30347,6 +30712,7 @@
         <w:ind w:left="360"/>
       </w:pPr>
       <w:r>
+        <w:lastRenderedPageBreak/>
         <w:pict>
           <v:shape id="_x0000_i1048" type="#_x0000_t75" style="width:438.75pt;height:270pt">
             <v:imagedata r:id="rId47" o:title="verifi-wh"/>
@@ -30604,7 +30970,6 @@
           <w:szCs w:val="26"/>
           <w:lang w:val="en-US"/>
         </w:rPr>
-        <w:lastRenderedPageBreak/>
         <w:t>Cách chơi đơn giản là nhắn tin một đoạn text cho chatbot và đợi nó hồi âm trả lời. Nếu người chơi đủ tinh ý và suy luận sẽ tìm ra được từ khóa qua màn cho game.</w:t>
       </w:r>
     </w:p>
@@ -30636,6 +31001,7 @@
         <w:spacing w:line="360" w:lineRule="auto"/>
       </w:pPr>
       <w:r>
+        <w:lastRenderedPageBreak/>
         <w:t xml:space="preserve"> Khung cảnh hiện tại: Bạn đang đứng trong một căn phòng trống. Trên bàn có một bức điện. Bạn sẽ làm gì?</w:t>
       </w:r>
     </w:p>
@@ -31630,7 +31996,7 @@
             <w:rFonts w:ascii="Times New Roman" w:hAnsi="Times New Roman" w:cs="Times New Roman"/>
             <w:noProof/>
           </w:rPr>
-          <w:t>29</w:t>
+          <w:t>32</w:t>
         </w:r>
         <w:r>
           <w:rPr>
@@ -32618,9 +32984,9 @@
   </w:abstractNum>
   <w:abstractNum w:abstractNumId="7">
     <w:nsid w:val="69745779"/>
-    <w:multiLevelType w:val="hybridMultilevel"/>
-    <w:tmpl w:val="3272A796"/>
-    <w:lvl w:ilvl="0" w:tplc="0409000F">
+    <w:multiLevelType w:val="multilevel"/>
+    <w:tmpl w:val="2BB65E00"/>
+    <w:lvl w:ilvl="0">
       <w:start w:val="1"/>
       <w:numFmt w:val="decimal"/>
       <w:lvlText w:val="%1."/>
@@ -32632,77 +32998,109 @@
         <w:rFonts w:hint="default"/>
       </w:rPr>
     </w:lvl>
-    <w:lvl w:ilvl="1" w:tplc="04090019" w:tentative="1">
-      <w:start w:val="1"/>
-      <w:numFmt w:val="lowerLetter"/>
-      <w:lvlText w:val="%2."/>
-      <w:lvlJc w:val="left"/>
-      <w:pPr>
-        <w:ind w:left="1440" w:hanging="360"/>
-      </w:pPr>
-    </w:lvl>
-    <w:lvl w:ilvl="2" w:tplc="0409001B" w:tentative="1">
-      <w:start w:val="1"/>
-      <w:numFmt w:val="lowerRoman"/>
-      <w:lvlText w:val="%3."/>
-      <w:lvlJc w:val="right"/>
-      <w:pPr>
-        <w:ind w:left="2160" w:hanging="180"/>
-      </w:pPr>
-    </w:lvl>
-    <w:lvl w:ilvl="3" w:tplc="0409000F" w:tentative="1">
+    <w:lvl w:ilvl="1">
       <w:start w:val="1"/>
       <w:numFmt w:val="decimal"/>
-      <w:lvlText w:val="%4."/>
+      <w:isLgl/>
+      <w:lvlText w:val="%1.%2."/>
       <w:lvlJc w:val="left"/>
       <w:pPr>
-        <w:ind w:left="2880" w:hanging="360"/>
-      </w:pPr>
+        <w:ind w:left="2160" w:hanging="720"/>
+      </w:pPr>
+      <w:rPr>
+        <w:rFonts w:hint="default"/>
+      </w:rPr>
     </w:lvl>
-    <w:lvl w:ilvl="4" w:tplc="04090019" w:tentative="1">
-      <w:start w:val="1"/>
-      <w:numFmt w:val="lowerLetter"/>
-      <w:lvlText w:val="%5."/>
-      <w:lvlJc w:val="left"/>
-      <w:pPr>
-        <w:ind w:left="3600" w:hanging="360"/>
-      </w:pPr>
-    </w:lvl>
-    <w:lvl w:ilvl="5" w:tplc="0409001B" w:tentative="1">
-      <w:start w:val="1"/>
-      <w:numFmt w:val="lowerRoman"/>
-      <w:lvlText w:val="%6."/>
-      <w:lvlJc w:val="right"/>
-      <w:pPr>
-        <w:ind w:left="4320" w:hanging="180"/>
-      </w:pPr>
-    </w:lvl>
-    <w:lvl w:ilvl="6" w:tplc="0409000F" w:tentative="1">
+    <w:lvl w:ilvl="2">
       <w:start w:val="1"/>
       <w:numFmt w:val="decimal"/>
-      <w:lvlText w:val="%7."/>
+      <w:isLgl/>
+      <w:lvlText w:val="%1.%2.%3."/>
       <w:lvlJc w:val="left"/>
       <w:pPr>
-        <w:ind w:left="5040" w:hanging="360"/>
-      </w:pPr>
+        <w:ind w:left="3240" w:hanging="720"/>
+      </w:pPr>
+      <w:rPr>
+        <w:rFonts w:hint="default"/>
+      </w:rPr>
     </w:lvl>
-    <w:lvl w:ilvl="7" w:tplc="04090019" w:tentative="1">
+    <w:lvl w:ilvl="3">
       <w:start w:val="1"/>
-      <w:numFmt w:val="lowerLetter"/>
-      <w:lvlText w:val="%8."/>
+      <w:numFmt w:val="decimal"/>
+      <w:isLgl/>
+      <w:lvlText w:val="%1.%2.%3.%4."/>
       <w:lvlJc w:val="left"/>
       <w:pPr>
-        <w:ind w:left="5760" w:hanging="360"/>
-      </w:pPr>
+        <w:ind w:left="4680" w:hanging="1080"/>
+      </w:pPr>
+      <w:rPr>
+        <w:rFonts w:hint="default"/>
+      </w:rPr>
     </w:lvl>
-    <w:lvl w:ilvl="8" w:tplc="0409001B" w:tentative="1">
+    <w:lvl w:ilvl="4">
       <w:start w:val="1"/>
-      <w:numFmt w:val="lowerRoman"/>
-      <w:lvlText w:val="%9."/>
-      <w:lvlJc w:val="right"/>
-      <w:pPr>
-        <w:ind w:left="6480" w:hanging="180"/>
-      </w:pPr>
+      <w:numFmt w:val="decimal"/>
+      <w:isLgl/>
+      <w:lvlText w:val="%1.%2.%3.%4.%5."/>
+      <w:lvlJc w:val="left"/>
+      <w:pPr>
+        <w:ind w:left="5760" w:hanging="1080"/>
+      </w:pPr>
+      <w:rPr>
+        <w:rFonts w:hint="default"/>
+      </w:rPr>
+    </w:lvl>
+    <w:lvl w:ilvl="5">
+      <w:start w:val="1"/>
+      <w:numFmt w:val="decimal"/>
+      <w:isLgl/>
+      <w:lvlText w:val="%1.%2.%3.%4.%5.%6."/>
+      <w:lvlJc w:val="left"/>
+      <w:pPr>
+        <w:ind w:left="7200" w:hanging="1440"/>
+      </w:pPr>
+      <w:rPr>
+        <w:rFonts w:hint="default"/>
+      </w:rPr>
+    </w:lvl>
+    <w:lvl w:ilvl="6">
+      <w:start w:val="1"/>
+      <w:numFmt w:val="decimal"/>
+      <w:isLgl/>
+      <w:lvlText w:val="%1.%2.%3.%4.%5.%6.%7."/>
+      <w:lvlJc w:val="left"/>
+      <w:pPr>
+        <w:ind w:left="8640" w:hanging="1800"/>
+      </w:pPr>
+      <w:rPr>
+        <w:rFonts w:hint="default"/>
+      </w:rPr>
+    </w:lvl>
+    <w:lvl w:ilvl="7">
+      <w:start w:val="1"/>
+      <w:numFmt w:val="decimal"/>
+      <w:isLgl/>
+      <w:lvlText w:val="%1.%2.%3.%4.%5.%6.%7.%8."/>
+      <w:lvlJc w:val="left"/>
+      <w:pPr>
+        <w:ind w:left="9720" w:hanging="1800"/>
+      </w:pPr>
+      <w:rPr>
+        <w:rFonts w:hint="default"/>
+      </w:rPr>
+    </w:lvl>
+    <w:lvl w:ilvl="8">
+      <w:start w:val="1"/>
+      <w:numFmt w:val="decimal"/>
+      <w:isLgl/>
+      <w:lvlText w:val="%1.%2.%3.%4.%5.%6.%7.%8.%9."/>
+      <w:lvlJc w:val="left"/>
+      <w:pPr>
+        <w:ind w:left="11160" w:hanging="2160"/>
+      </w:pPr>
+      <w:rPr>
+        <w:rFonts w:hint="default"/>
+      </w:rPr>
     </w:lvl>
   </w:abstractNum>
   <w:abstractNum w:abstractNumId="8">
@@ -34134,7 +34532,7 @@
 </file>
 
 <file path=customXml/itemProps1.xml><?xml version="1.0" encoding="utf-8"?>
-<ds:datastoreItem xmlns:ds="http://schemas.openxmlformats.org/officeDocument/2006/customXml" ds:itemID="{A1A90301-AA88-4417-ABAC-CFBC8FF757D1}">
+<ds:datastoreItem xmlns:ds="http://schemas.openxmlformats.org/officeDocument/2006/customXml" ds:itemID="{96CC31ED-E879-4159-957B-71218B272A9C}">
   <ds:schemaRefs>
     <ds:schemaRef ds:uri="http://schemas.openxmlformats.org/officeDocument/2006/bibliography"/>
   </ds:schemaRefs>

</xml_diff>

<commit_message>
Thêm Tại sao sử dụng Sympy
</commit_message>
<xml_diff>
--- a/UIT-Rp.docx
+++ b/UIT-Rp.docx
@@ -1,6 +1,6 @@
 
 <file path=word/document.xml><?xml version="1.0" encoding="utf-8"?>
-<w:document xmlns:wpc="http://schemas.microsoft.com/office/word/2010/wordprocessingCanvas" xmlns:mc="http://schemas.openxmlformats.org/markup-compatibility/2006" xmlns:o="urn:schemas-microsoft-com:office:office" xmlns:r="http://schemas.openxmlformats.org/officeDocument/2006/relationships" xmlns:m="http://schemas.openxmlformats.org/officeDocument/2006/math" xmlns:v="urn:schemas-microsoft-com:vml" xmlns:wp14="http://schemas.microsoft.com/office/word/2010/wordprocessingDrawing" xmlns:wp="http://schemas.openxmlformats.org/drawingml/2006/wordprocessingDrawing" xmlns:w10="urn:schemas-microsoft-com:office:word" xmlns:w="http://schemas.openxmlformats.org/wordprocessingml/2006/main" xmlns:w14="http://schemas.microsoft.com/office/word/2010/wordml" xmlns:wpg="http://schemas.microsoft.com/office/word/2010/wordprocessingGroup" xmlns:wpi="http://schemas.microsoft.com/office/word/2010/wordprocessingInk" xmlns:wne="http://schemas.microsoft.com/office/word/2006/wordml" xmlns:wps="http://schemas.microsoft.com/office/word/2010/wordprocessingShape" mc:Ignorable="w14 wp14">
+<w:document xmlns:wpc="http://schemas.microsoft.com/office/word/2010/wordprocessingCanvas" xmlns:cx="http://schemas.microsoft.com/office/drawing/2014/chartex" xmlns:cx1="http://schemas.microsoft.com/office/drawing/2015/9/8/chartex" xmlns:cx2="http://schemas.microsoft.com/office/drawing/2015/10/21/chartex" xmlns:cx3="http://schemas.microsoft.com/office/drawing/2016/5/9/chartex" xmlns:cx4="http://schemas.microsoft.com/office/drawing/2016/5/10/chartex" xmlns:cx5="http://schemas.microsoft.com/office/drawing/2016/5/11/chartex" xmlns:cx6="http://schemas.microsoft.com/office/drawing/2016/5/12/chartex" xmlns:cx7="http://schemas.microsoft.com/office/drawing/2016/5/13/chartex" xmlns:cx8="http://schemas.microsoft.com/office/drawing/2016/5/14/chartex" xmlns:mc="http://schemas.openxmlformats.org/markup-compatibility/2006" xmlns:aink="http://schemas.microsoft.com/office/drawing/2016/ink" xmlns:am3d="http://schemas.microsoft.com/office/drawing/2017/model3d" xmlns:o="urn:schemas-microsoft-com:office:office" xmlns:r="http://schemas.openxmlformats.org/officeDocument/2006/relationships" xmlns:m="http://schemas.openxmlformats.org/officeDocument/2006/math" xmlns:v="urn:schemas-microsoft-com:vml" xmlns:wp14="http://schemas.microsoft.com/office/word/2010/wordprocessingDrawing" xmlns:wp="http://schemas.openxmlformats.org/drawingml/2006/wordprocessingDrawing" xmlns:w10="urn:schemas-microsoft-com:office:word" xmlns:w="http://schemas.openxmlformats.org/wordprocessingml/2006/main" xmlns:w14="http://schemas.microsoft.com/office/word/2010/wordml" xmlns:w15="http://schemas.microsoft.com/office/word/2012/wordml" xmlns:w16cid="http://schemas.microsoft.com/office/word/2016/wordml/cid" xmlns:w16se="http://schemas.microsoft.com/office/word/2015/wordml/symex" xmlns:wpg="http://schemas.microsoft.com/office/word/2010/wordprocessingGroup" xmlns:wpi="http://schemas.microsoft.com/office/word/2010/wordprocessingInk" xmlns:wne="http://schemas.microsoft.com/office/word/2006/wordml" xmlns:wps="http://schemas.microsoft.com/office/word/2010/wordprocessingShape" mc:Ignorable="w14 w15 w16se w16cid wp14">
   <w:body>
     <w:p>
       <w:pPr>
@@ -348,7 +348,7 @@
           <w:szCs w:val="26"/>
         </w:rPr>
         <w:sectPr>
-          <w:footerReference w:type="even" r:id="rId9"/>
+          <w:footerReference w:type="even" r:id="rId8"/>
           <w:pgSz w:w="11906" w:h="16838"/>
           <w:pgMar w:top="1135" w:right="1133" w:bottom="851" w:left="1440" w:header="708" w:footer="708" w:gutter="0"/>
           <w:pgBorders w:display="firstPage" w:offsetFrom="page">
@@ -725,10 +725,10 @@
           <w:szCs w:val="26"/>
         </w:rPr>
         <w:sectPr>
-          <w:headerReference w:type="even" r:id="rId10"/>
-          <w:headerReference w:type="default" r:id="rId11"/>
-          <w:footerReference w:type="even" r:id="rId12"/>
-          <w:footerReference w:type="default" r:id="rId13"/>
+          <w:headerReference w:type="even" r:id="rId9"/>
+          <w:headerReference w:type="default" r:id="rId10"/>
+          <w:footerReference w:type="even" r:id="rId11"/>
+          <w:footerReference w:type="default" r:id="rId12"/>
           <w:pgSz w:w="11906" w:h="16838"/>
           <w:pgMar w:top="1135" w:right="1133" w:bottom="851" w:left="1440" w:header="708" w:footer="708" w:gutter="0"/>
           <w:pgBorders w:offsetFrom="page">
@@ -1293,7 +1293,7 @@
                 <w:rFonts w:ascii="Times New Roman" w:hAnsi="Times New Roman" w:cs="Times New Roman"/>
                 <w:noProof/>
               </w:rPr>
-              <w:pict>
+              <w:pict w14:anchorId="16B5AE5D">
                 <v:line id="_x0000_s1105" style="position:absolute;left:0;text-align:left;z-index:251666432;visibility:visible;mso-wrap-style:square;mso-width-percent:0;mso-height-percent:0;mso-wrap-distance-left:9pt;mso-wrap-distance-top:0;mso-wrap-distance-right:9pt;mso-wrap-distance-bottom:0;mso-position-horizontal:absolute;mso-position-horizontal-relative:text;mso-position-vertical:absolute;mso-position-vertical-relative:text;mso-width-percent:0;mso-height-percent:0;mso-width-relative:page;mso-height-relative:page" from="31.95pt,15.5pt" to="175.95pt,15.5pt" o:gfxdata="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"/>
               </w:pict>
             </w:r>
@@ -1344,7 +1344,7 @@
                 <w:rFonts w:ascii="Times New Roman" w:hAnsi="Times New Roman" w:cs="Times New Roman"/>
                 <w:noProof/>
               </w:rPr>
-              <w:pict>
+              <w:pict w14:anchorId="16B5AE5E">
                 <v:line id="_x0000_s1104" style="position:absolute;left:0;text-align:left;z-index:251665408;visibility:visible;mso-wrap-style:square;mso-width-percent:0;mso-height-percent:0;mso-wrap-distance-left:9pt;mso-wrap-distance-top:0;mso-wrap-distance-right:9pt;mso-wrap-distance-bottom:0;mso-position-horizontal:absolute;mso-position-horizontal-relative:text;mso-position-vertical:absolute;mso-position-vertical-relative:text;mso-width-percent:0;mso-height-percent:0;mso-width-relative:page;mso-height-relative:page" from="64pt,17.8pt" to="208pt,17.8pt" o:gfxdata="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"/>
               </w:pict>
             </w:r>
@@ -2384,7 +2384,7 @@
                 <w:rFonts w:ascii="Times New Roman" w:hAnsi="Times New Roman" w:cs="Times New Roman"/>
                 <w:noProof/>
               </w:rPr>
-              <w:pict>
+              <w:pict w14:anchorId="16B5AE5F">
                 <v:line id="Straight Connector 55" o:spid="_x0000_s1103" style="position:absolute;left:0;text-align:left;z-index:251663360;visibility:visible;mso-wrap-style:square;mso-width-percent:0;mso-height-percent:0;mso-wrap-distance-left:9pt;mso-wrap-distance-top:0;mso-wrap-distance-right:9pt;mso-wrap-distance-bottom:0;mso-position-horizontal:absolute;mso-position-horizontal-relative:text;mso-position-vertical:absolute;mso-position-vertical-relative:text;mso-width-percent:0;mso-height-percent:0;mso-width-relative:page;mso-height-relative:page" from="31.95pt,15.5pt" to="175.95pt,15.5pt" o:gfxdata="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"/>
               </w:pict>
             </w:r>
@@ -2435,7 +2435,7 @@
                 <w:rFonts w:ascii="Times New Roman" w:hAnsi="Times New Roman" w:cs="Times New Roman"/>
                 <w:noProof/>
               </w:rPr>
-              <w:pict>
+              <w:pict w14:anchorId="16B5AE60">
                 <v:line id="Straight Connector 56" o:spid="_x0000_s1102" style="position:absolute;left:0;text-align:left;z-index:251662336;visibility:visible;mso-wrap-style:square;mso-width-percent:0;mso-height-percent:0;mso-wrap-distance-left:9pt;mso-wrap-distance-top:0;mso-wrap-distance-right:9pt;mso-wrap-distance-bottom:0;mso-position-horizontal:absolute;mso-position-horizontal-relative:text;mso-position-vertical:absolute;mso-position-vertical-relative:text;mso-width-percent:0;mso-height-percent:0;mso-width-relative:page;mso-height-relative:page" from="64pt,17.8pt" to="208pt,17.8pt" o:gfxdata="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"/>
               </w:pict>
             </w:r>
@@ -3453,7 +3453,7 @@
                 <w:rFonts w:ascii="Times New Roman" w:hAnsi="Times New Roman" w:cs="Times New Roman"/>
                 <w:noProof/>
               </w:rPr>
-              <w:pict>
+              <w:pict w14:anchorId="16B5AE61">
                 <v:line id="Straight Connector 66" o:spid="_x0000_s1101" style="position:absolute;left:0;text-align:left;z-index:251660288;visibility:visible;mso-wrap-style:square;mso-width-percent:0;mso-height-percent:0;mso-wrap-distance-left:9pt;mso-wrap-distance-top:0;mso-wrap-distance-right:9pt;mso-wrap-distance-bottom:0;mso-position-horizontal:absolute;mso-position-horizontal-relative:text;mso-position-vertical:absolute;mso-position-vertical-relative:text;mso-width-percent:0;mso-height-percent:0;mso-width-relative:page;mso-height-relative:page" from="-190.25pt,63.45pt" to="-46.25pt,63.45pt" o:gfxdata="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"/>
               </w:pict>
             </w:r>
@@ -3481,7 +3481,7 @@
                 <w:rFonts w:ascii="Times New Roman" w:hAnsi="Times New Roman" w:cs="Times New Roman"/>
                 <w:noProof/>
               </w:rPr>
-              <w:pict>
+              <w:pict w14:anchorId="16B5AE62">
                 <v:line id="Straight Connector 77" o:spid="_x0000_s1100" style="position:absolute;left:0;text-align:left;z-index:251659264;visibility:visible;mso-wrap-style:square;mso-width-percent:0;mso-height-percent:0;mso-wrap-distance-left:9pt;mso-wrap-distance-top:0;mso-wrap-distance-right:9pt;mso-wrap-distance-bottom:0;mso-position-horizontal:absolute;mso-position-horizontal-relative:text;mso-position-vertical:absolute;mso-position-vertical-relative:text;mso-width-percent:0;mso-height-percent:0;mso-width-relative:page;mso-height-relative:page" from="64pt,23.05pt" to="208pt,23.05pt" o:gfxdata="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"/>
               </w:pict>
             </w:r>
@@ -18691,7 +18691,7 @@
           <w:szCs w:val="26"/>
           <w:lang w:val="en-US"/>
         </w:rPr>
-        <w:pict>
+        <w:pict w14:anchorId="16B5AE63">
           <v:shapetype id="_x0000_t75" coordsize="21600,21600" o:spt="75" o:preferrelative="t" path="m@4@5l@4@11@9@11@9@5xe" filled="f" stroked="f">
             <v:stroke joinstyle="miter"/>
             <v:formulas>
@@ -18712,7 +18712,7 @@
             <o:lock v:ext="edit" aspectratio="t"/>
           </v:shapetype>
           <v:shape id="_x0000_i1025" type="#_x0000_t75" style="width:438.75pt;height:311.25pt">
-            <v:imagedata r:id="rId14" o:title="chat-bot-pretends-to-be-you-to-stay-connected-with-friends"/>
+            <v:imagedata r:id="rId13" o:title="chat-bot-pretends-to-be-you-to-stay-connected-with-friends"/>
           </v:shape>
         </w:pict>
       </w:r>
@@ -19210,18 +19210,8 @@
           <w:szCs w:val="26"/>
           <w:lang w:val="en-US"/>
         </w:rPr>
-        <w:t xml:space="preserve">o có bên trong Chatbot (Nói chuyện với Siri, Cortana, Google Assitant, </w:t>
-      </w:r>
-      <w:proofErr w:type="gramStart"/>
-      <w:r>
-        <w:rPr>
-          <w:rFonts w:ascii="Times New Roman" w:hAnsi="Times New Roman" w:cs="Times New Roman"/>
-          <w:szCs w:val="26"/>
-          <w:lang w:val="en-US"/>
-        </w:rPr>
-        <w:t>Simsimi. ..)</w:t>
-      </w:r>
-      <w:proofErr w:type="gramEnd"/>
+        <w:t>o có bên trong Chatbot (Nói chuyện với Siri, Cortana, Google Assitant, Simsimi. ..)</w:t>
+      </w:r>
     </w:p>
     <w:p>
       <w:pPr>
@@ -19341,7 +19331,7 @@
         </w:rPr>
         <w:lastRenderedPageBreak/>
         <w:drawing>
-          <wp:inline distT="0" distB="0" distL="0" distR="0" wp14:anchorId="3C5DBEF6" wp14:editId="7373A8AC">
+          <wp:inline distT="0" distB="0" distL="0" distR="0" wp14:anchorId="16B5AE64" wp14:editId="16B5AE65">
             <wp:extent cx="2645892" cy="4846198"/>
             <wp:effectExtent l="0" t="0" r="2540" b="0"/>
             <wp:docPr id="150" name="Shape 150" descr="Screenshot_20161002-231724.jpg"/>
@@ -19354,7 +19344,7 @@
                     <pic:cNvPicPr preferRelativeResize="0"/>
                   </pic:nvPicPr>
                   <pic:blipFill rotWithShape="1">
-                    <a:blip r:embed="rId15">
+                    <a:blip r:embed="rId14">
                       <a:alphaModFix/>
                     </a:blip>
                     <a:srcRect l="1465" r="1475"/>
@@ -20021,7 +20011,7 @@
         </w:rPr>
         <w:lastRenderedPageBreak/>
         <w:drawing>
-          <wp:inline distT="0" distB="0" distL="0" distR="0" wp14:anchorId="371ACF5D" wp14:editId="1A91E673">
+          <wp:inline distT="0" distB="0" distL="0" distR="0" wp14:anchorId="16B5AE66" wp14:editId="16B5AE67">
             <wp:extent cx="4866542" cy="2743200"/>
             <wp:effectExtent l="0" t="0" r="0" b="0"/>
             <wp:docPr id="11" name="Picture 11" descr="Kết quả hình ảnh cho facebook chatbot"/>
@@ -20038,7 +20028,7 @@
                     </pic:cNvPicPr>
                   </pic:nvPicPr>
                   <pic:blipFill>
-                    <a:blip r:embed="rId16">
+                    <a:blip r:embed="rId15">
                       <a:extLst>
                         <a:ext uri="{28A0092B-C50C-407E-A947-70E740481C1C}">
                           <a14:useLocalDpi xmlns:a14="http://schemas.microsoft.com/office/drawing/2010/main" val="0"/>
@@ -20284,7 +20274,7 @@
         </w:rPr>
         <w:lastRenderedPageBreak/>
         <w:drawing>
-          <wp:inline distT="0" distB="0" distL="0" distR="0" wp14:anchorId="6A427E13" wp14:editId="13EB96DE">
+          <wp:inline distT="0" distB="0" distL="0" distR="0" wp14:anchorId="16B5AE68" wp14:editId="16B5AE69">
             <wp:extent cx="3347803" cy="2743200"/>
             <wp:effectExtent l="0" t="0" r="0" b="0"/>
             <wp:docPr id="10" name="Picture 10" descr="http://vnreview.vn/image/15/55/32/1555323.jpg?t=1470300191221"/>
@@ -20301,7 +20291,7 @@
                     </pic:cNvPicPr>
                   </pic:nvPicPr>
                   <pic:blipFill>
-                    <a:blip r:embed="rId17">
+                    <a:blip r:embed="rId16">
                       <a:extLst>
                         <a:ext uri="{28A0092B-C50C-407E-A947-70E740481C1C}">
                           <a14:useLocalDpi xmlns:a14="http://schemas.microsoft.com/office/drawing/2010/main" val="0"/>
@@ -20467,7 +20457,7 @@
         </w:rPr>
         <w:lastRenderedPageBreak/>
         <w:drawing>
-          <wp:inline distT="0" distB="0" distL="0" distR="0" wp14:anchorId="50076EB5" wp14:editId="482EE81A">
+          <wp:inline distT="0" distB="0" distL="0" distR="0" wp14:anchorId="16B5AE6A" wp14:editId="16B5AE6B">
             <wp:extent cx="2575775" cy="4572000"/>
             <wp:effectExtent l="0" t="0" r="0" b="0"/>
             <wp:docPr id="12" name="Picture 12" descr="https://telegram.org/file/811140930/1/-2j5fB6r0MA/e02975e21b1977a7db"/>
@@ -20484,7 +20474,7 @@
                     </pic:cNvPicPr>
                   </pic:nvPicPr>
                   <pic:blipFill>
-                    <a:blip r:embed="rId18" cstate="print">
+                    <a:blip r:embed="rId17" cstate="print">
                       <a:extLst>
                         <a:ext uri="{28A0092B-C50C-407E-A947-70E740481C1C}">
                           <a14:useLocalDpi xmlns:a14="http://schemas.microsoft.com/office/drawing/2010/main" val="0"/>
@@ -20723,7 +20713,7 @@
           <w:lang w:val="en-US"/>
         </w:rPr>
         <w:drawing>
-          <wp:inline distT="0" distB="0" distL="0" distR="0" wp14:anchorId="4A8AF8D3" wp14:editId="50788627">
+          <wp:inline distT="0" distB="0" distL="0" distR="0" wp14:anchorId="16B5AE6C" wp14:editId="16B5AE6D">
             <wp:extent cx="5372100" cy="2895600"/>
             <wp:effectExtent l="0" t="0" r="0" b="0"/>
             <wp:docPr id="3" name="Picture 3" descr="https://cdn-images-2.medium.com/max/800/1*w4ORZEj5pJuMZH-4z_tGng.png"/>
@@ -20740,7 +20730,7 @@
                     </pic:cNvPicPr>
                   </pic:nvPicPr>
                   <pic:blipFill>
-                    <a:blip r:embed="rId19">
+                    <a:blip r:embed="rId18">
                       <a:extLst>
                         <a:ext uri="{28A0092B-C50C-407E-A947-70E740481C1C}">
                           <a14:useLocalDpi xmlns:a14="http://schemas.microsoft.com/office/drawing/2010/main" val="0"/>
@@ -21453,7 +21443,6 @@
           <w:lang w:val="en-US" w:eastAsia="zh-CN"/>
         </w:rPr>
       </w:pPr>
-      <w:proofErr w:type="gramStart"/>
       <w:r>
         <w:rPr>
           <w:rFonts w:ascii="Consolas" w:eastAsia="Times New Roman" w:hAnsi="Consolas" w:cs="Times New Roman"/>
@@ -21496,7 +21485,6 @@
         </w:rPr>
         <w:t>(</w:t>
       </w:r>
-      <w:proofErr w:type="gramEnd"/>
       <w:r>
         <w:rPr>
           <w:rFonts w:ascii="Consolas" w:eastAsia="Times New Roman" w:hAnsi="Consolas" w:cs="Times New Roman"/>
@@ -21625,7 +21613,6 @@
         </w:rPr>
         <w:t xml:space="preserve">    </w:t>
       </w:r>
-      <w:proofErr w:type="gramStart"/>
       <w:r>
         <w:rPr>
           <w:rFonts w:ascii="Consolas" w:eastAsia="Times New Roman" w:hAnsi="Consolas" w:cs="Times New Roman"/>
@@ -21636,7 +21623,6 @@
         </w:rPr>
         <w:t>var</w:t>
       </w:r>
-      <w:proofErr w:type="gramEnd"/>
       <w:r>
         <w:rPr>
           <w:rFonts w:ascii="Consolas" w:eastAsia="Times New Roman" w:hAnsi="Consolas" w:cs="Times New Roman"/>
@@ -21823,7 +21809,6 @@
         </w:rPr>
         <w:t xml:space="preserve">    </w:t>
       </w:r>
-      <w:proofErr w:type="gramStart"/>
       <w:r>
         <w:rPr>
           <w:rFonts w:ascii="Consolas" w:eastAsia="Times New Roman" w:hAnsi="Consolas" w:cs="Times New Roman"/>
@@ -21834,7 +21819,6 @@
         </w:rPr>
         <w:t>var</w:t>
       </w:r>
-      <w:proofErr w:type="gramEnd"/>
       <w:r>
         <w:rPr>
           <w:rFonts w:ascii="Consolas" w:eastAsia="Times New Roman" w:hAnsi="Consolas" w:cs="Times New Roman"/>
@@ -22015,7 +21999,6 @@
         </w:rPr>
         <w:t xml:space="preserve">    </w:t>
       </w:r>
-      <w:proofErr w:type="gramStart"/>
       <w:r>
         <w:rPr>
           <w:rFonts w:ascii="Consolas" w:eastAsia="Times New Roman" w:hAnsi="Consolas" w:cs="Times New Roman"/>
@@ -22058,7 +22041,6 @@
         </w:rPr>
         <w:t>(</w:t>
       </w:r>
-      <w:proofErr w:type="gramEnd"/>
       <w:r>
         <w:rPr>
           <w:rFonts w:ascii="Consolas" w:eastAsia="Times New Roman" w:hAnsi="Consolas" w:cs="Times New Roman"/>
@@ -22419,7 +22401,6 @@
         </w:rPr>
         <w:t>(</w:t>
       </w:r>
-      <w:proofErr w:type="gramStart"/>
       <w:r>
         <w:rPr>
           <w:rFonts w:ascii="Consolas" w:eastAsia="Times New Roman" w:hAnsi="Consolas" w:cs="Times New Roman"/>
@@ -22438,18 +22419,7 @@
           <w:szCs w:val="21"/>
           <w:lang w:val="en-US" w:eastAsia="zh-CN"/>
         </w:rPr>
-        <w:t>(</w:t>
-      </w:r>
-      <w:proofErr w:type="gramEnd"/>
-      <w:r>
-        <w:rPr>
-          <w:rFonts w:ascii="Consolas" w:eastAsia="Times New Roman" w:hAnsi="Consolas" w:cs="Times New Roman"/>
-          <w:color w:val="777777"/>
-          <w:sz w:val="21"/>
-          <w:szCs w:val="21"/>
-          <w:lang w:val="en-US" w:eastAsia="zh-CN"/>
-        </w:rPr>
-        <w:t>){</w:t>
+        <w:t>(){</w:t>
       </w:r>
     </w:p>
     <w:p>
@@ -22547,7 +22517,6 @@
         </w:rPr>
         <w:t>.</w:t>
       </w:r>
-      <w:proofErr w:type="gramStart"/>
       <w:r>
         <w:rPr>
           <w:rFonts w:ascii="Consolas" w:eastAsia="Times New Roman" w:hAnsi="Consolas" w:cs="Times New Roman"/>
@@ -22570,7 +22539,6 @@
         </w:rPr>
         <w:t>(</w:t>
       </w:r>
-      <w:proofErr w:type="gramEnd"/>
       <w:r>
         <w:rPr>
           <w:rFonts w:ascii="Consolas" w:eastAsia="Times New Roman" w:hAnsi="Consolas" w:cs="Times New Roman"/>
@@ -23146,14 +23114,7 @@
         <w:rPr>
           <w:lang w:val="en-US"/>
         </w:rPr>
-        <w:t xml:space="preserve">MathJax </w:t>
-      </w:r>
-      <w:proofErr w:type="gramStart"/>
-      <w:r>
-        <w:rPr>
-          <w:lang w:val="en-US"/>
-        </w:rPr>
-        <w:t>quét</w:t>
+        <w:t>MathJax quét</w:t>
       </w:r>
       <w:r>
         <w:rPr>
@@ -23165,14 +23126,7 @@
         <w:rPr>
           <w:lang w:val="en-US"/>
         </w:rPr>
-        <w:t xml:space="preserve"> nội</w:t>
-      </w:r>
-      <w:proofErr w:type="gramEnd"/>
-      <w:r>
-        <w:rPr>
-          <w:lang w:val="en-US"/>
-        </w:rPr>
-        <w:t xml:space="preserve"> dung trang </w:t>
+        <w:t xml:space="preserve"> nội dung trang </w:t>
       </w:r>
       <w:r>
         <w:rPr>
@@ -23309,19 +23263,11 @@
           <w:lang w:val="en-US"/>
         </w:rPr>
       </w:pPr>
-      <w:proofErr w:type="gramStart"/>
-      <w:r>
-        <w:rPr>
-          <w:lang w:val="en-US"/>
-        </w:rPr>
-        <w:t>Mathquill  là</w:t>
-      </w:r>
-      <w:proofErr w:type="gramEnd"/>
-      <w:r>
-        <w:rPr>
-          <w:lang w:val="en-US"/>
-        </w:rPr>
-        <w:t xml:space="preserve"> một thư viện</w:t>
+      <w:r>
+        <w:rPr>
+          <w:lang w:val="en-US"/>
+        </w:rPr>
+        <w:t>Mathquill  là một thư viện</w:t>
       </w:r>
       <w:r>
         <w:rPr>
@@ -23379,21 +23325,7 @@
         <w:rPr>
           <w:lang w:val="en-US"/>
         </w:rPr>
-        <w:t xml:space="preserve">Chính vì thế Mathquill được tạo ra để đáp ứng nhu cầu của cộng đồng toán </w:t>
-      </w:r>
-      <w:proofErr w:type="gramStart"/>
-      <w:r>
-        <w:rPr>
-          <w:lang w:val="en-US"/>
-        </w:rPr>
-        <w:t>học ,</w:t>
-      </w:r>
-      <w:proofErr w:type="gramEnd"/>
-      <w:r>
-        <w:rPr>
-          <w:lang w:val="en-US"/>
-        </w:rPr>
-        <w:t xml:space="preserve"> nó cung cấp công cụ để người dùng có thể nhập vào một biểu thức toán học một cách trực quan và dễ dàng mà không cần phải nhớ các biểu thức LATEX.</w:t>
+        <w:t>Chính vì thế Mathquill được tạo ra để đáp ứng nhu cầu của cộng đồng toán học , nó cung cấp công cụ để người dùng có thể nhập vào một biểu thức toán học một cách trực quan và dễ dàng mà không cần phải nhớ các biểu thức LATEX.</w:t>
       </w:r>
     </w:p>
     <w:p>
@@ -23465,36 +23397,8 @@
           <w:szCs w:val="26"/>
           <w:lang w:val="en-US"/>
         </w:rPr>
-        <w:t xml:space="preserve">Python được phát triển bởi Guido Van Rossum và cuối những năm 80 và đầu những năm 90 tại viện Toán-Tin ở Hà </w:t>
-      </w:r>
-      <w:proofErr w:type="gramStart"/>
-      <w:r>
-        <w:rPr>
-          <w:rFonts w:ascii="Times New Roman" w:hAnsi="Times New Roman" w:cs="Times New Roman"/>
-          <w:szCs w:val="26"/>
-          <w:lang w:val="en-US"/>
-        </w:rPr>
-        <w:t>Lan</w:t>
-      </w:r>
-      <w:proofErr w:type="gramEnd"/>
-      <w:r>
-        <w:rPr>
-          <w:rFonts w:ascii="Times New Roman" w:hAnsi="Times New Roman" w:cs="Times New Roman"/>
-          <w:szCs w:val="26"/>
-          <w:lang w:val="en-US"/>
-        </w:rPr>
-        <w:t>. Python có kế thừa nhiều ngôn ngữ như: ABC, Module-3, C, C++, Unix Shell</w:t>
-      </w:r>
-      <w:proofErr w:type="gramStart"/>
-      <w:r>
-        <w:rPr>
-          <w:rFonts w:ascii="Times New Roman" w:hAnsi="Times New Roman" w:cs="Times New Roman"/>
-          <w:szCs w:val="26"/>
-          <w:lang w:val="en-US"/>
-        </w:rPr>
-        <w:t>, ..</w:t>
-      </w:r>
-      <w:proofErr w:type="gramEnd"/>
+        <w:t>Python được phát triển bởi Guido Van Rossum và cuối những năm 80 và đầu những năm 90 tại viện Toán-Tin ở Hà Lan. Python có kế thừa nhiều ngôn ngữ như: ABC, Module-3, C, C++, Unix Shell, ..</w:t>
+      </w:r>
     </w:p>
     <w:p>
       <w:pPr>
@@ -23558,25 +23462,7 @@
           <w:szCs w:val="26"/>
           <w:lang w:val="en-US"/>
         </w:rPr>
-        <w:t xml:space="preserve">Cú pháp trong Python rất linh hoạt.Python hỗ trợ mẫu đa lập trình, bao gồm lập trình hướng đối tượng, lập trình hàm và mệnh lệnh hoặc là các phong cách lập trình </w:t>
-      </w:r>
-      <w:proofErr w:type="gramStart"/>
-      <w:r>
-        <w:rPr>
-          <w:rFonts w:ascii="Times New Roman" w:hAnsi="Times New Roman" w:cs="Times New Roman"/>
-          <w:szCs w:val="26"/>
-          <w:lang w:val="en-US"/>
-        </w:rPr>
-        <w:t>theo</w:t>
-      </w:r>
-      <w:proofErr w:type="gramEnd"/>
-      <w:r>
-        <w:rPr>
-          <w:rFonts w:ascii="Times New Roman" w:hAnsi="Times New Roman" w:cs="Times New Roman"/>
-          <w:szCs w:val="26"/>
-          <w:lang w:val="en-US"/>
-        </w:rPr>
-        <w:t xml:space="preserve"> thủ tục.</w:t>
+        <w:t>Cú pháp trong Python rất linh hoạt.Python hỗ trợ mẫu đa lập trình, bao gồm lập trình hướng đối tượng, lập trình hàm và mệnh lệnh hoặc là các phong cách lập trình theo thủ tục.</w:t>
       </w:r>
     </w:p>
     <w:p>
@@ -23709,7 +23595,7 @@
           <w:lang w:val="en-US"/>
         </w:rPr>
         <w:drawing>
-          <wp:inline distT="0" distB="0" distL="0" distR="0" wp14:anchorId="3ABF554B" wp14:editId="5937F0E4">
+          <wp:inline distT="0" distB="0" distL="0" distR="0" wp14:anchorId="16B5AE6E" wp14:editId="16B5AE6F">
             <wp:extent cx="5579745" cy="1804638"/>
             <wp:effectExtent l="0" t="0" r="0" b="0"/>
             <wp:docPr id="5" name="Picture 5" descr="Kết quả hình ảnh cho python easy to code"/>
@@ -23726,7 +23612,7 @@
                     </pic:cNvPicPr>
                   </pic:nvPicPr>
                   <pic:blipFill>
-                    <a:blip r:embed="rId20">
+                    <a:blip r:embed="rId19">
                       <a:extLst>
                         <a:ext uri="{28A0092B-C50C-407E-A947-70E740481C1C}">
                           <a14:useLocalDpi xmlns:a14="http://schemas.microsoft.com/office/drawing/2010/main" val="0"/>
@@ -24239,9 +24125,9 @@
           <w:szCs w:val="26"/>
           <w:lang w:val="en-US"/>
         </w:rPr>
-        <w:pict>
+        <w:pict w14:anchorId="16B5AE70">
           <v:shape id="_x0000_i1026" type="#_x0000_t75" style="width:438pt;height:80.25pt">
-            <v:imagedata r:id="rId21" o:title="flask-hello-world"/>
+            <v:imagedata r:id="rId20" o:title="flask-hello-world"/>
           </v:shape>
         </w:pict>
       </w:r>
@@ -24393,9 +24279,9 @@
           <w:szCs w:val="26"/>
           <w:lang w:val="en-US"/>
         </w:rPr>
-        <w:pict>
+        <w:pict w14:anchorId="16B5AE71">
           <v:shape id="_x0000_i1027" type="#_x0000_t75" style="width:438.75pt;height:89.25pt">
-            <v:imagedata r:id="rId22" o:title="fask-routing"/>
+            <v:imagedata r:id="rId21" o:title="fask-routing"/>
           </v:shape>
         </w:pict>
       </w:r>
@@ -24548,9 +24434,9 @@
           <w:szCs w:val="26"/>
           <w:lang w:val="en-US"/>
         </w:rPr>
-        <w:pict>
+        <w:pict w14:anchorId="16B5AE72">
           <v:shape id="_x0000_i1028" type="#_x0000_t75" style="width:439.5pt;height:111.75pt">
-            <v:imagedata r:id="rId23" o:title="flask-variable-rule"/>
+            <v:imagedata r:id="rId22" o:title="flask-variable-rule"/>
           </v:shape>
         </w:pict>
       </w:r>
@@ -24703,9 +24589,9 @@
           <w:szCs w:val="26"/>
           <w:lang w:val="en-US"/>
         </w:rPr>
-        <w:pict>
+        <w:pict w14:anchorId="16B5AE73">
           <v:shape id="_x0000_i1029" type="#_x0000_t75" style="width:439.5pt;height:87pt">
-            <v:imagedata r:id="rId24" o:title="flask-uniquite"/>
+            <v:imagedata r:id="rId23" o:title="flask-uniquite"/>
           </v:shape>
         </w:pict>
       </w:r>
@@ -24858,9 +24744,9 @@
           <w:szCs w:val="26"/>
           <w:lang w:val="en-US"/>
         </w:rPr>
-        <w:pict>
+        <w:pict w14:anchorId="16B5AE74">
           <v:shape id="_x0000_i1030" type="#_x0000_t75" style="width:438.75pt;height:252.75pt">
-            <v:imagedata r:id="rId25" o:title="flask-url-building"/>
+            <v:imagedata r:id="rId24" o:title="flask-url-building"/>
           </v:shape>
         </w:pict>
       </w:r>
@@ -25014,9 +24900,9 @@
           <w:szCs w:val="26"/>
           <w:lang w:val="en-US"/>
         </w:rPr>
-        <w:pict>
+        <w:pict w14:anchorId="16B5AE75">
           <v:shape id="_x0000_i1031" type="#_x0000_t75" style="width:438.75pt;height:99.75pt">
-            <v:imagedata r:id="rId26" o:title="flask-method"/>
+            <v:imagedata r:id="rId25" o:title="flask-method"/>
           </v:shape>
         </w:pict>
       </w:r>
@@ -25169,9 +25055,9 @@
           <w:szCs w:val="26"/>
           <w:lang w:val="en-US"/>
         </w:rPr>
-        <w:pict>
+        <w:pict w14:anchorId="16B5AE76">
           <v:shape id="_x0000_i1032" type="#_x0000_t75" style="width:438.75pt;height:149.25pt">
-            <v:imagedata r:id="rId27" o:title="flask-request-object"/>
+            <v:imagedata r:id="rId26" o:title="flask-request-object"/>
           </v:shape>
         </w:pict>
       </w:r>
@@ -25324,9 +25210,9 @@
           <w:szCs w:val="26"/>
           <w:lang w:val="en-US"/>
         </w:rPr>
-        <w:pict>
+        <w:pict w14:anchorId="16B5AE77">
           <v:shape id="_x0000_i1033" type="#_x0000_t75" style="width:439.5pt;height:104.25pt">
-            <v:imagedata r:id="rId28" o:title="flask-file-upload"/>
+            <v:imagedata r:id="rId27" o:title="flask-file-upload"/>
           </v:shape>
         </w:pict>
       </w:r>
@@ -25458,9 +25344,9 @@
           <w:lang w:val="en-US"/>
         </w:rPr>
         <w:lastRenderedPageBreak/>
-        <w:pict>
+        <w:pict w14:anchorId="16B5AE78">
           <v:shape id="_x0000_i1034" type="#_x0000_t75" style="width:438.75pt;height:108.75pt">
-            <v:imagedata r:id="rId29" o:title="flask-file-upload-2"/>
+            <v:imagedata r:id="rId28" o:title="flask-file-upload-2"/>
           </v:shape>
         </w:pict>
       </w:r>
@@ -25613,9 +25499,9 @@
           <w:szCs w:val="26"/>
           <w:lang w:val="en-US"/>
         </w:rPr>
-        <w:pict>
+        <w:pict w14:anchorId="16B5AE79">
           <v:shape id="_x0000_i1035" type="#_x0000_t75" style="width:439.5pt;height:90pt">
-            <v:imagedata r:id="rId30" o:title="flask-reading-cookie"/>
+            <v:imagedata r:id="rId29" o:title="flask-reading-cookie"/>
           </v:shape>
         </w:pict>
       </w:r>
@@ -25746,9 +25632,9 @@
           <w:szCs w:val="26"/>
           <w:lang w:val="en-US"/>
         </w:rPr>
-        <w:pict>
+        <w:pict w14:anchorId="16B5AE7A">
           <v:shape id="_x0000_i1036" type="#_x0000_t75" style="width:438.75pt;height:91.5pt">
-            <v:imagedata r:id="rId31" o:title="flask-strong-cookie"/>
+            <v:imagedata r:id="rId30" o:title="flask-strong-cookie"/>
           </v:shape>
         </w:pict>
       </w:r>
@@ -25901,9 +25787,9 @@
           <w:szCs w:val="26"/>
           <w:lang w:val="en-US"/>
         </w:rPr>
-        <w:pict>
+        <w:pict w14:anchorId="16B5AE7B">
           <v:shape id="_x0000_i1037" type="#_x0000_t75" style="width:439.5pt;height:126.75pt">
-            <v:imagedata r:id="rId32" o:title="flask-redirect"/>
+            <v:imagedata r:id="rId31" o:title="flask-redirect"/>
           </v:shape>
         </w:pict>
       </w:r>
@@ -26045,9 +25931,9 @@
           <w:lang w:val="en-US"/>
         </w:rPr>
         <w:lastRenderedPageBreak/>
-        <w:pict>
+        <w:pict w14:anchorId="16B5AE7C">
           <v:shape id="_x0000_i1038" type="#_x0000_t75" style="width:438pt;height:69pt">
-            <v:imagedata r:id="rId33" o:title="flask-error"/>
+            <v:imagedata r:id="rId32" o:title="flask-error"/>
           </v:shape>
         </w:pict>
       </w:r>
@@ -26200,9 +26086,9 @@
           <w:szCs w:val="26"/>
           <w:lang w:val="en-US"/>
         </w:rPr>
-        <w:pict>
+        <w:pict w14:anchorId="16B5AE7D">
           <v:shape id="_x0000_i1039" type="#_x0000_t75" style="width:438.75pt;height:357pt">
-            <v:imagedata r:id="rId34" o:title="flask-session"/>
+            <v:imagedata r:id="rId33" o:title="flask-session"/>
           </v:shape>
         </w:pict>
       </w:r>
@@ -26355,9 +26241,9 @@
           <w:szCs w:val="26"/>
           <w:lang w:val="en-US"/>
         </w:rPr>
-        <w:pict>
+        <w:pict w14:anchorId="16B5AE7E">
           <v:shape id="_x0000_i1040" type="#_x0000_t75" style="width:438.75pt;height:47.25pt">
-            <v:imagedata r:id="rId35" o:title="flask-loggin"/>
+            <v:imagedata r:id="rId34" o:title="flask-loggin"/>
           </v:shape>
         </w:pict>
       </w:r>
@@ -26508,21 +26394,7 @@
         <w:rPr>
           <w:lang w:val="en-US"/>
         </w:rPr>
-        <w:t xml:space="preserve">Giới thiệu tổng quan về </w:t>
-      </w:r>
-      <w:proofErr w:type="gramStart"/>
-      <w:r>
-        <w:rPr>
-          <w:lang w:val="en-US"/>
-        </w:rPr>
-        <w:t>thư</w:t>
-      </w:r>
-      <w:proofErr w:type="gramEnd"/>
-      <w:r>
-        <w:rPr>
-          <w:lang w:val="en-US"/>
-        </w:rPr>
-        <w:t xml:space="preserve"> viện Sympy</w:t>
+        <w:t>Giới thiệu tổng quan về thư viện Sympy</w:t>
       </w:r>
     </w:p>
     <w:p>
@@ -26536,21 +26408,7 @@
         <w:rPr>
           <w:lang w:val="en-US"/>
         </w:rPr>
-        <w:t xml:space="preserve">SymPy là </w:t>
-      </w:r>
-      <w:proofErr w:type="gramStart"/>
-      <w:r>
-        <w:rPr>
-          <w:lang w:val="en-US"/>
-        </w:rPr>
-        <w:t>thư</w:t>
-      </w:r>
-      <w:proofErr w:type="gramEnd"/>
-      <w:r>
-        <w:rPr>
-          <w:lang w:val="en-US"/>
-        </w:rPr>
-        <w:t xml:space="preserve"> viện</w:t>
+        <w:t>SymPy là thư viện</w:t>
       </w:r>
       <w:r>
         <w:rPr>
@@ -26774,7 +26632,6 @@
           <w:lang w:val="en-US"/>
         </w:rPr>
       </w:pPr>
-      <w:proofErr w:type="gramStart"/>
       <w:r>
         <w:rPr>
           <w:b/>
@@ -26786,14 +26643,7 @@
         <w:rPr>
           <w:lang w:val="en-US"/>
         </w:rPr>
-        <w:t xml:space="preserve"> :</w:t>
-      </w:r>
-      <w:proofErr w:type="gramEnd"/>
-      <w:r>
-        <w:rPr>
-          <w:lang w:val="en-US"/>
-        </w:rPr>
-        <w:t xml:space="preserve"> Các toán từ cơ bản , các thao tác cơ bản như rút gọn biểu thức , tách biểu thức…, symbol..</w:t>
+        <w:t xml:space="preserve"> : Các toán từ cơ bản , các thao tác cơ bản như rút gọn biểu thức , tách biểu thức…, symbol..</w:t>
       </w:r>
     </w:p>
     <w:p>
@@ -26835,21 +26685,7 @@
         <w:rPr>
           <w:lang w:val="en-US"/>
         </w:rPr>
-        <w:t xml:space="preserve">: Xử lý các phép tính trong giải tích như giới </w:t>
-      </w:r>
-      <w:proofErr w:type="gramStart"/>
-      <w:r>
-        <w:rPr>
-          <w:lang w:val="en-US"/>
-        </w:rPr>
-        <w:t>hạn ,</w:t>
-      </w:r>
-      <w:proofErr w:type="gramEnd"/>
-      <w:r>
-        <w:rPr>
-          <w:lang w:val="en-US"/>
-        </w:rPr>
-        <w:t xml:space="preserve"> đạo hàm, tích phân, tayor</w:t>
+        <w:t>: Xử lý các phép tính trong giải tích như giới hạn , đạo hàm, tích phân, tayor</w:t>
       </w:r>
     </w:p>
     <w:p>
@@ -26870,21 +26706,7 @@
         <w:rPr>
           <w:lang w:val="en-US"/>
         </w:rPr>
-        <w:t xml:space="preserve">:  Hỗ trợ việc giải phương </w:t>
-      </w:r>
-      <w:proofErr w:type="gramStart"/>
-      <w:r>
-        <w:rPr>
-          <w:lang w:val="en-US"/>
-        </w:rPr>
-        <w:t>trình ,</w:t>
-      </w:r>
-      <w:proofErr w:type="gramEnd"/>
-      <w:r>
-        <w:rPr>
-          <w:lang w:val="en-US"/>
-        </w:rPr>
-        <w:t xml:space="preserve"> hệ phương trình , bất đẳng thức</w:t>
+        <w:t>:  Hỗ trợ việc giải phương trình , hệ phương trình , bất đẳng thức</w:t>
       </w:r>
     </w:p>
     <w:p>
@@ -26915,7 +26737,6 @@
           <w:lang w:val="en-US"/>
         </w:rPr>
       </w:pPr>
-      <w:proofErr w:type="gramStart"/>
       <w:r>
         <w:rPr>
           <w:b/>
@@ -26928,15 +26749,7 @@
           <w:b/>
           <w:lang w:val="en-US"/>
         </w:rPr>
-        <w:t xml:space="preserve"> :</w:t>
-      </w:r>
-      <w:proofErr w:type="gramEnd"/>
-      <w:r>
-        <w:rPr>
-          <w:b/>
-          <w:lang w:val="en-US"/>
-        </w:rPr>
-        <w:t xml:space="preserve"> </w:t>
+        <w:t xml:space="preserve"> : </w:t>
       </w:r>
       <w:r>
         <w:rPr>
@@ -26971,21 +26784,7 @@
         <w:rPr>
           <w:lang w:val="en-US"/>
         </w:rPr>
-        <w:t xml:space="preserve">Hỗ trợ xử lý hình </w:t>
-      </w:r>
-      <w:proofErr w:type="gramStart"/>
-      <w:r>
-        <w:rPr>
-          <w:lang w:val="en-US"/>
-        </w:rPr>
-        <w:t>học :</w:t>
-      </w:r>
-      <w:proofErr w:type="gramEnd"/>
-      <w:r>
-        <w:rPr>
-          <w:lang w:val="en-US"/>
-        </w:rPr>
-        <w:t xml:space="preserve"> điểm, đường thẳng , đường tròn, tính đồng dạng tìm phần giao …</w:t>
+        <w:t>Hỗ trợ xử lý hình học : điểm, đường thẳng , đường tròn, tính đồng dạng tìm phần giao …</w:t>
       </w:r>
     </w:p>
     <w:p>
@@ -26995,7 +26794,6 @@
           <w:lang w:val="en-US"/>
         </w:rPr>
       </w:pPr>
-      <w:proofErr w:type="gramStart"/>
       <w:r>
         <w:rPr>
           <w:b/>
@@ -27007,9 +26805,282 @@
         <w:rPr>
           <w:lang w:val="en-US"/>
         </w:rPr>
-        <w:t xml:space="preserve"> :</w:t>
-      </w:r>
-      <w:proofErr w:type="gramEnd"/>
+        <w:t xml:space="preserve"> : </w:t>
+      </w:r>
+      <w:r>
+        <w:rPr>
+          <w:lang w:val="en-US"/>
+        </w:rPr>
+        <w:t>Hỗ trợ vẽ đồ thị 2D,3D</w:t>
+      </w:r>
+    </w:p>
+    <w:p>
+      <w:pPr>
+        <w:ind w:left="720"/>
+        <w:rPr>
+          <w:lang w:val="en-US"/>
+        </w:rPr>
+      </w:pPr>
+      <w:r>
+        <w:rPr>
+          <w:b/>
+          <w:lang w:val="en-US"/>
+        </w:rPr>
+        <w:t>Physics</w:t>
+      </w:r>
+      <w:r>
+        <w:rPr>
+          <w:lang w:val="en-US"/>
+        </w:rPr>
+        <w:t>: Xử lý vật lý , lượng tử</w:t>
+      </w:r>
+    </w:p>
+    <w:p>
+      <w:pPr>
+        <w:ind w:left="720"/>
+        <w:rPr>
+          <w:lang w:val="en-US"/>
+        </w:rPr>
+      </w:pPr>
+      <w:r>
+        <w:rPr>
+          <w:b/>
+          <w:lang w:val="en-US"/>
+        </w:rPr>
+        <w:t>Statistics</w:t>
+      </w:r>
+      <w:r>
+        <w:rPr>
+          <w:lang w:val="en-US"/>
+        </w:rPr>
+        <w:t>: Xác suất thống kê, phân phối</w:t>
+      </w:r>
+    </w:p>
+    <w:p>
+      <w:pPr>
+        <w:ind w:left="720"/>
+        <w:rPr>
+          <w:lang w:val="en-US"/>
+        </w:rPr>
+      </w:pPr>
+      <w:r>
+        <w:rPr>
+          <w:b/>
+          <w:lang w:val="en-US"/>
+        </w:rPr>
+        <w:t>Combinatorics</w:t>
+      </w:r>
+      <w:r>
+        <w:rPr>
+          <w:lang w:val="en-US"/>
+        </w:rPr>
+        <w:t>: Toán tổ hợp</w:t>
+      </w:r>
+    </w:p>
+    <w:p>
+      <w:pPr>
+        <w:ind w:left="720"/>
+        <w:rPr>
+          <w:lang w:val="en-US"/>
+        </w:rPr>
+      </w:pPr>
+      <w:r>
+        <w:rPr>
+          <w:b/>
+          <w:lang w:val="en-US"/>
+        </w:rPr>
+        <w:t>Printing</w:t>
+      </w:r>
+      <w:r>
+        <w:rPr>
+          <w:lang w:val="en-US"/>
+        </w:rPr>
+        <w:t>: Xuất phép tính ra đưới dạng Unicode, LaTeX , hoặc tạo code trong ngôn ngữ khác như C,Fortran,Python</w:t>
+      </w:r>
+    </w:p>
+    <w:p>
+      <w:pPr>
+        <w:pStyle w:val="Heading4"/>
+        <w:rPr>
+          <w:lang w:val="en-US"/>
+        </w:rPr>
+      </w:pPr>
+      <w:r>
+        <w:rPr>
+          <w:lang w:val="en-US"/>
+        </w:rPr>
+        <w:t>Tại sao sử dụng Sympy</w:t>
+      </w:r>
+    </w:p>
+    <w:p>
+      <w:pPr>
+        <w:ind w:left="624"/>
+        <w:rPr>
+          <w:lang w:val="en-US"/>
+        </w:rPr>
+      </w:pPr>
+      <w:r>
+        <w:rPr>
+          <w:lang w:val="en-US"/>
+        </w:rPr>
+        <w:t>Hiện nay có nhiều công cụ hỗ trợ lập trình Symbolic phổ biến như Matlab,Maple,</w:t>
+      </w:r>
+      <w:r>
+        <w:t xml:space="preserve"> Mathematica</w:t>
+      </w:r>
+      <w:r>
+        <w:rPr>
+          <w:lang w:val="en-US"/>
+        </w:rPr>
+        <w:t>,Sage,Maxima.... Vậy tại sao ta chọn sử dụng Sympy.</w:t>
+      </w:r>
+    </w:p>
+    <w:p>
+      <w:pPr>
+        <w:pStyle w:val="ListParagraph"/>
+        <w:numPr>
+          <w:ilvl w:val="0"/>
+          <w:numId w:val="4"/>
+        </w:numPr>
+      </w:pPr>
+      <w:r>
+        <w:t>Sympy hoàn toàn miễn phí và mã nguồn mở do đó ta không cần phải lo ngại về vấn đề bản quyền khi sử dụng Sympy thêm vào đó là lợi thế mã nguồn mở, Sympy được cộng đồng liên tục đóng góp, cải thiện</w:t>
+      </w:r>
+      <w:r>
+        <w:t xml:space="preserve"> và hỗ trợ.</w:t>
+      </w:r>
+    </w:p>
+    <w:p>
+      <w:pPr>
+        <w:pStyle w:val="ListParagraph"/>
+        <w:numPr>
+          <w:ilvl w:val="0"/>
+          <w:numId w:val="4"/>
+        </w:numPr>
+      </w:pPr>
+      <w:r>
+        <w:t>Sympy là một thư viện được viết hoàn toàn bằng Python và không phụ thuộc vào bất cứ gì khác nên nó hoàn toàn đa nền tảng.</w:t>
+      </w:r>
+    </w:p>
+    <w:p>
+      <w:pPr>
+        <w:pStyle w:val="ListParagraph"/>
+        <w:numPr>
+          <w:ilvl w:val="0"/>
+          <w:numId w:val="4"/>
+        </w:numPr>
+      </w:pPr>
+      <w:r>
+        <w:t>Do là thư viện của Python nên ta sử dụng chính Python để lập trình Symbolic mà không cần học thêm ngôn ngữ khác.</w:t>
+      </w:r>
+    </w:p>
+    <w:p>
+      <w:pPr>
+        <w:pStyle w:val="ListParagraph"/>
+        <w:numPr>
+          <w:ilvl w:val="0"/>
+          <w:numId w:val="4"/>
+        </w:numPr>
+      </w:pPr>
+      <w:r>
+        <w:t>Sympy là một thư viện nhẹ , dễ cài đặt , và dễ sử dụng.</w:t>
+      </w:r>
+    </w:p>
+    <w:p>
+      <w:pPr>
+        <w:pStyle w:val="ListParagraph"/>
+        <w:numPr>
+          <w:ilvl w:val="0"/>
+          <w:numId w:val="4"/>
+        </w:numPr>
+      </w:pPr>
+      <w:r>
+        <w:t>Vì là một thư viện nên ta có thể dễ dàng nhúng Sympy vào bất cứ phần mềm viết bằng Python nào mà không cần đến bất cứ công cụ hỗ trợ nào.</w:t>
+      </w:r>
+    </w:p>
+    <w:p>
+      <w:pPr>
+        <w:pStyle w:val="ListParagraph"/>
+        <w:numPr>
+          <w:ilvl w:val="0"/>
+          <w:numId w:val="4"/>
+        </w:numPr>
+      </w:pPr>
+      <w:r>
+        <w:t>Linh hoạt : Ta có thể kết hợp sử Sympy và các thư viện hỗ trợ tính toán khác của Python như Matplotlib, Numpy .. để tăng cường sức mạnh cho nó.</w:t>
+      </w:r>
+      <w:bookmarkStart w:id="76" w:name="_GoBack"/>
+      <w:bookmarkEnd w:id="76"/>
+    </w:p>
+    <w:p>
+      <w:pPr>
+        <w:pStyle w:val="Heading3"/>
+        <w:rPr>
+          <w:lang w:val="en-US"/>
+        </w:rPr>
+      </w:pPr>
+      <w:r>
+        <w:rPr>
+          <w:lang w:val="en-US"/>
+        </w:rPr>
+        <w:t>Matplotlib</w:t>
+      </w:r>
+    </w:p>
+    <w:p>
+      <w:pPr>
+        <w:ind w:left="720"/>
+        <w:rPr>
+          <w:lang w:val="en-US"/>
+        </w:rPr>
+      </w:pPr>
+      <w:r>
+        <w:rPr>
+          <w:lang w:val="en-US"/>
+        </w:rPr>
+        <w:t xml:space="preserve">Matplotlib là một thư viện vẽ </w:t>
+      </w:r>
+      <w:r>
+        <w:rPr>
+          <w:lang w:val="en-US"/>
+        </w:rPr>
+        <w:t xml:space="preserve">sơ đồ </w:t>
+      </w:r>
+      <w:r>
+        <w:rPr>
+          <w:lang w:val="en-US"/>
+        </w:rPr>
+        <w:t>2D</w:t>
+      </w:r>
+      <w:r>
+        <w:rPr>
+          <w:lang w:val="en-US"/>
+        </w:rPr>
+        <w:t xml:space="preserve"> cho Python</w:t>
+      </w:r>
+      <w:r>
+        <w:rPr>
+          <w:lang w:val="en-US"/>
+        </w:rPr>
+        <w:t xml:space="preserve">, tạo ra </w:t>
+      </w:r>
+      <w:r>
+        <w:rPr>
+          <w:lang w:val="en-US"/>
+        </w:rPr>
+        <w:t>các hình minh họa</w:t>
+      </w:r>
+      <w:r>
+        <w:rPr>
+          <w:lang w:val="en-US"/>
+        </w:rPr>
+        <w:t xml:space="preserve"> chất lượng</w:t>
+      </w:r>
+      <w:r>
+        <w:rPr>
+          <w:lang w:val="en-US"/>
+        </w:rPr>
+        <w:t xml:space="preserve"> cao</w:t>
+      </w:r>
       <w:r>
         <w:rPr>
           <w:lang w:val="en-US"/>
@@ -27020,7 +27091,7 @@
         <w:rPr>
           <w:lang w:val="en-US"/>
         </w:rPr>
-        <w:t>Hỗ trợ vẽ đồ thị 2D,3D</w:t>
+        <w:t>dưới dạng ảnh hoặc có thể tương tác.</w:t>
       </w:r>
     </w:p>
     <w:p>
@@ -27032,30 +27103,51 @@
       </w:pPr>
       <w:r>
         <w:rPr>
-          <w:b/>
-          <w:lang w:val="en-US"/>
-        </w:rPr>
-        <w:t>Physics</w:t>
-      </w:r>
-      <w:r>
-        <w:rPr>
-          <w:lang w:val="en-US"/>
-        </w:rPr>
-        <w:t xml:space="preserve">: Xử lý vật </w:t>
-      </w:r>
-      <w:proofErr w:type="gramStart"/>
-      <w:r>
-        <w:rPr>
-          <w:lang w:val="en-US"/>
-        </w:rPr>
-        <w:t>lý ,</w:t>
-      </w:r>
-      <w:proofErr w:type="gramEnd"/>
-      <w:r>
-        <w:rPr>
-          <w:lang w:val="en-US"/>
-        </w:rPr>
-        <w:t xml:space="preserve"> lượng tử</w:t>
+          <w:lang w:val="en-US"/>
+        </w:rPr>
+        <w:t xml:space="preserve">Matplotlib cố gắng làm </w:t>
+      </w:r>
+      <w:r>
+        <w:rPr>
+          <w:lang w:val="en-US"/>
+        </w:rPr>
+        <w:t>nhiều việc trở nên</w:t>
+      </w:r>
+      <w:r>
+        <w:rPr>
+          <w:lang w:val="en-US"/>
+        </w:rPr>
+        <w:t xml:space="preserve"> dễ</w:t>
+      </w:r>
+      <w:r>
+        <w:rPr>
+          <w:lang w:val="en-US"/>
+        </w:rPr>
+        <w:t xml:space="preserve"> dàng và những việc khó khăn</w:t>
+      </w:r>
+      <w:r>
+        <w:rPr>
+          <w:lang w:val="en-US"/>
+        </w:rPr>
+        <w:t xml:space="preserve"> có thể. </w:t>
+      </w:r>
+      <w:r>
+        <w:rPr>
+          <w:lang w:val="en-US"/>
+        </w:rPr>
+        <w:t>Nó</w:t>
+      </w:r>
+      <w:r>
+        <w:rPr>
+          <w:lang w:val="en-US"/>
+        </w:rPr>
+        <w:t xml:space="preserve"> có thể tạo các đồ thị, biểu đồ, biểu đồ công suất, biểu đồ thanh, các bảng so khớp, các trình phân tán, vv, chỉ với mộ</w:t>
+      </w:r>
+      <w:r>
+        <w:rPr>
+          <w:lang w:val="en-US"/>
+        </w:rPr>
+        <w:t>t vài dòng mã.</w:t>
       </w:r>
     </w:p>
     <w:p>
@@ -27067,94 +27159,71 @@
       </w:pPr>
       <w:r>
         <w:rPr>
-          <w:b/>
-          <w:lang w:val="en-US"/>
-        </w:rPr>
-        <w:t>Statistics</w:t>
-      </w:r>
-      <w:r>
-        <w:rPr>
-          <w:lang w:val="en-US"/>
-        </w:rPr>
-        <w:t>: Xác suất thống kê, phân phối</w:t>
-      </w:r>
-    </w:p>
-    <w:p>
-      <w:pPr>
-        <w:ind w:left="720"/>
-        <w:rPr>
-          <w:lang w:val="en-US"/>
-        </w:rPr>
-      </w:pPr>
-      <w:r>
-        <w:rPr>
-          <w:b/>
-          <w:lang w:val="en-US"/>
-        </w:rPr>
-        <w:t>Combinatorics</w:t>
-      </w:r>
-      <w:r>
-        <w:rPr>
-          <w:lang w:val="en-US"/>
-        </w:rPr>
-        <w:t>: Toán tổ hợp</w:t>
-      </w:r>
-    </w:p>
-    <w:p>
-      <w:pPr>
-        <w:ind w:left="720"/>
-        <w:rPr>
-          <w:lang w:val="en-US"/>
-        </w:rPr>
-      </w:pPr>
-      <w:r>
-        <w:rPr>
-          <w:b/>
-          <w:lang w:val="en-US"/>
-        </w:rPr>
-        <w:t>Printing</w:t>
-      </w:r>
-      <w:r>
-        <w:rPr>
-          <w:lang w:val="en-US"/>
-        </w:rPr>
-        <w:t xml:space="preserve">: Xuất phép tính ra đưới dạng Unicode, </w:t>
-      </w:r>
-      <w:proofErr w:type="gramStart"/>
-      <w:r>
-        <w:rPr>
-          <w:lang w:val="en-US"/>
-        </w:rPr>
-        <w:t>LaTeX ,</w:t>
-      </w:r>
-      <w:proofErr w:type="gramEnd"/>
-      <w:r>
-        <w:rPr>
-          <w:lang w:val="en-US"/>
-        </w:rPr>
-        <w:t xml:space="preserve"> hoặc tạo code trong ngôn ngữ khác như C,Fortran,Python</w:t>
-      </w:r>
-    </w:p>
-    <w:p>
-      <w:pPr>
-        <w:pStyle w:val="Heading4"/>
-        <w:rPr>
-          <w:lang w:val="en-US"/>
-        </w:rPr>
-      </w:pPr>
-      <w:r>
-        <w:rPr>
-          <w:lang w:val="en-US"/>
-        </w:rPr>
-        <w:t>Tại sao sử dụng sympy</w:t>
-      </w:r>
-    </w:p>
-    <w:p>
-      <w:pPr>
-        <w:rPr>
-          <w:lang w:val="en-US"/>
-        </w:rPr>
-      </w:pPr>
+          <w:lang w:val="en-US"/>
+        </w:rPr>
+        <w:lastRenderedPageBreak/>
+        <w:t>Đối với đồ thị đơn giản mô đun pyplot cung cấp một giao diện giống như MATLAB, đặc biệt khi kết hợp vớ</w:t>
+      </w:r>
+      <w:r>
+        <w:rPr>
+          <w:lang w:val="en-US"/>
+        </w:rPr>
+        <w:t>i IPython. N</w:t>
+      </w:r>
+      <w:r>
+        <w:rPr>
+          <w:lang w:val="en-US"/>
+        </w:rPr>
+        <w:t>gười sử dụ</w:t>
+      </w:r>
+      <w:r>
+        <w:rPr>
+          <w:lang w:val="en-US"/>
+        </w:rPr>
+        <w:t xml:space="preserve">ng </w:t>
+      </w:r>
+      <w:r>
+        <w:rPr>
+          <w:lang w:val="en-US"/>
+        </w:rPr>
+        <w:t>có toàn quyền kiểm soát các kiểu đườ</w:t>
+      </w:r>
+      <w:r>
+        <w:rPr>
+          <w:lang w:val="en-US"/>
+        </w:rPr>
+        <w:t xml:space="preserve">ng nét, font, </w:t>
+      </w:r>
+      <w:r>
+        <w:rPr>
+          <w:lang w:val="en-US"/>
+        </w:rPr>
+        <w:t>trục, vv, thông qua mộ</w:t>
+      </w:r>
+      <w:r>
+        <w:rPr>
+          <w:lang w:val="en-US"/>
+        </w:rPr>
+        <w:t xml:space="preserve">t </w:t>
+      </w:r>
+      <w:r>
+        <w:rPr>
+          <w:lang w:val="en-US"/>
+        </w:rPr>
+        <w:t>đối tượng hoặc thông qua một bộ</w:t>
+      </w:r>
+      <w:r>
+        <w:rPr>
+          <w:lang w:val="en-US"/>
+        </w:rPr>
+        <w:t xml:space="preserve"> các hàm giống như</w:t>
+      </w:r>
+      <w:r>
+        <w:rPr>
+          <w:lang w:val="en-US"/>
+        </w:rPr>
+        <w:t xml:space="preserve"> MATLAB.</w:t>
+      </w:r>
     </w:p>
     <w:p>
       <w:pPr>
@@ -27163,226 +27232,14 @@
           <w:lang w:val="en-US"/>
         </w:rPr>
       </w:pPr>
-      <w:r>
-        <w:rPr>
-          <w:lang w:val="en-US"/>
-        </w:rPr>
-        <w:t>Matplotlib</w:t>
-      </w:r>
-    </w:p>
-    <w:p>
-      <w:pPr>
-        <w:ind w:left="720"/>
-        <w:rPr>
-          <w:lang w:val="en-US"/>
-        </w:rPr>
-      </w:pPr>
-      <w:r>
-        <w:rPr>
-          <w:lang w:val="en-US"/>
-        </w:rPr>
-        <w:t xml:space="preserve">Matplotlib là một thư viện vẽ </w:t>
-      </w:r>
-      <w:r>
-        <w:rPr>
-          <w:lang w:val="en-US"/>
-        </w:rPr>
-        <w:t xml:space="preserve">sơ đồ </w:t>
-      </w:r>
-      <w:r>
-        <w:rPr>
-          <w:lang w:val="en-US"/>
-        </w:rPr>
-        <w:t>2D</w:t>
-      </w:r>
-      <w:r>
-        <w:rPr>
-          <w:lang w:val="en-US"/>
-        </w:rPr>
-        <w:t xml:space="preserve"> cho Python</w:t>
-      </w:r>
-      <w:r>
-        <w:rPr>
-          <w:lang w:val="en-US"/>
-        </w:rPr>
-        <w:t xml:space="preserve">, tạo ra </w:t>
-      </w:r>
-      <w:r>
-        <w:rPr>
-          <w:lang w:val="en-US"/>
-        </w:rPr>
-        <w:t>các hình minh họa</w:t>
-      </w:r>
-      <w:r>
-        <w:rPr>
-          <w:lang w:val="en-US"/>
-        </w:rPr>
-        <w:t xml:space="preserve"> chất lượng</w:t>
-      </w:r>
-      <w:r>
-        <w:rPr>
-          <w:lang w:val="en-US"/>
-        </w:rPr>
-        <w:t xml:space="preserve"> cao</w:t>
-      </w:r>
-      <w:r>
-        <w:rPr>
-          <w:lang w:val="en-US"/>
-        </w:rPr>
-        <w:t xml:space="preserve"> </w:t>
-      </w:r>
-      <w:r>
-        <w:rPr>
-          <w:lang w:val="en-US"/>
-        </w:rPr>
-        <w:t>dưới dạng ảnh hoặc có thể tương tác.</w:t>
-      </w:r>
-    </w:p>
-    <w:p>
-      <w:pPr>
-        <w:ind w:left="720"/>
-        <w:rPr>
-          <w:lang w:val="en-US"/>
-        </w:rPr>
-      </w:pPr>
-      <w:r>
-        <w:rPr>
-          <w:lang w:val="en-US"/>
-        </w:rPr>
-        <w:t xml:space="preserve">Matplotlib cố gắng làm </w:t>
-      </w:r>
-      <w:r>
-        <w:rPr>
-          <w:lang w:val="en-US"/>
-        </w:rPr>
-        <w:t>nhiều việc trở nên</w:t>
-      </w:r>
-      <w:r>
-        <w:rPr>
-          <w:lang w:val="en-US"/>
-        </w:rPr>
-        <w:t xml:space="preserve"> dễ</w:t>
-      </w:r>
-      <w:r>
-        <w:rPr>
-          <w:lang w:val="en-US"/>
-        </w:rPr>
-        <w:t xml:space="preserve"> dàng và những việc khó khăn</w:t>
-      </w:r>
-      <w:r>
-        <w:rPr>
-          <w:lang w:val="en-US"/>
-        </w:rPr>
-        <w:t xml:space="preserve"> có thể. </w:t>
-      </w:r>
-      <w:r>
-        <w:rPr>
-          <w:lang w:val="en-US"/>
-        </w:rPr>
-        <w:t>Nó</w:t>
-      </w:r>
-      <w:r>
-        <w:rPr>
-          <w:lang w:val="en-US"/>
-        </w:rPr>
-        <w:t xml:space="preserve"> có thể tạo các đồ thị, biểu đồ, biểu đồ công suất, biểu đồ thanh, các bảng so khớp, các trình phân tán, vv, chỉ với mộ</w:t>
-      </w:r>
-      <w:r>
-        <w:rPr>
-          <w:lang w:val="en-US"/>
-        </w:rPr>
-        <w:t>t vài dòng mã.</w:t>
-      </w:r>
-    </w:p>
-    <w:p>
-      <w:pPr>
-        <w:ind w:left="720"/>
-        <w:rPr>
-          <w:lang w:val="en-US"/>
-        </w:rPr>
-      </w:pPr>
-      <w:r>
-        <w:rPr>
-          <w:lang w:val="en-US"/>
-        </w:rPr>
-        <w:t>Đối với đồ thị đơn giản mô đun pyplot cung cấp một giao diện giống như MATLAB, đặc biệt khi kết hợp vớ</w:t>
-      </w:r>
-      <w:r>
-        <w:rPr>
-          <w:lang w:val="en-US"/>
-        </w:rPr>
-        <w:t>i IPython. N</w:t>
-      </w:r>
-      <w:r>
-        <w:rPr>
-          <w:lang w:val="en-US"/>
-        </w:rPr>
-        <w:t>gười sử dụ</w:t>
-      </w:r>
-      <w:r>
-        <w:rPr>
-          <w:lang w:val="en-US"/>
-        </w:rPr>
-        <w:t xml:space="preserve">ng </w:t>
-      </w:r>
-      <w:r>
-        <w:rPr>
-          <w:lang w:val="en-US"/>
-        </w:rPr>
-        <w:t>có toàn quyền kiểm soát các kiểu đườ</w:t>
-      </w:r>
-      <w:r>
-        <w:rPr>
-          <w:lang w:val="en-US"/>
-        </w:rPr>
-        <w:t xml:space="preserve">ng nét, font, </w:t>
-      </w:r>
-      <w:r>
-        <w:rPr>
-          <w:lang w:val="en-US"/>
-        </w:rPr>
-        <w:t>trục, vv, thông qua mộ</w:t>
-      </w:r>
-      <w:r>
-        <w:rPr>
-          <w:lang w:val="en-US"/>
-        </w:rPr>
-        <w:t xml:space="preserve">t </w:t>
-      </w:r>
-      <w:r>
-        <w:rPr>
-          <w:lang w:val="en-US"/>
-        </w:rPr>
-        <w:t>đối tượng hoặc thông qua một bộ</w:t>
-      </w:r>
-      <w:r>
-        <w:rPr>
-          <w:lang w:val="en-US"/>
-        </w:rPr>
-        <w:t xml:space="preserve"> các hàm giống như</w:t>
-      </w:r>
-      <w:r>
-        <w:rPr>
-          <w:lang w:val="en-US"/>
-        </w:rPr>
-        <w:t xml:space="preserve"> MATLAB.</w:t>
-      </w:r>
-    </w:p>
-    <w:p>
-      <w:pPr>
-        <w:pStyle w:val="Heading3"/>
-        <w:rPr>
-          <w:lang w:val="en-US"/>
-        </w:rPr>
-      </w:pPr>
-      <w:bookmarkStart w:id="76" w:name="_Toc470743118"/>
+      <w:bookmarkStart w:id="77" w:name="_Toc470743118"/>
       <w:r>
         <w:rPr>
           <w:lang w:val="en-US"/>
         </w:rPr>
         <w:t>ChatterBot</w:t>
       </w:r>
-      <w:bookmarkEnd w:id="76"/>
+      <w:bookmarkEnd w:id="77"/>
     </w:p>
     <w:p>
       <w:pPr>
@@ -27432,16 +27289,7 @@
           <w:szCs w:val="26"/>
           <w:lang w:val="en-US"/>
         </w:rPr>
-        <w:t xml:space="preserve">. ChatterBot giúp nhà phát triển dễ dàng tạo ra những câu trả lời cho đoạn chat mà người dùng nhập vào. </w:t>
-      </w:r>
-      <w:r>
-        <w:rPr>
-          <w:rFonts w:ascii="Times New Roman" w:hAnsi="Times New Roman" w:cs="Times New Roman"/>
-          <w:szCs w:val="26"/>
-          <w:lang w:val="en-US"/>
-        </w:rPr>
-        <w:lastRenderedPageBreak/>
-        <w:t xml:space="preserve">ChatterBot sử dụng các thuật toán của máy học để tự tạo ra nhiều kết quả hơn và linh hoạt hơn trong giao tiếp với người dùng. </w:t>
+        <w:t xml:space="preserve">. ChatterBot giúp nhà phát triển dễ dàng tạo ra những câu trả lời cho đoạn chat mà người dùng nhập vào. ChatterBot sử dụng các thuật toán của máy học để tự tạo ra nhiều kết quả hơn và linh hoạt hơn trong giao tiếp với người dùng. </w:t>
       </w:r>
     </w:p>
     <w:p>
@@ -27481,7 +27329,7 @@
           <w:lang w:val="en-US"/>
         </w:rPr>
         <w:drawing>
-          <wp:inline distT="0" distB="0" distL="0" distR="0" wp14:anchorId="52214214" wp14:editId="60F0DEA4">
+          <wp:inline distT="0" distB="0" distL="0" distR="0" wp14:anchorId="16B5AE7F" wp14:editId="16B5AE80">
             <wp:extent cx="5579745" cy="1433565"/>
             <wp:effectExtent l="0" t="0" r="0" b="0"/>
             <wp:docPr id="6" name="Picture 6" descr="_images/banner.png"/>
@@ -27498,7 +27346,7 @@
                     </pic:cNvPicPr>
                   </pic:nvPicPr>
                   <pic:blipFill>
-                    <a:blip r:embed="rId36">
+                    <a:blip r:embed="rId35">
                       <a:extLst>
                         <a:ext uri="{28A0092B-C50C-407E-A947-70E740481C1C}">
                           <a14:useLocalDpi xmlns:a14="http://schemas.microsoft.com/office/drawing/2010/main" val="0"/>
@@ -27540,9 +27388,9 @@
           <w:lang w:val="en-US"/>
         </w:rPr>
       </w:pPr>
-      <w:bookmarkStart w:id="77" w:name="_Toc470462267"/>
-      <w:bookmarkStart w:id="78" w:name="_Toc470462630"/>
-      <w:bookmarkStart w:id="79" w:name="_Toc470743168"/>
+      <w:bookmarkStart w:id="78" w:name="_Toc470462267"/>
+      <w:bookmarkStart w:id="79" w:name="_Toc470462630"/>
+      <w:bookmarkStart w:id="80" w:name="_Toc470743168"/>
       <w:r>
         <w:rPr>
           <w:rFonts w:ascii="Times New Roman" w:hAnsi="Times New Roman" w:cs="Times New Roman"/>
@@ -27637,9 +27485,9 @@
         </w:rPr>
         <w:t>: Thư viện ChatterBot</w:t>
       </w:r>
-      <w:bookmarkEnd w:id="77"/>
       <w:bookmarkEnd w:id="78"/>
       <w:bookmarkEnd w:id="79"/>
+      <w:bookmarkEnd w:id="80"/>
     </w:p>
     <w:p>
       <w:pPr>
@@ -27676,9 +27524,9 @@
           <w:szCs w:val="26"/>
         </w:rPr>
         <w:lastRenderedPageBreak/>
-        <w:pict>
+        <w:pict w14:anchorId="16B5AE81">
           <v:shape id="_x0000_i1041" type="#_x0000_t75" style="width:336pt;height:478.5pt">
-            <v:imagedata r:id="rId37" o:title="Capture"/>
+            <v:imagedata r:id="rId36" o:title="Capture"/>
           </v:shape>
         </w:pict>
       </w:r>
@@ -27693,10 +27541,10 @@
           <w:lang w:val="en-US"/>
         </w:rPr>
       </w:pPr>
-      <w:bookmarkStart w:id="80" w:name="_Toc470125493"/>
-      <w:bookmarkStart w:id="81" w:name="_Toc470462268"/>
-      <w:bookmarkStart w:id="82" w:name="_Toc470462631"/>
-      <w:bookmarkStart w:id="83" w:name="_Toc470743169"/>
+      <w:bookmarkStart w:id="81" w:name="_Toc470125493"/>
+      <w:bookmarkStart w:id="82" w:name="_Toc470462268"/>
+      <w:bookmarkStart w:id="83" w:name="_Toc470462631"/>
+      <w:bookmarkStart w:id="84" w:name="_Toc470743169"/>
       <w:r>
         <w:rPr>
           <w:rFonts w:ascii="Times New Roman" w:hAnsi="Times New Roman" w:cs="Times New Roman"/>
@@ -27791,10 +27639,10 @@
         </w:rPr>
         <w:t>: Quy trình hoạt động của ChatterBot</w:t>
       </w:r>
-      <w:bookmarkEnd w:id="80"/>
       <w:bookmarkEnd w:id="81"/>
       <w:bookmarkEnd w:id="82"/>
       <w:bookmarkEnd w:id="83"/>
+      <w:bookmarkEnd w:id="84"/>
     </w:p>
     <w:p>
       <w:pPr>
@@ -27803,14 +27651,14 @@
           <w:lang w:val="en-US"/>
         </w:rPr>
       </w:pPr>
-      <w:bookmarkStart w:id="84" w:name="_Toc470743119"/>
+      <w:bookmarkStart w:id="85" w:name="_Toc470743119"/>
       <w:r>
         <w:rPr>
           <w:lang w:val="en-US"/>
         </w:rPr>
         <w:t>JSON</w:t>
       </w:r>
-      <w:bookmarkEnd w:id="84"/>
+      <w:bookmarkEnd w:id="85"/>
     </w:p>
     <w:p>
       <w:pPr>
@@ -28042,21 +27890,7 @@
         <w:rPr>
           <w:lang w:val="en-US"/>
         </w:rPr>
-        <w:t xml:space="preserve">Các dạng toán liên quan đến cực </w:t>
-      </w:r>
-      <w:proofErr w:type="gramStart"/>
-      <w:r>
-        <w:rPr>
-          <w:lang w:val="en-US"/>
-        </w:rPr>
-        <w:t>trị :</w:t>
-      </w:r>
-      <w:proofErr w:type="gramEnd"/>
-      <w:r>
-        <w:rPr>
-          <w:lang w:val="en-US"/>
-        </w:rPr>
-        <w:t xml:space="preserve"> Tìm tham số để hàm số có / không có cực trị, tìm tham số để hàm số có cực trị thỏa mãn một số điều kiện..</w:t>
+        <w:t>Các dạng toán liên quan đến cực trị : Tìm tham số để hàm số có / không có cực trị, tìm tham số để hàm số có cực trị thỏa mãn một số điều kiện..</w:t>
       </w:r>
     </w:p>
     <w:p>
@@ -28070,21 +27904,7 @@
         <w:rPr>
           <w:lang w:val="en-US"/>
         </w:rPr>
-        <w:t xml:space="preserve">Giá trị lớn </w:t>
-      </w:r>
-      <w:proofErr w:type="gramStart"/>
-      <w:r>
-        <w:rPr>
-          <w:lang w:val="en-US"/>
-        </w:rPr>
-        <w:t>nhất ,nhỏ</w:t>
-      </w:r>
-      <w:proofErr w:type="gramEnd"/>
-      <w:r>
-        <w:rPr>
-          <w:lang w:val="en-US"/>
-        </w:rPr>
-        <w:t xml:space="preserve"> nhất của hàm số</w:t>
+        <w:t>Giá trị lớn nhất ,nhỏ nhất của hàm số</w:t>
       </w:r>
     </w:p>
     <w:p>
@@ -28292,11 +28112,11 @@
         <w:pStyle w:val="Heading1"/>
         <w:ind w:left="0" w:firstLine="0"/>
       </w:pPr>
-      <w:bookmarkStart w:id="85" w:name="_Toc470743120"/>
+      <w:bookmarkStart w:id="86" w:name="_Toc470743120"/>
       <w:r>
         <w:t>PHÂN TÍCH THIẾT KẾ</w:t>
       </w:r>
-      <w:bookmarkEnd w:id="85"/>
+      <w:bookmarkEnd w:id="86"/>
     </w:p>
     <w:p>
       <w:pPr>
@@ -28307,7 +28127,7 @@
           <w:lang w:val="en-US"/>
         </w:rPr>
       </w:pPr>
-      <w:bookmarkStart w:id="86" w:name="_Toc470743121"/>
+      <w:bookmarkStart w:id="87" w:name="_Toc470743121"/>
       <w:r>
         <w:rPr>
           <w:rFonts w:ascii="Times New Roman" w:hAnsi="Times New Roman" w:cs="Times New Roman"/>
@@ -28316,7 +28136,7 @@
         </w:rPr>
         <w:t>Tổng quan chức năng</w:t>
       </w:r>
-      <w:bookmarkEnd w:id="86"/>
+      <w:bookmarkEnd w:id="87"/>
     </w:p>
     <w:p>
       <w:pPr>
@@ -28372,7 +28192,7 @@
           <w:lang w:val="en-US"/>
         </w:rPr>
       </w:pPr>
-      <w:bookmarkStart w:id="87" w:name="_Toc470743122"/>
+      <w:bookmarkStart w:id="88" w:name="_Toc470743122"/>
       <w:r>
         <w:rPr>
           <w:rFonts w:ascii="Times New Roman" w:hAnsi="Times New Roman" w:cs="Times New Roman"/>
@@ -28380,7 +28200,7 @@
         </w:rPr>
         <w:t>Kiến trúc tổng quát</w:t>
       </w:r>
-      <w:bookmarkEnd w:id="87"/>
+      <w:bookmarkEnd w:id="88"/>
     </w:p>
     <w:p>
       <w:pPr>
@@ -28398,7 +28218,7 @@
           <w:lang w:val="en-US"/>
         </w:rPr>
         <w:drawing>
-          <wp:inline distT="0" distB="0" distL="0" distR="0">
+          <wp:inline distT="0" distB="0" distL="0" distR="0" wp14:anchorId="16B5AE82" wp14:editId="16B5AE83">
             <wp:extent cx="2686050" cy="2400300"/>
             <wp:effectExtent l="0" t="0" r="0" b="0"/>
             <wp:docPr id="19" name="Picture 19" descr="C:\Users\Hai\AppData\Local\Microsoft\Windows\INetCache\Content.Word\cau-truc-tong-quat.png"/>
@@ -28415,7 +28235,7 @@
                     </pic:cNvPicPr>
                   </pic:nvPicPr>
                   <pic:blipFill>
-                    <a:blip r:embed="rId38">
+                    <a:blip r:embed="rId37">
                       <a:extLst>
                         <a:ext uri="{28A0092B-C50C-407E-A947-70E740481C1C}">
                           <a14:useLocalDpi xmlns:a14="http://schemas.microsoft.com/office/drawing/2010/main" val="0"/>
@@ -28457,9 +28277,9 @@
           <w:lang w:val="en-US"/>
         </w:rPr>
       </w:pPr>
-      <w:bookmarkStart w:id="88" w:name="_Toc470462270"/>
-      <w:bookmarkStart w:id="89" w:name="_Toc470462633"/>
-      <w:bookmarkStart w:id="90" w:name="_Toc470743170"/>
+      <w:bookmarkStart w:id="89" w:name="_Toc470462270"/>
+      <w:bookmarkStart w:id="90" w:name="_Toc470462633"/>
+      <w:bookmarkStart w:id="91" w:name="_Toc470743170"/>
       <w:r>
         <w:rPr>
           <w:rFonts w:ascii="Times New Roman" w:hAnsi="Times New Roman" w:cs="Times New Roman"/>
@@ -28554,9 +28374,9 @@
         </w:rPr>
         <w:t xml:space="preserve">: Tổng quan kiến </w:t>
       </w:r>
-      <w:bookmarkEnd w:id="88"/>
       <w:bookmarkEnd w:id="89"/>
       <w:bookmarkEnd w:id="90"/>
+      <w:bookmarkEnd w:id="91"/>
       <w:r>
         <w:rPr>
           <w:rFonts w:ascii="Times New Roman" w:hAnsi="Times New Roman" w:cs="Times New Roman"/>
@@ -28718,15 +28538,7 @@
         <w:t xml:space="preserve">(2): </w:t>
       </w:r>
       <w:r>
-        <w:t>Giao điện người dùng sẽ đảm nhiệm việc xử lý</w:t>
-      </w:r>
-      <w:proofErr w:type="gramStart"/>
-      <w:r>
-        <w:t>,kết</w:t>
-      </w:r>
-      <w:proofErr w:type="gramEnd"/>
-      <w:r>
-        <w:t xml:space="preserve"> nối và gửi tin nhắn của người dùng đến máy chủ.</w:t>
+        <w:t>Giao điện người dùng sẽ đảm nhiệm việc xử lý,kết nối và gửi tin nhắn của người dùng đến máy chủ.</w:t>
       </w:r>
     </w:p>
     <w:p>
@@ -28933,14 +28745,12 @@
           <w:lang w:val="en-US"/>
         </w:rPr>
       </w:pPr>
-      <w:proofErr w:type="gramStart"/>
       <w:r>
         <w:rPr>
           <w:lang w:val="en-US"/>
         </w:rPr>
         <w:t>+ Đề bài của lời giải.</w:t>
       </w:r>
-      <w:proofErr w:type="gramEnd"/>
     </w:p>
     <w:p>
       <w:pPr>
@@ -29157,23 +28967,7 @@
           <w:rFonts w:ascii="Times New Roman" w:hAnsi="Times New Roman" w:cs="Times New Roman"/>
           <w:lang w:val="en-US"/>
         </w:rPr>
-        <w:t xml:space="preserve">Bước 6: Hướng dẫn học sinh giải bài toán </w:t>
-      </w:r>
-      <w:proofErr w:type="gramStart"/>
-      <w:r>
-        <w:rPr>
-          <w:rFonts w:ascii="Times New Roman" w:hAnsi="Times New Roman" w:cs="Times New Roman"/>
-          <w:lang w:val="en-US"/>
-        </w:rPr>
-        <w:t>theo</w:t>
-      </w:r>
-      <w:proofErr w:type="gramEnd"/>
-      <w:r>
-        <w:rPr>
-          <w:rFonts w:ascii="Times New Roman" w:hAnsi="Times New Roman" w:cs="Times New Roman"/>
-          <w:lang w:val="en-US"/>
-        </w:rPr>
-        <w:t xml:space="preserve"> từng bước</w:t>
+        <w:t>Bước 6: Hướng dẫn học sinh giải bài toán theo từng bước</w:t>
       </w:r>
     </w:p>
     <w:p>
@@ -29245,21 +29039,7 @@
           <w:lang w:val="en-US"/>
         </w:rPr>
         <w:tab/>
-        <w:t xml:space="preserve">Bước 3: Hỏi học sinh đã </w:t>
-      </w:r>
-      <w:proofErr w:type="gramStart"/>
-      <w:r>
-        <w:rPr>
-          <w:lang w:val="en-US"/>
-        </w:rPr>
-        <w:t>hiểu ,</w:t>
-      </w:r>
-      <w:proofErr w:type="gramEnd"/>
-      <w:r>
-        <w:rPr>
-          <w:lang w:val="en-US"/>
-        </w:rPr>
-        <w:t xml:space="preserve"> nhớ ra cách làm của bài toán chưa, nếu học sinh vẫn chưa hiểu thì đưa ra một bài giải mẫu cho học sinh xem</w:t>
+        <w:t>Bước 3: Hỏi học sinh đã hiểu , nhớ ra cách làm của bài toán chưa, nếu học sinh vẫn chưa hiểu thì đưa ra một bài giải mẫu cho học sinh xem</w:t>
       </w:r>
     </w:p>
     <w:p>
@@ -29286,21 +29066,7 @@
         <w:rPr>
           <w:lang w:val="en-US"/>
         </w:rPr>
-        <w:t xml:space="preserve">Bước 4.1: Nếu bước giải không phải là một bài toán con thì yêu cầu học sinh làm và nhập vào đáp </w:t>
-      </w:r>
-      <w:proofErr w:type="gramStart"/>
-      <w:r>
-        <w:rPr>
-          <w:lang w:val="en-US"/>
-        </w:rPr>
-        <w:t>án</w:t>
-      </w:r>
-      <w:proofErr w:type="gramEnd"/>
-      <w:r>
-        <w:rPr>
-          <w:lang w:val="en-US"/>
-        </w:rPr>
-        <w:t xml:space="preserve"> của bài toán đó để bot kiểm tra</w:t>
+        <w:t>Bước 4.1: Nếu bước giải không phải là một bài toán con thì yêu cầu học sinh làm và nhập vào đáp án của bài toán đó để bot kiểm tra</w:t>
       </w:r>
       <w:r>
         <w:rPr>
@@ -29319,21 +29085,7 @@
         <w:rPr>
           <w:lang w:val="en-US"/>
         </w:rPr>
-        <w:t xml:space="preserve">Bước 4.2: Nếu lời giải là một bài toán con thì hỏi học sinh đã biết làm bài toán </w:t>
-      </w:r>
-      <w:proofErr w:type="gramStart"/>
-      <w:r>
-        <w:rPr>
-          <w:lang w:val="en-US"/>
-        </w:rPr>
-        <w:t>đó</w:t>
-      </w:r>
-      <w:proofErr w:type="gramEnd"/>
-      <w:r>
-        <w:rPr>
-          <w:lang w:val="en-US"/>
-        </w:rPr>
-        <w:t xml:space="preserve"> chưa, nếu không thì hướng dẫn học sinh làm dạng toán đó, ngược lại xử lý như 4.1.</w:t>
+        <w:t>Bước 4.2: Nếu lời giải là một bài toán con thì hỏi học sinh đã biết làm bài toán đó chưa, nếu không thì hướng dẫn học sinh làm dạng toán đó, ngược lại xử lý như 4.1.</w:t>
       </w:r>
     </w:p>
     <w:p>
@@ -29341,11 +29093,11 @@
         <w:pStyle w:val="Heading1"/>
         <w:ind w:left="0" w:firstLine="0"/>
       </w:pPr>
-      <w:bookmarkStart w:id="91" w:name="_Toc470743132"/>
+      <w:bookmarkStart w:id="92" w:name="_Toc470743132"/>
       <w:r>
         <w:t>CÀI ĐẶT MINH HỌA</w:t>
       </w:r>
-      <w:bookmarkEnd w:id="91"/>
+      <w:bookmarkEnd w:id="92"/>
     </w:p>
     <w:p>
       <w:pPr>
@@ -29355,7 +29107,7 @@
           <w:lang w:val="en-US"/>
         </w:rPr>
       </w:pPr>
-      <w:bookmarkStart w:id="92" w:name="_Toc470743133"/>
+      <w:bookmarkStart w:id="93" w:name="_Toc470743133"/>
       <w:r>
         <w:rPr>
           <w:rFonts w:ascii="Times New Roman" w:hAnsi="Times New Roman" w:cs="Times New Roman"/>
@@ -29363,7 +29115,7 @@
         </w:rPr>
         <w:t>Yêu cầu</w:t>
       </w:r>
-      <w:bookmarkEnd w:id="92"/>
+      <w:bookmarkEnd w:id="93"/>
     </w:p>
     <w:p>
       <w:pPr>
@@ -29412,8 +29164,6 @@
       <w:r>
         <w:t>Framework sử dụng: Flask 0.12</w:t>
       </w:r>
-      <w:bookmarkStart w:id="93" w:name="_GoBack"/>
-      <w:bookmarkEnd w:id="93"/>
     </w:p>
     <w:p>
       <w:pPr>
@@ -29509,7 +29259,7 @@
       <w:r>
         <w:t xml:space="preserve">Truy cập vào địa chỉ: </w:t>
       </w:r>
-      <w:hyperlink r:id="rId39" w:history="1">
+      <w:hyperlink r:id="rId38" w:history="1">
         <w:r>
           <w:rPr>
             <w:rStyle w:val="Hyperlink"/>
@@ -29555,9 +29305,9 @@
       </w:pPr>
       <w:r>
         <w:lastRenderedPageBreak/>
-        <w:pict>
+        <w:pict w14:anchorId="16B5AE84">
           <v:shape id="_x0000_i1042" type="#_x0000_t75" style="width:439.5pt;height:220.5pt">
-            <v:imagedata r:id="rId40" o:title="create-fb-app"/>
+            <v:imagedata r:id="rId39" o:title="create-fb-app"/>
           </v:shape>
         </w:pict>
       </w:r>
@@ -29708,9 +29458,9 @@
         <w:jc w:val="center"/>
       </w:pPr>
       <w:r>
-        <w:pict>
+        <w:pict w14:anchorId="16B5AE85">
           <v:shape id="_x0000_i1043" type="#_x0000_t75" style="width:439.5pt;height:122.25pt">
-            <v:imagedata r:id="rId41" o:title="facebook"/>
+            <v:imagedata r:id="rId40" o:title="facebook"/>
           </v:shape>
         </w:pict>
       </w:r>
@@ -29874,9 +29624,9 @@
       </w:pPr>
       <w:r>
         <w:lastRenderedPageBreak/>
-        <w:pict>
+        <w:pict w14:anchorId="16B5AE86">
           <v:shape id="_x0000_i1044" type="#_x0000_t75" style="width:438.75pt;height:161.25pt">
-            <v:imagedata r:id="rId42" o:title="token-gen"/>
+            <v:imagedata r:id="rId41" o:title="token-gen"/>
           </v:shape>
         </w:pict>
       </w:r>
@@ -30007,9 +29757,9 @@
           <w:szCs w:val="26"/>
           <w:lang w:val="en-US"/>
         </w:rPr>
-        <w:pict>
+        <w:pict w14:anchorId="16B5AE87">
           <v:shape id="_x0000_i1045" type="#_x0000_t75" style="width:439.5pt;height:159.75pt">
-            <v:imagedata r:id="rId43" o:title="token-gen-copy"/>
+            <v:imagedata r:id="rId42" o:title="token-gen-copy"/>
           </v:shape>
         </w:pict>
       </w:r>
@@ -30141,7 +29891,7 @@
           <w:lang w:val="en-US"/>
         </w:rPr>
         <w:drawing>
-          <wp:inline distT="0" distB="0" distL="0" distR="0" wp14:anchorId="4AC256BB" wp14:editId="1C860E31">
+          <wp:inline distT="0" distB="0" distL="0" distR="0" wp14:anchorId="16B5AE88" wp14:editId="16B5AE89">
             <wp:extent cx="5572125" cy="2428875"/>
             <wp:effectExtent l="0" t="0" r="0" b="0"/>
             <wp:docPr id="9" name="Picture 9" descr="C:\Users\Danh Tran\AppData\Local\Microsoft\Windows\INetCache\Content.Word\fb-messenger.png"/>
@@ -30158,7 +29908,7 @@
                     </pic:cNvPicPr>
                   </pic:nvPicPr>
                   <pic:blipFill>
-                    <a:blip r:embed="rId44">
+                    <a:blip r:embed="rId43">
                       <a:extLst>
                         <a:ext uri="{28A0092B-C50C-407E-A947-70E740481C1C}">
                           <a14:useLocalDpi xmlns:a14="http://schemas.microsoft.com/office/drawing/2010/main" val="0"/>
@@ -30338,9 +30088,9 @@
         <w:spacing w:line="360" w:lineRule="auto"/>
       </w:pPr>
       <w:r>
-        <w:pict>
+        <w:pict w14:anchorId="16B5AE8A">
           <v:shape id="_x0000_i1046" type="#_x0000_t75" style="width:438.75pt;height:52.5pt">
-            <v:imagedata r:id="rId45" o:title="token-source"/>
+            <v:imagedata r:id="rId44" o:title="token-source"/>
           </v:shape>
         </w:pict>
       </w:r>
@@ -30520,9 +30270,9 @@
         <w:ind w:left="360"/>
       </w:pPr>
       <w:r>
-        <w:pict>
+        <w:pict w14:anchorId="16B5AE8B">
           <v:shape id="_x0000_i1047" type="#_x0000_t75" style="width:439.5pt;height:130.5pt">
-            <v:imagedata r:id="rId46" o:title="Capture"/>
+            <v:imagedata r:id="rId45" o:title="Capture"/>
           </v:shape>
         </w:pict>
       </w:r>
@@ -30713,9 +30463,9 @@
       </w:pPr>
       <w:r>
         <w:lastRenderedPageBreak/>
-        <w:pict>
+        <w:pict w14:anchorId="16B5AE8C">
           <v:shape id="_x0000_i1048" type="#_x0000_t75" style="width:438.75pt;height:270pt">
-            <v:imagedata r:id="rId47" o:title="verifi-wh"/>
+            <v:imagedata r:id="rId46" o:title="verifi-wh"/>
           </v:shape>
         </w:pict>
       </w:r>
@@ -31071,13 +30821,8 @@
         </w:numPr>
         <w:spacing w:line="360" w:lineRule="auto"/>
       </w:pPr>
-      <w:proofErr w:type="gramStart"/>
-      <w:r>
-        <w:t>Dùng  @status</w:t>
-      </w:r>
-      <w:proofErr w:type="gramEnd"/>
-      <w:r>
-        <w:t xml:space="preserve"> để xem lại trạng thái, vị trí hiện tại của người chơi.</w:t>
+      <w:r>
+        <w:t>Dùng  @status để xem lại trạng thái, vị trí hiện tại của người chơi.</w:t>
       </w:r>
     </w:p>
     <w:p>
@@ -31516,15 +31261,7 @@
         <w:spacing w:line="360" w:lineRule="auto"/>
       </w:pPr>
       <w:r>
-        <w:t xml:space="preserve">Tối ưu thư viện Chatterbot để </w:t>
-      </w:r>
-      <w:proofErr w:type="gramStart"/>
-      <w:r>
-        <w:t>nâng  cấp</w:t>
-      </w:r>
-      <w:proofErr w:type="gramEnd"/>
-      <w:r>
-        <w:t>, cải tiến phần xử lý ngôn ngữ tự nhiên trong game.</w:t>
+        <w:t>Tối ưu thư viện Chatterbot để nâng  cấp, cải tiến phần xử lý ngôn ngữ tự nhiên trong game.</w:t>
       </w:r>
     </w:p>
     <w:p>
@@ -31612,7 +31349,7 @@
       <w:r>
         <w:t xml:space="preserve">Converstaional Chatbot: </w:t>
       </w:r>
-      <w:hyperlink r:id="rId48" w:history="1">
+      <w:hyperlink r:id="rId47" w:history="1">
         <w:r>
           <w:rPr>
             <w:rStyle w:val="Hyperlink"/>
@@ -31637,7 +31374,7 @@
       <w:r>
         <w:t xml:space="preserve">Facebook Messenger: </w:t>
       </w:r>
-      <w:hyperlink r:id="rId49" w:history="1">
+      <w:hyperlink r:id="rId48" w:history="1">
         <w:r>
           <w:rPr>
             <w:rStyle w:val="Hyperlink"/>
@@ -31659,7 +31396,7 @@
       <w:r>
         <w:t xml:space="preserve">Flask: </w:t>
       </w:r>
-      <w:hyperlink r:id="rId50" w:history="1">
+      <w:hyperlink r:id="rId49" w:history="1">
         <w:r>
           <w:rPr>
             <w:rStyle w:val="Hyperlink"/>
@@ -31681,7 +31418,7 @@
       <w:r>
         <w:t xml:space="preserve">History of Chatbot (1): </w:t>
       </w:r>
-      <w:hyperlink r:id="rId51" w:history="1">
+      <w:hyperlink r:id="rId50" w:history="1">
         <w:r>
           <w:rPr>
             <w:rStyle w:val="Hyperlink"/>
@@ -31703,7 +31440,7 @@
       <w:r>
         <w:t xml:space="preserve">History of Chatbot (2):  </w:t>
       </w:r>
-      <w:hyperlink r:id="rId52" w:history="1">
+      <w:hyperlink r:id="rId51" w:history="1">
         <w:r>
           <w:rPr>
             <w:rStyle w:val="Hyperlink"/>
@@ -31725,7 +31462,7 @@
       <w:r>
         <w:t xml:space="preserve">Natural Language ToolKit: </w:t>
       </w:r>
-      <w:hyperlink r:id="rId53" w:history="1">
+      <w:hyperlink r:id="rId52" w:history="1">
         <w:r>
           <w:rPr>
             <w:rStyle w:val="Hyperlink"/>
@@ -31747,7 +31484,7 @@
       <w:r>
         <w:t xml:space="preserve">Ngrok: </w:t>
       </w:r>
-      <w:hyperlink r:id="rId54" w:history="1">
+      <w:hyperlink r:id="rId53" w:history="1">
         <w:r>
           <w:rPr>
             <w:rStyle w:val="Hyperlink"/>
@@ -31772,7 +31509,7 @@
       <w:r>
         <w:t xml:space="preserve">Programming skill: </w:t>
       </w:r>
-      <w:hyperlink r:id="rId55" w:history="1">
+      <w:hyperlink r:id="rId54" w:history="1">
         <w:r>
           <w:rPr>
             <w:rStyle w:val="Hyperlink"/>
@@ -31797,7 +31534,7 @@
       <w:r>
         <w:t xml:space="preserve">Python v3.5: </w:t>
       </w:r>
-      <w:hyperlink r:id="rId56" w:history="1">
+      <w:hyperlink r:id="rId55" w:history="1">
         <w:r>
           <w:rPr>
             <w:rStyle w:val="Hyperlink"/>
@@ -31807,10 +31544,10 @@
       </w:hyperlink>
     </w:p>
     <w:sectPr>
-      <w:headerReference w:type="default" r:id="rId57"/>
-      <w:footerReference w:type="default" r:id="rId58"/>
-      <w:headerReference w:type="first" r:id="rId59"/>
-      <w:footerReference w:type="first" r:id="rId60"/>
+      <w:headerReference w:type="default" r:id="rId56"/>
+      <w:footerReference w:type="default" r:id="rId57"/>
+      <w:headerReference w:type="first" r:id="rId58"/>
+      <w:footerReference w:type="first" r:id="rId59"/>
       <w:pgSz w:w="11906" w:h="16838"/>
       <w:pgMar w:top="1701" w:right="1134" w:bottom="1985" w:left="1985" w:header="708" w:footer="708" w:gutter="0"/>
       <w:pgNumType w:start="1"/>
@@ -31822,7 +31559,7 @@
 </file>
 
 <file path=word/endnotes.xml><?xml version="1.0" encoding="utf-8"?>
-<w:endnotes xmlns:wpc="http://schemas.microsoft.com/office/word/2010/wordprocessingCanvas" xmlns:mc="http://schemas.openxmlformats.org/markup-compatibility/2006" xmlns:o="urn:schemas-microsoft-com:office:office" xmlns:r="http://schemas.openxmlformats.org/officeDocument/2006/relationships" xmlns:m="http://schemas.openxmlformats.org/officeDocument/2006/math" xmlns:v="urn:schemas-microsoft-com:vml" xmlns:wp14="http://schemas.microsoft.com/office/word/2010/wordprocessingDrawing" xmlns:wp="http://schemas.openxmlformats.org/drawingml/2006/wordprocessingDrawing" xmlns:w10="urn:schemas-microsoft-com:office:word" xmlns:w="http://schemas.openxmlformats.org/wordprocessingml/2006/main" xmlns:w14="http://schemas.microsoft.com/office/word/2010/wordml" xmlns:wpg="http://schemas.microsoft.com/office/word/2010/wordprocessingGroup" xmlns:wpi="http://schemas.microsoft.com/office/word/2010/wordprocessingInk" xmlns:wne="http://schemas.microsoft.com/office/word/2006/wordml" xmlns:wps="http://schemas.microsoft.com/office/word/2010/wordprocessingShape" mc:Ignorable="w14 wp14">
+<w:endnotes xmlns:wpc="http://schemas.microsoft.com/office/word/2010/wordprocessingCanvas" xmlns:cx="http://schemas.microsoft.com/office/drawing/2014/chartex" xmlns:cx1="http://schemas.microsoft.com/office/drawing/2015/9/8/chartex" xmlns:cx2="http://schemas.microsoft.com/office/drawing/2015/10/21/chartex" xmlns:cx3="http://schemas.microsoft.com/office/drawing/2016/5/9/chartex" xmlns:cx4="http://schemas.microsoft.com/office/drawing/2016/5/10/chartex" xmlns:cx5="http://schemas.microsoft.com/office/drawing/2016/5/11/chartex" xmlns:cx6="http://schemas.microsoft.com/office/drawing/2016/5/12/chartex" xmlns:cx7="http://schemas.microsoft.com/office/drawing/2016/5/13/chartex" xmlns:cx8="http://schemas.microsoft.com/office/drawing/2016/5/14/chartex" xmlns:mc="http://schemas.openxmlformats.org/markup-compatibility/2006" xmlns:aink="http://schemas.microsoft.com/office/drawing/2016/ink" xmlns:am3d="http://schemas.microsoft.com/office/drawing/2017/model3d" xmlns:o="urn:schemas-microsoft-com:office:office" xmlns:r="http://schemas.openxmlformats.org/officeDocument/2006/relationships" xmlns:m="http://schemas.openxmlformats.org/officeDocument/2006/math" xmlns:v="urn:schemas-microsoft-com:vml" xmlns:wp14="http://schemas.microsoft.com/office/word/2010/wordprocessingDrawing" xmlns:wp="http://schemas.openxmlformats.org/drawingml/2006/wordprocessingDrawing" xmlns:w10="urn:schemas-microsoft-com:office:word" xmlns:w="http://schemas.openxmlformats.org/wordprocessingml/2006/main" xmlns:w14="http://schemas.microsoft.com/office/word/2010/wordml" xmlns:w15="http://schemas.microsoft.com/office/word/2012/wordml" xmlns:w16cid="http://schemas.microsoft.com/office/word/2016/wordml/cid" xmlns:w16se="http://schemas.microsoft.com/office/word/2015/wordml/symex" xmlns:wpg="http://schemas.microsoft.com/office/word/2010/wordprocessingGroup" xmlns:wpi="http://schemas.microsoft.com/office/word/2010/wordprocessingInk" xmlns:wne="http://schemas.microsoft.com/office/word/2006/wordml" xmlns:wps="http://schemas.microsoft.com/office/word/2010/wordprocessingShape" mc:Ignorable="w14 w15 w16se w16cid wp14">
   <w:endnote w:type="separator" w:id="-1">
     <w:p>
       <w:pPr>
@@ -31847,7 +31584,7 @@
 </file>
 
 <file path=word/footer1.xml><?xml version="1.0" encoding="utf-8"?>
-<w:ftr xmlns:wpc="http://schemas.microsoft.com/office/word/2010/wordprocessingCanvas" xmlns:mc="http://schemas.openxmlformats.org/markup-compatibility/2006" xmlns:o="urn:schemas-microsoft-com:office:office" xmlns:r="http://schemas.openxmlformats.org/officeDocument/2006/relationships" xmlns:m="http://schemas.openxmlformats.org/officeDocument/2006/math" xmlns:v="urn:schemas-microsoft-com:vml" xmlns:wp14="http://schemas.microsoft.com/office/word/2010/wordprocessingDrawing" xmlns:wp="http://schemas.openxmlformats.org/drawingml/2006/wordprocessingDrawing" xmlns:w10="urn:schemas-microsoft-com:office:word" xmlns:w="http://schemas.openxmlformats.org/wordprocessingml/2006/main" xmlns:w14="http://schemas.microsoft.com/office/word/2010/wordml" xmlns:wpg="http://schemas.microsoft.com/office/word/2010/wordprocessingGroup" xmlns:wpi="http://schemas.microsoft.com/office/word/2010/wordprocessingInk" xmlns:wne="http://schemas.microsoft.com/office/word/2006/wordml" xmlns:wps="http://schemas.microsoft.com/office/word/2010/wordprocessingShape" mc:Ignorable="w14 wp14">
+<w:ftr xmlns:wpc="http://schemas.microsoft.com/office/word/2010/wordprocessingCanvas" xmlns:cx="http://schemas.microsoft.com/office/drawing/2014/chartex" xmlns:cx1="http://schemas.microsoft.com/office/drawing/2015/9/8/chartex" xmlns:cx2="http://schemas.microsoft.com/office/drawing/2015/10/21/chartex" xmlns:cx3="http://schemas.microsoft.com/office/drawing/2016/5/9/chartex" xmlns:cx4="http://schemas.microsoft.com/office/drawing/2016/5/10/chartex" xmlns:cx5="http://schemas.microsoft.com/office/drawing/2016/5/11/chartex" xmlns:cx6="http://schemas.microsoft.com/office/drawing/2016/5/12/chartex" xmlns:cx7="http://schemas.microsoft.com/office/drawing/2016/5/13/chartex" xmlns:cx8="http://schemas.microsoft.com/office/drawing/2016/5/14/chartex" xmlns:mc="http://schemas.openxmlformats.org/markup-compatibility/2006" xmlns:aink="http://schemas.microsoft.com/office/drawing/2016/ink" xmlns:am3d="http://schemas.microsoft.com/office/drawing/2017/model3d" xmlns:o="urn:schemas-microsoft-com:office:office" xmlns:r="http://schemas.openxmlformats.org/officeDocument/2006/relationships" xmlns:m="http://schemas.openxmlformats.org/officeDocument/2006/math" xmlns:v="urn:schemas-microsoft-com:vml" xmlns:wp14="http://schemas.microsoft.com/office/word/2010/wordprocessingDrawing" xmlns:wp="http://schemas.openxmlformats.org/drawingml/2006/wordprocessingDrawing" xmlns:w10="urn:schemas-microsoft-com:office:word" xmlns:w="http://schemas.openxmlformats.org/wordprocessingml/2006/main" xmlns:w14="http://schemas.microsoft.com/office/word/2010/wordml" xmlns:w15="http://schemas.microsoft.com/office/word/2012/wordml" xmlns:w16cid="http://schemas.microsoft.com/office/word/2016/wordml/cid" xmlns:w16se="http://schemas.microsoft.com/office/word/2015/wordml/symex" xmlns:wpg="http://schemas.microsoft.com/office/word/2010/wordprocessingGroup" xmlns:wpi="http://schemas.microsoft.com/office/word/2010/wordprocessingInk" xmlns:wne="http://schemas.microsoft.com/office/word/2006/wordml" xmlns:wps="http://schemas.microsoft.com/office/word/2010/wordprocessingShape" mc:Ignorable="w14 w15 w16se w16cid wp14">
   <w:sdt>
     <w:sdtPr>
       <w:id w:val="1171057895"/>
@@ -31900,7 +31637,7 @@
 </file>
 
 <file path=word/footer2.xml><?xml version="1.0" encoding="utf-8"?>
-<w:ftr xmlns:wpc="http://schemas.microsoft.com/office/word/2010/wordprocessingCanvas" xmlns:mc="http://schemas.openxmlformats.org/markup-compatibility/2006" xmlns:o="urn:schemas-microsoft-com:office:office" xmlns:r="http://schemas.openxmlformats.org/officeDocument/2006/relationships" xmlns:m="http://schemas.openxmlformats.org/officeDocument/2006/math" xmlns:v="urn:schemas-microsoft-com:vml" xmlns:wp14="http://schemas.microsoft.com/office/word/2010/wordprocessingDrawing" xmlns:wp="http://schemas.openxmlformats.org/drawingml/2006/wordprocessingDrawing" xmlns:w10="urn:schemas-microsoft-com:office:word" xmlns:w="http://schemas.openxmlformats.org/wordprocessingml/2006/main" xmlns:w14="http://schemas.microsoft.com/office/word/2010/wordml" xmlns:wpg="http://schemas.microsoft.com/office/word/2010/wordprocessingGroup" xmlns:wpi="http://schemas.microsoft.com/office/word/2010/wordprocessingInk" xmlns:wne="http://schemas.microsoft.com/office/word/2006/wordml" xmlns:wps="http://schemas.microsoft.com/office/word/2010/wordprocessingShape" mc:Ignorable="w14 wp14">
+<w:ftr xmlns:wpc="http://schemas.microsoft.com/office/word/2010/wordprocessingCanvas" xmlns:cx="http://schemas.microsoft.com/office/drawing/2014/chartex" xmlns:cx1="http://schemas.microsoft.com/office/drawing/2015/9/8/chartex" xmlns:cx2="http://schemas.microsoft.com/office/drawing/2015/10/21/chartex" xmlns:cx3="http://schemas.microsoft.com/office/drawing/2016/5/9/chartex" xmlns:cx4="http://schemas.microsoft.com/office/drawing/2016/5/10/chartex" xmlns:cx5="http://schemas.microsoft.com/office/drawing/2016/5/11/chartex" xmlns:cx6="http://schemas.microsoft.com/office/drawing/2016/5/12/chartex" xmlns:cx7="http://schemas.microsoft.com/office/drawing/2016/5/13/chartex" xmlns:cx8="http://schemas.microsoft.com/office/drawing/2016/5/14/chartex" xmlns:mc="http://schemas.openxmlformats.org/markup-compatibility/2006" xmlns:aink="http://schemas.microsoft.com/office/drawing/2016/ink" xmlns:am3d="http://schemas.microsoft.com/office/drawing/2017/model3d" xmlns:o="urn:schemas-microsoft-com:office:office" xmlns:r="http://schemas.openxmlformats.org/officeDocument/2006/relationships" xmlns:m="http://schemas.openxmlformats.org/officeDocument/2006/math" xmlns:v="urn:schemas-microsoft-com:vml" xmlns:wp14="http://schemas.microsoft.com/office/word/2010/wordprocessingDrawing" xmlns:wp="http://schemas.openxmlformats.org/drawingml/2006/wordprocessingDrawing" xmlns:w10="urn:schemas-microsoft-com:office:word" xmlns:w="http://schemas.openxmlformats.org/wordprocessingml/2006/main" xmlns:w14="http://schemas.microsoft.com/office/word/2010/wordml" xmlns:w15="http://schemas.microsoft.com/office/word/2012/wordml" xmlns:w16cid="http://schemas.microsoft.com/office/word/2016/wordml/cid" xmlns:w16se="http://schemas.microsoft.com/office/word/2015/wordml/symex" xmlns:wpg="http://schemas.microsoft.com/office/word/2010/wordprocessingGroup" xmlns:wpi="http://schemas.microsoft.com/office/word/2010/wordprocessingInk" xmlns:wne="http://schemas.microsoft.com/office/word/2006/wordml" xmlns:wps="http://schemas.microsoft.com/office/word/2010/wordprocessingShape" mc:Ignorable="w14 w15 w16se w16cid wp14">
   <w:p>
     <w:pPr>
       <w:pStyle w:val="Footer"/>
@@ -31911,7 +31648,7 @@
 </file>
 
 <file path=word/footer3.xml><?xml version="1.0" encoding="utf-8"?>
-<w:ftr xmlns:wpc="http://schemas.microsoft.com/office/word/2010/wordprocessingCanvas" xmlns:mc="http://schemas.openxmlformats.org/markup-compatibility/2006" xmlns:o="urn:schemas-microsoft-com:office:office" xmlns:r="http://schemas.openxmlformats.org/officeDocument/2006/relationships" xmlns:m="http://schemas.openxmlformats.org/officeDocument/2006/math" xmlns:v="urn:schemas-microsoft-com:vml" xmlns:wp14="http://schemas.microsoft.com/office/word/2010/wordprocessingDrawing" xmlns:wp="http://schemas.openxmlformats.org/drawingml/2006/wordprocessingDrawing" xmlns:w10="urn:schemas-microsoft-com:office:word" xmlns:w="http://schemas.openxmlformats.org/wordprocessingml/2006/main" xmlns:w14="http://schemas.microsoft.com/office/word/2010/wordml" xmlns:wpg="http://schemas.microsoft.com/office/word/2010/wordprocessingGroup" xmlns:wpi="http://schemas.microsoft.com/office/word/2010/wordprocessingInk" xmlns:wne="http://schemas.microsoft.com/office/word/2006/wordml" xmlns:wps="http://schemas.microsoft.com/office/word/2010/wordprocessingShape" mc:Ignorable="w14 wp14">
+<w:ftr xmlns:wpc="http://schemas.microsoft.com/office/word/2010/wordprocessingCanvas" xmlns:cx="http://schemas.microsoft.com/office/drawing/2014/chartex" xmlns:cx1="http://schemas.microsoft.com/office/drawing/2015/9/8/chartex" xmlns:cx2="http://schemas.microsoft.com/office/drawing/2015/10/21/chartex" xmlns:cx3="http://schemas.microsoft.com/office/drawing/2016/5/9/chartex" xmlns:cx4="http://schemas.microsoft.com/office/drawing/2016/5/10/chartex" xmlns:cx5="http://schemas.microsoft.com/office/drawing/2016/5/11/chartex" xmlns:cx6="http://schemas.microsoft.com/office/drawing/2016/5/12/chartex" xmlns:cx7="http://schemas.microsoft.com/office/drawing/2016/5/13/chartex" xmlns:cx8="http://schemas.microsoft.com/office/drawing/2016/5/14/chartex" xmlns:mc="http://schemas.openxmlformats.org/markup-compatibility/2006" xmlns:aink="http://schemas.microsoft.com/office/drawing/2016/ink" xmlns:am3d="http://schemas.microsoft.com/office/drawing/2017/model3d" xmlns:o="urn:schemas-microsoft-com:office:office" xmlns:r="http://schemas.openxmlformats.org/officeDocument/2006/relationships" xmlns:m="http://schemas.openxmlformats.org/officeDocument/2006/math" xmlns:v="urn:schemas-microsoft-com:vml" xmlns:wp14="http://schemas.microsoft.com/office/word/2010/wordprocessingDrawing" xmlns:wp="http://schemas.openxmlformats.org/drawingml/2006/wordprocessingDrawing" xmlns:w10="urn:schemas-microsoft-com:office:word" xmlns:w="http://schemas.openxmlformats.org/wordprocessingml/2006/main" xmlns:w14="http://schemas.microsoft.com/office/word/2010/wordml" xmlns:w15="http://schemas.microsoft.com/office/word/2012/wordml" xmlns:w16cid="http://schemas.microsoft.com/office/word/2016/wordml/cid" xmlns:w16se="http://schemas.microsoft.com/office/word/2015/wordml/symex" xmlns:wpg="http://schemas.microsoft.com/office/word/2010/wordprocessingGroup" xmlns:wpi="http://schemas.microsoft.com/office/word/2010/wordprocessingInk" xmlns:wne="http://schemas.microsoft.com/office/word/2006/wordml" xmlns:wps="http://schemas.microsoft.com/office/word/2010/wordprocessingShape" mc:Ignorable="w14 w15 w16se w16cid wp14">
   <w:p>
     <w:pPr>
       <w:pStyle w:val="Footer"/>
@@ -31921,7 +31658,7 @@
 </file>
 
 <file path=word/footer4.xml><?xml version="1.0" encoding="utf-8"?>
-<w:ftr xmlns:wpc="http://schemas.microsoft.com/office/word/2010/wordprocessingCanvas" xmlns:mc="http://schemas.openxmlformats.org/markup-compatibility/2006" xmlns:o="urn:schemas-microsoft-com:office:office" xmlns:r="http://schemas.openxmlformats.org/officeDocument/2006/relationships" xmlns:m="http://schemas.openxmlformats.org/officeDocument/2006/math" xmlns:v="urn:schemas-microsoft-com:vml" xmlns:wp14="http://schemas.microsoft.com/office/word/2010/wordprocessingDrawing" xmlns:wp="http://schemas.openxmlformats.org/drawingml/2006/wordprocessingDrawing" xmlns:w10="urn:schemas-microsoft-com:office:word" xmlns:w="http://schemas.openxmlformats.org/wordprocessingml/2006/main" xmlns:w14="http://schemas.microsoft.com/office/word/2010/wordml" xmlns:wpg="http://schemas.microsoft.com/office/word/2010/wordprocessingGroup" xmlns:wpi="http://schemas.microsoft.com/office/word/2010/wordprocessingInk" xmlns:wne="http://schemas.microsoft.com/office/word/2006/wordml" xmlns:wps="http://schemas.microsoft.com/office/word/2010/wordprocessingShape" mc:Ignorable="w14 wp14">
+<w:ftr xmlns:wpc="http://schemas.microsoft.com/office/word/2010/wordprocessingCanvas" xmlns:cx="http://schemas.microsoft.com/office/drawing/2014/chartex" xmlns:cx1="http://schemas.microsoft.com/office/drawing/2015/9/8/chartex" xmlns:cx2="http://schemas.microsoft.com/office/drawing/2015/10/21/chartex" xmlns:cx3="http://schemas.microsoft.com/office/drawing/2016/5/9/chartex" xmlns:cx4="http://schemas.microsoft.com/office/drawing/2016/5/10/chartex" xmlns:cx5="http://schemas.microsoft.com/office/drawing/2016/5/11/chartex" xmlns:cx6="http://schemas.microsoft.com/office/drawing/2016/5/12/chartex" xmlns:cx7="http://schemas.microsoft.com/office/drawing/2016/5/13/chartex" xmlns:cx8="http://schemas.microsoft.com/office/drawing/2016/5/14/chartex" xmlns:mc="http://schemas.openxmlformats.org/markup-compatibility/2006" xmlns:aink="http://schemas.microsoft.com/office/drawing/2016/ink" xmlns:am3d="http://schemas.microsoft.com/office/drawing/2017/model3d" xmlns:o="urn:schemas-microsoft-com:office:office" xmlns:r="http://schemas.openxmlformats.org/officeDocument/2006/relationships" xmlns:m="http://schemas.openxmlformats.org/officeDocument/2006/math" xmlns:v="urn:schemas-microsoft-com:vml" xmlns:wp14="http://schemas.microsoft.com/office/word/2010/wordprocessingDrawing" xmlns:wp="http://schemas.openxmlformats.org/drawingml/2006/wordprocessingDrawing" xmlns:w10="urn:schemas-microsoft-com:office:word" xmlns:w="http://schemas.openxmlformats.org/wordprocessingml/2006/main" xmlns:w14="http://schemas.microsoft.com/office/word/2010/wordml" xmlns:w15="http://schemas.microsoft.com/office/word/2012/wordml" xmlns:w16cid="http://schemas.microsoft.com/office/word/2016/wordml/cid" xmlns:w16se="http://schemas.microsoft.com/office/word/2015/wordml/symex" xmlns:wpg="http://schemas.microsoft.com/office/word/2010/wordprocessingGroup" xmlns:wpi="http://schemas.microsoft.com/office/word/2010/wordprocessingInk" xmlns:wne="http://schemas.microsoft.com/office/word/2006/wordml" xmlns:wps="http://schemas.microsoft.com/office/word/2010/wordprocessingShape" mc:Ignorable="w14 w15 w16se w16cid wp14">
   <w:tbl>
     <w:tblPr>
       <w:tblW w:w="8820" w:type="dxa"/>
@@ -31996,7 +31733,7 @@
             <w:rFonts w:ascii="Times New Roman" w:hAnsi="Times New Roman" w:cs="Times New Roman"/>
             <w:noProof/>
           </w:rPr>
-          <w:t>32</w:t>
+          <w:t>24</w:t>
         </w:r>
         <w:r>
           <w:rPr>
@@ -32012,7 +31749,7 @@
 </file>
 
 <file path=word/footer5.xml><?xml version="1.0" encoding="utf-8"?>
-<w:ftr xmlns:wpc="http://schemas.microsoft.com/office/word/2010/wordprocessingCanvas" xmlns:mc="http://schemas.openxmlformats.org/markup-compatibility/2006" xmlns:o="urn:schemas-microsoft-com:office:office" xmlns:r="http://schemas.openxmlformats.org/officeDocument/2006/relationships" xmlns:m="http://schemas.openxmlformats.org/officeDocument/2006/math" xmlns:v="urn:schemas-microsoft-com:vml" xmlns:wp14="http://schemas.microsoft.com/office/word/2010/wordprocessingDrawing" xmlns:wp="http://schemas.openxmlformats.org/drawingml/2006/wordprocessingDrawing" xmlns:w10="urn:schemas-microsoft-com:office:word" xmlns:w="http://schemas.openxmlformats.org/wordprocessingml/2006/main" xmlns:w14="http://schemas.microsoft.com/office/word/2010/wordml" xmlns:wpg="http://schemas.microsoft.com/office/word/2010/wordprocessingGroup" xmlns:wpi="http://schemas.microsoft.com/office/word/2010/wordprocessingInk" xmlns:wne="http://schemas.microsoft.com/office/word/2006/wordml" xmlns:wps="http://schemas.microsoft.com/office/word/2010/wordprocessingShape" mc:Ignorable="w14 wp14">
+<w:ftr xmlns:wpc="http://schemas.microsoft.com/office/word/2010/wordprocessingCanvas" xmlns:cx="http://schemas.microsoft.com/office/drawing/2014/chartex" xmlns:cx1="http://schemas.microsoft.com/office/drawing/2015/9/8/chartex" xmlns:cx2="http://schemas.microsoft.com/office/drawing/2015/10/21/chartex" xmlns:cx3="http://schemas.microsoft.com/office/drawing/2016/5/9/chartex" xmlns:cx4="http://schemas.microsoft.com/office/drawing/2016/5/10/chartex" xmlns:cx5="http://schemas.microsoft.com/office/drawing/2016/5/11/chartex" xmlns:cx6="http://schemas.microsoft.com/office/drawing/2016/5/12/chartex" xmlns:cx7="http://schemas.microsoft.com/office/drawing/2016/5/13/chartex" xmlns:cx8="http://schemas.microsoft.com/office/drawing/2016/5/14/chartex" xmlns:mc="http://schemas.openxmlformats.org/markup-compatibility/2006" xmlns:aink="http://schemas.microsoft.com/office/drawing/2016/ink" xmlns:am3d="http://schemas.microsoft.com/office/drawing/2017/model3d" xmlns:o="urn:schemas-microsoft-com:office:office" xmlns:r="http://schemas.openxmlformats.org/officeDocument/2006/relationships" xmlns:m="http://schemas.openxmlformats.org/officeDocument/2006/math" xmlns:v="urn:schemas-microsoft-com:vml" xmlns:wp14="http://schemas.microsoft.com/office/word/2010/wordprocessingDrawing" xmlns:wp="http://schemas.openxmlformats.org/drawingml/2006/wordprocessingDrawing" xmlns:w10="urn:schemas-microsoft-com:office:word" xmlns:w="http://schemas.openxmlformats.org/wordprocessingml/2006/main" xmlns:w14="http://schemas.microsoft.com/office/word/2010/wordml" xmlns:w15="http://schemas.microsoft.com/office/word/2012/wordml" xmlns:w16cid="http://schemas.microsoft.com/office/word/2016/wordml/cid" xmlns:w16se="http://schemas.microsoft.com/office/word/2015/wordml/symex" xmlns:wpg="http://schemas.microsoft.com/office/word/2010/wordprocessingGroup" xmlns:wpi="http://schemas.microsoft.com/office/word/2010/wordprocessingInk" xmlns:wne="http://schemas.microsoft.com/office/word/2006/wordml" xmlns:wps="http://schemas.microsoft.com/office/word/2010/wordprocessingShape" mc:Ignorable="w14 w15 w16se w16cid wp14">
   <w:sdt>
     <w:sdtPr>
       <w:id w:val="1072630116"/>
@@ -32068,7 +31805,7 @@
 </file>
 
 <file path=word/footnotes.xml><?xml version="1.0" encoding="utf-8"?>
-<w:footnotes xmlns:wpc="http://schemas.microsoft.com/office/word/2010/wordprocessingCanvas" xmlns:mc="http://schemas.openxmlformats.org/markup-compatibility/2006" xmlns:o="urn:schemas-microsoft-com:office:office" xmlns:r="http://schemas.openxmlformats.org/officeDocument/2006/relationships" xmlns:m="http://schemas.openxmlformats.org/officeDocument/2006/math" xmlns:v="urn:schemas-microsoft-com:vml" xmlns:wp14="http://schemas.microsoft.com/office/word/2010/wordprocessingDrawing" xmlns:wp="http://schemas.openxmlformats.org/drawingml/2006/wordprocessingDrawing" xmlns:w10="urn:schemas-microsoft-com:office:word" xmlns:w="http://schemas.openxmlformats.org/wordprocessingml/2006/main" xmlns:w14="http://schemas.microsoft.com/office/word/2010/wordml" xmlns:wpg="http://schemas.microsoft.com/office/word/2010/wordprocessingGroup" xmlns:wpi="http://schemas.microsoft.com/office/word/2010/wordprocessingInk" xmlns:wne="http://schemas.microsoft.com/office/word/2006/wordml" xmlns:wps="http://schemas.microsoft.com/office/word/2010/wordprocessingShape" mc:Ignorable="w14 wp14">
+<w:footnotes xmlns:wpc="http://schemas.microsoft.com/office/word/2010/wordprocessingCanvas" xmlns:cx="http://schemas.microsoft.com/office/drawing/2014/chartex" xmlns:cx1="http://schemas.microsoft.com/office/drawing/2015/9/8/chartex" xmlns:cx2="http://schemas.microsoft.com/office/drawing/2015/10/21/chartex" xmlns:cx3="http://schemas.microsoft.com/office/drawing/2016/5/9/chartex" xmlns:cx4="http://schemas.microsoft.com/office/drawing/2016/5/10/chartex" xmlns:cx5="http://schemas.microsoft.com/office/drawing/2016/5/11/chartex" xmlns:cx6="http://schemas.microsoft.com/office/drawing/2016/5/12/chartex" xmlns:cx7="http://schemas.microsoft.com/office/drawing/2016/5/13/chartex" xmlns:cx8="http://schemas.microsoft.com/office/drawing/2016/5/14/chartex" xmlns:mc="http://schemas.openxmlformats.org/markup-compatibility/2006" xmlns:aink="http://schemas.microsoft.com/office/drawing/2016/ink" xmlns:am3d="http://schemas.microsoft.com/office/drawing/2017/model3d" xmlns:o="urn:schemas-microsoft-com:office:office" xmlns:r="http://schemas.openxmlformats.org/officeDocument/2006/relationships" xmlns:m="http://schemas.openxmlformats.org/officeDocument/2006/math" xmlns:v="urn:schemas-microsoft-com:vml" xmlns:wp14="http://schemas.microsoft.com/office/word/2010/wordprocessingDrawing" xmlns:wp="http://schemas.openxmlformats.org/drawingml/2006/wordprocessingDrawing" xmlns:w10="urn:schemas-microsoft-com:office:word" xmlns:w="http://schemas.openxmlformats.org/wordprocessingml/2006/main" xmlns:w14="http://schemas.microsoft.com/office/word/2010/wordml" xmlns:w15="http://schemas.microsoft.com/office/word/2012/wordml" xmlns:w16cid="http://schemas.microsoft.com/office/word/2016/wordml/cid" xmlns:w16se="http://schemas.microsoft.com/office/word/2015/wordml/symex" xmlns:wpg="http://schemas.microsoft.com/office/word/2010/wordprocessingGroup" xmlns:wpi="http://schemas.microsoft.com/office/word/2010/wordprocessingInk" xmlns:wne="http://schemas.microsoft.com/office/word/2006/wordml" xmlns:wps="http://schemas.microsoft.com/office/word/2010/wordprocessingShape" mc:Ignorable="w14 w15 w16se w16cid wp14">
   <w:footnote w:type="separator" w:id="-1">
     <w:p>
       <w:pPr>
@@ -32093,7 +31830,7 @@
 </file>
 
 <file path=word/header1.xml><?xml version="1.0" encoding="utf-8"?>
-<w:hdr xmlns:wpc="http://schemas.microsoft.com/office/word/2010/wordprocessingCanvas" xmlns:mc="http://schemas.openxmlformats.org/markup-compatibility/2006" xmlns:o="urn:schemas-microsoft-com:office:office" xmlns:r="http://schemas.openxmlformats.org/officeDocument/2006/relationships" xmlns:m="http://schemas.openxmlformats.org/officeDocument/2006/math" xmlns:v="urn:schemas-microsoft-com:vml" xmlns:wp14="http://schemas.microsoft.com/office/word/2010/wordprocessingDrawing" xmlns:wp="http://schemas.openxmlformats.org/drawingml/2006/wordprocessingDrawing" xmlns:w10="urn:schemas-microsoft-com:office:word" xmlns:w="http://schemas.openxmlformats.org/wordprocessingml/2006/main" xmlns:w14="http://schemas.microsoft.com/office/word/2010/wordml" xmlns:wpg="http://schemas.microsoft.com/office/word/2010/wordprocessingGroup" xmlns:wpi="http://schemas.microsoft.com/office/word/2010/wordprocessingInk" xmlns:wne="http://schemas.microsoft.com/office/word/2006/wordml" xmlns:wps="http://schemas.microsoft.com/office/word/2010/wordprocessingShape" mc:Ignorable="w14 wp14">
+<w:hdr xmlns:wpc="http://schemas.microsoft.com/office/word/2010/wordprocessingCanvas" xmlns:cx="http://schemas.microsoft.com/office/drawing/2014/chartex" xmlns:cx1="http://schemas.microsoft.com/office/drawing/2015/9/8/chartex" xmlns:cx2="http://schemas.microsoft.com/office/drawing/2015/10/21/chartex" xmlns:cx3="http://schemas.microsoft.com/office/drawing/2016/5/9/chartex" xmlns:cx4="http://schemas.microsoft.com/office/drawing/2016/5/10/chartex" xmlns:cx5="http://schemas.microsoft.com/office/drawing/2016/5/11/chartex" xmlns:cx6="http://schemas.microsoft.com/office/drawing/2016/5/12/chartex" xmlns:cx7="http://schemas.microsoft.com/office/drawing/2016/5/13/chartex" xmlns:cx8="http://schemas.microsoft.com/office/drawing/2016/5/14/chartex" xmlns:mc="http://schemas.openxmlformats.org/markup-compatibility/2006" xmlns:aink="http://schemas.microsoft.com/office/drawing/2016/ink" xmlns:am3d="http://schemas.microsoft.com/office/drawing/2017/model3d" xmlns:o="urn:schemas-microsoft-com:office:office" xmlns:r="http://schemas.openxmlformats.org/officeDocument/2006/relationships" xmlns:m="http://schemas.openxmlformats.org/officeDocument/2006/math" xmlns:v="urn:schemas-microsoft-com:vml" xmlns:wp14="http://schemas.microsoft.com/office/word/2010/wordprocessingDrawing" xmlns:wp="http://schemas.openxmlformats.org/drawingml/2006/wordprocessingDrawing" xmlns:w10="urn:schemas-microsoft-com:office:word" xmlns:w="http://schemas.openxmlformats.org/wordprocessingml/2006/main" xmlns:w14="http://schemas.microsoft.com/office/word/2010/wordml" xmlns:w15="http://schemas.microsoft.com/office/word/2012/wordml" xmlns:w16cid="http://schemas.microsoft.com/office/word/2016/wordml/cid" xmlns:w16se="http://schemas.microsoft.com/office/word/2015/wordml/symex" xmlns:wpg="http://schemas.microsoft.com/office/word/2010/wordprocessingGroup" xmlns:wpi="http://schemas.microsoft.com/office/word/2010/wordprocessingInk" xmlns:wne="http://schemas.microsoft.com/office/word/2006/wordml" xmlns:wps="http://schemas.microsoft.com/office/word/2010/wordprocessingShape" mc:Ignorable="w14 w15 w16se w16cid wp14">
   <w:p>
     <w:pPr>
       <w:pStyle w:val="Header"/>
@@ -32103,7 +31840,7 @@
 </file>
 
 <file path=word/header2.xml><?xml version="1.0" encoding="utf-8"?>
-<w:hdr xmlns:wpc="http://schemas.microsoft.com/office/word/2010/wordprocessingCanvas" xmlns:mc="http://schemas.openxmlformats.org/markup-compatibility/2006" xmlns:o="urn:schemas-microsoft-com:office:office" xmlns:r="http://schemas.openxmlformats.org/officeDocument/2006/relationships" xmlns:m="http://schemas.openxmlformats.org/officeDocument/2006/math" xmlns:v="urn:schemas-microsoft-com:vml" xmlns:wp14="http://schemas.microsoft.com/office/word/2010/wordprocessingDrawing" xmlns:wp="http://schemas.openxmlformats.org/drawingml/2006/wordprocessingDrawing" xmlns:w10="urn:schemas-microsoft-com:office:word" xmlns:w="http://schemas.openxmlformats.org/wordprocessingml/2006/main" xmlns:w14="http://schemas.microsoft.com/office/word/2010/wordml" xmlns:wpg="http://schemas.microsoft.com/office/word/2010/wordprocessingGroup" xmlns:wpi="http://schemas.microsoft.com/office/word/2010/wordprocessingInk" xmlns:wne="http://schemas.microsoft.com/office/word/2006/wordml" xmlns:wps="http://schemas.microsoft.com/office/word/2010/wordprocessingShape" mc:Ignorable="w14 wp14">
+<w:hdr xmlns:wpc="http://schemas.microsoft.com/office/word/2010/wordprocessingCanvas" xmlns:cx="http://schemas.microsoft.com/office/drawing/2014/chartex" xmlns:cx1="http://schemas.microsoft.com/office/drawing/2015/9/8/chartex" xmlns:cx2="http://schemas.microsoft.com/office/drawing/2015/10/21/chartex" xmlns:cx3="http://schemas.microsoft.com/office/drawing/2016/5/9/chartex" xmlns:cx4="http://schemas.microsoft.com/office/drawing/2016/5/10/chartex" xmlns:cx5="http://schemas.microsoft.com/office/drawing/2016/5/11/chartex" xmlns:cx6="http://schemas.microsoft.com/office/drawing/2016/5/12/chartex" xmlns:cx7="http://schemas.microsoft.com/office/drawing/2016/5/13/chartex" xmlns:cx8="http://schemas.microsoft.com/office/drawing/2016/5/14/chartex" xmlns:mc="http://schemas.openxmlformats.org/markup-compatibility/2006" xmlns:aink="http://schemas.microsoft.com/office/drawing/2016/ink" xmlns:am3d="http://schemas.microsoft.com/office/drawing/2017/model3d" xmlns:o="urn:schemas-microsoft-com:office:office" xmlns:r="http://schemas.openxmlformats.org/officeDocument/2006/relationships" xmlns:m="http://schemas.openxmlformats.org/officeDocument/2006/math" xmlns:v="urn:schemas-microsoft-com:vml" xmlns:wp14="http://schemas.microsoft.com/office/word/2010/wordprocessingDrawing" xmlns:wp="http://schemas.openxmlformats.org/drawingml/2006/wordprocessingDrawing" xmlns:w10="urn:schemas-microsoft-com:office:word" xmlns:w="http://schemas.openxmlformats.org/wordprocessingml/2006/main" xmlns:w14="http://schemas.microsoft.com/office/word/2010/wordml" xmlns:w15="http://schemas.microsoft.com/office/word/2012/wordml" xmlns:w16cid="http://schemas.microsoft.com/office/word/2016/wordml/cid" xmlns:w16se="http://schemas.microsoft.com/office/word/2015/wordml/symex" xmlns:wpg="http://schemas.microsoft.com/office/word/2010/wordprocessingGroup" xmlns:wpi="http://schemas.microsoft.com/office/word/2010/wordprocessingInk" xmlns:wne="http://schemas.microsoft.com/office/word/2006/wordml" xmlns:wps="http://schemas.microsoft.com/office/word/2010/wordprocessingShape" mc:Ignorable="w14 w15 w16se w16cid wp14">
   <w:p>
     <w:pPr>
       <w:pStyle w:val="Header"/>
@@ -32113,7 +31850,7 @@
 </file>
 
 <file path=word/header3.xml><?xml version="1.0" encoding="utf-8"?>
-<w:hdr xmlns:wpc="http://schemas.microsoft.com/office/word/2010/wordprocessingCanvas" xmlns:mc="http://schemas.openxmlformats.org/markup-compatibility/2006" xmlns:o="urn:schemas-microsoft-com:office:office" xmlns:r="http://schemas.openxmlformats.org/officeDocument/2006/relationships" xmlns:m="http://schemas.openxmlformats.org/officeDocument/2006/math" xmlns:v="urn:schemas-microsoft-com:vml" xmlns:wp14="http://schemas.microsoft.com/office/word/2010/wordprocessingDrawing" xmlns:wp="http://schemas.openxmlformats.org/drawingml/2006/wordprocessingDrawing" xmlns:w10="urn:schemas-microsoft-com:office:word" xmlns:w="http://schemas.openxmlformats.org/wordprocessingml/2006/main" xmlns:w14="http://schemas.microsoft.com/office/word/2010/wordml" xmlns:wpg="http://schemas.microsoft.com/office/word/2010/wordprocessingGroup" xmlns:wpi="http://schemas.microsoft.com/office/word/2010/wordprocessingInk" xmlns:wne="http://schemas.microsoft.com/office/word/2006/wordml" xmlns:wps="http://schemas.microsoft.com/office/word/2010/wordprocessingShape" mc:Ignorable="w14 wp14">
+<w:hdr xmlns:wpc="http://schemas.microsoft.com/office/word/2010/wordprocessingCanvas" xmlns:cx="http://schemas.microsoft.com/office/drawing/2014/chartex" xmlns:cx1="http://schemas.microsoft.com/office/drawing/2015/9/8/chartex" xmlns:cx2="http://schemas.microsoft.com/office/drawing/2015/10/21/chartex" xmlns:cx3="http://schemas.microsoft.com/office/drawing/2016/5/9/chartex" xmlns:cx4="http://schemas.microsoft.com/office/drawing/2016/5/10/chartex" xmlns:cx5="http://schemas.microsoft.com/office/drawing/2016/5/11/chartex" xmlns:cx6="http://schemas.microsoft.com/office/drawing/2016/5/12/chartex" xmlns:cx7="http://schemas.microsoft.com/office/drawing/2016/5/13/chartex" xmlns:cx8="http://schemas.microsoft.com/office/drawing/2016/5/14/chartex" xmlns:mc="http://schemas.openxmlformats.org/markup-compatibility/2006" xmlns:aink="http://schemas.microsoft.com/office/drawing/2016/ink" xmlns:am3d="http://schemas.microsoft.com/office/drawing/2017/model3d" xmlns:o="urn:schemas-microsoft-com:office:office" xmlns:r="http://schemas.openxmlformats.org/officeDocument/2006/relationships" xmlns:m="http://schemas.openxmlformats.org/officeDocument/2006/math" xmlns:v="urn:schemas-microsoft-com:vml" xmlns:wp14="http://schemas.microsoft.com/office/word/2010/wordprocessingDrawing" xmlns:wp="http://schemas.openxmlformats.org/drawingml/2006/wordprocessingDrawing" xmlns:w10="urn:schemas-microsoft-com:office:word" xmlns:w="http://schemas.openxmlformats.org/wordprocessingml/2006/main" xmlns:w14="http://schemas.microsoft.com/office/word/2010/wordml" xmlns:w15="http://schemas.microsoft.com/office/word/2012/wordml" xmlns:w16cid="http://schemas.microsoft.com/office/word/2016/wordml/cid" xmlns:w16se="http://schemas.microsoft.com/office/word/2015/wordml/symex" xmlns:wpg="http://schemas.microsoft.com/office/word/2010/wordprocessingGroup" xmlns:wpi="http://schemas.microsoft.com/office/word/2010/wordprocessingInk" xmlns:wne="http://schemas.microsoft.com/office/word/2006/wordml" xmlns:wps="http://schemas.microsoft.com/office/word/2010/wordprocessingShape" mc:Ignorable="w14 w15 w16se w16cid wp14">
   <w:p>
     <w:pPr>
       <w:pStyle w:val="Header"/>
@@ -32123,7 +31860,7 @@
 </file>
 
 <file path=word/header4.xml><?xml version="1.0" encoding="utf-8"?>
-<w:hdr xmlns:wpc="http://schemas.microsoft.com/office/word/2010/wordprocessingCanvas" xmlns:mc="http://schemas.openxmlformats.org/markup-compatibility/2006" xmlns:o="urn:schemas-microsoft-com:office:office" xmlns:r="http://schemas.openxmlformats.org/officeDocument/2006/relationships" xmlns:m="http://schemas.openxmlformats.org/officeDocument/2006/math" xmlns:v="urn:schemas-microsoft-com:vml" xmlns:wp14="http://schemas.microsoft.com/office/word/2010/wordprocessingDrawing" xmlns:wp="http://schemas.openxmlformats.org/drawingml/2006/wordprocessingDrawing" xmlns:w10="urn:schemas-microsoft-com:office:word" xmlns:w="http://schemas.openxmlformats.org/wordprocessingml/2006/main" xmlns:w14="http://schemas.microsoft.com/office/word/2010/wordml" xmlns:wpg="http://schemas.microsoft.com/office/word/2010/wordprocessingGroup" xmlns:wpi="http://schemas.microsoft.com/office/word/2010/wordprocessingInk" xmlns:wne="http://schemas.microsoft.com/office/word/2006/wordml" xmlns:wps="http://schemas.microsoft.com/office/word/2010/wordprocessingShape" mc:Ignorable="w14 wp14">
+<w:hdr xmlns:wpc="http://schemas.microsoft.com/office/word/2010/wordprocessingCanvas" xmlns:cx="http://schemas.microsoft.com/office/drawing/2014/chartex" xmlns:cx1="http://schemas.microsoft.com/office/drawing/2015/9/8/chartex" xmlns:cx2="http://schemas.microsoft.com/office/drawing/2015/10/21/chartex" xmlns:cx3="http://schemas.microsoft.com/office/drawing/2016/5/9/chartex" xmlns:cx4="http://schemas.microsoft.com/office/drawing/2016/5/10/chartex" xmlns:cx5="http://schemas.microsoft.com/office/drawing/2016/5/11/chartex" xmlns:cx6="http://schemas.microsoft.com/office/drawing/2016/5/12/chartex" xmlns:cx7="http://schemas.microsoft.com/office/drawing/2016/5/13/chartex" xmlns:cx8="http://schemas.microsoft.com/office/drawing/2016/5/14/chartex" xmlns:mc="http://schemas.openxmlformats.org/markup-compatibility/2006" xmlns:aink="http://schemas.microsoft.com/office/drawing/2016/ink" xmlns:am3d="http://schemas.microsoft.com/office/drawing/2017/model3d" xmlns:o="urn:schemas-microsoft-com:office:office" xmlns:r="http://schemas.openxmlformats.org/officeDocument/2006/relationships" xmlns:m="http://schemas.openxmlformats.org/officeDocument/2006/math" xmlns:v="urn:schemas-microsoft-com:vml" xmlns:wp14="http://schemas.microsoft.com/office/word/2010/wordprocessingDrawing" xmlns:wp="http://schemas.openxmlformats.org/drawingml/2006/wordprocessingDrawing" xmlns:w10="urn:schemas-microsoft-com:office:word" xmlns:w="http://schemas.openxmlformats.org/wordprocessingml/2006/main" xmlns:w14="http://schemas.microsoft.com/office/word/2010/wordml" xmlns:w15="http://schemas.microsoft.com/office/word/2012/wordml" xmlns:w16cid="http://schemas.microsoft.com/office/word/2016/wordml/cid" xmlns:w16se="http://schemas.microsoft.com/office/word/2015/wordml/symex" xmlns:wpg="http://schemas.microsoft.com/office/word/2010/wordprocessingGroup" xmlns:wpi="http://schemas.microsoft.com/office/word/2010/wordprocessingInk" xmlns:wne="http://schemas.microsoft.com/office/word/2006/wordml" xmlns:wps="http://schemas.microsoft.com/office/word/2010/wordprocessingShape" mc:Ignorable="w14 w15 w16se w16cid wp14">
   <w:p>
     <w:pPr>
       <w:pStyle w:val="Header"/>
@@ -32133,8 +31870,8 @@
 </file>
 
 <file path=word/numbering.xml><?xml version="1.0" encoding="utf-8"?>
-<w:numbering xmlns:wpc="http://schemas.microsoft.com/office/word/2010/wordprocessingCanvas" xmlns:mc="http://schemas.openxmlformats.org/markup-compatibility/2006" xmlns:o="urn:schemas-microsoft-com:office:office" xmlns:r="http://schemas.openxmlformats.org/officeDocument/2006/relationships" xmlns:m="http://schemas.openxmlformats.org/officeDocument/2006/math" xmlns:v="urn:schemas-microsoft-com:vml" xmlns:wp14="http://schemas.microsoft.com/office/word/2010/wordprocessingDrawing" xmlns:wp="http://schemas.openxmlformats.org/drawingml/2006/wordprocessingDrawing" xmlns:w10="urn:schemas-microsoft-com:office:word" xmlns:w="http://schemas.openxmlformats.org/wordprocessingml/2006/main" xmlns:w14="http://schemas.microsoft.com/office/word/2010/wordml" xmlns:wpg="http://schemas.microsoft.com/office/word/2010/wordprocessingGroup" xmlns:wpi="http://schemas.microsoft.com/office/word/2010/wordprocessingInk" xmlns:wne="http://schemas.microsoft.com/office/word/2006/wordml" xmlns:wps="http://schemas.microsoft.com/office/word/2010/wordprocessingShape" mc:Ignorable="w14 wp14">
-  <w:abstractNum w:abstractNumId="0">
+<w:numbering xmlns:wpc="http://schemas.microsoft.com/office/word/2010/wordprocessingCanvas" xmlns:cx="http://schemas.microsoft.com/office/drawing/2014/chartex" xmlns:cx1="http://schemas.microsoft.com/office/drawing/2015/9/8/chartex" xmlns:cx2="http://schemas.microsoft.com/office/drawing/2015/10/21/chartex" xmlns:cx3="http://schemas.microsoft.com/office/drawing/2016/5/9/chartex" xmlns:cx4="http://schemas.microsoft.com/office/drawing/2016/5/10/chartex" xmlns:cx5="http://schemas.microsoft.com/office/drawing/2016/5/11/chartex" xmlns:cx6="http://schemas.microsoft.com/office/drawing/2016/5/12/chartex" xmlns:cx7="http://schemas.microsoft.com/office/drawing/2016/5/13/chartex" xmlns:cx8="http://schemas.microsoft.com/office/drawing/2016/5/14/chartex" xmlns:mc="http://schemas.openxmlformats.org/markup-compatibility/2006" xmlns:aink="http://schemas.microsoft.com/office/drawing/2016/ink" xmlns:am3d="http://schemas.microsoft.com/office/drawing/2017/model3d" xmlns:o="urn:schemas-microsoft-com:office:office" xmlns:r="http://schemas.openxmlformats.org/officeDocument/2006/relationships" xmlns:m="http://schemas.openxmlformats.org/officeDocument/2006/math" xmlns:v="urn:schemas-microsoft-com:vml" xmlns:wp14="http://schemas.microsoft.com/office/word/2010/wordprocessingDrawing" xmlns:wp="http://schemas.openxmlformats.org/drawingml/2006/wordprocessingDrawing" xmlns:w10="urn:schemas-microsoft-com:office:word" xmlns:w="http://schemas.openxmlformats.org/wordprocessingml/2006/main" xmlns:w14="http://schemas.microsoft.com/office/word/2010/wordml" xmlns:w15="http://schemas.microsoft.com/office/word/2012/wordml" xmlns:w16cid="http://schemas.microsoft.com/office/word/2016/wordml/cid" xmlns:w16se="http://schemas.microsoft.com/office/word/2015/wordml/symex" xmlns:wpg="http://schemas.microsoft.com/office/word/2010/wordprocessingGroup" xmlns:wpi="http://schemas.microsoft.com/office/word/2010/wordprocessingInk" xmlns:wne="http://schemas.microsoft.com/office/word/2006/wordml" xmlns:wps="http://schemas.microsoft.com/office/word/2010/wordprocessingShape" mc:Ignorable="w14 w15 w16se w16cid wp14">
+  <w:abstractNum w:abstractNumId="0" w15:restartNumberingAfterBreak="0">
     <w:nsid w:val="1233525F"/>
     <w:multiLevelType w:val="hybridMultilevel"/>
     <w:tmpl w:val="4C327302"/>
@@ -32274,7 +32011,7 @@
       </w:rPr>
     </w:lvl>
   </w:abstractNum>
-  <w:abstractNum w:abstractNumId="1">
+  <w:abstractNum w:abstractNumId="1" w15:restartNumberingAfterBreak="0">
     <w:nsid w:val="18552FAB"/>
     <w:multiLevelType w:val="hybridMultilevel"/>
     <w:tmpl w:val="FC5ABA74"/>
@@ -32390,7 +32127,7 @@
       </w:rPr>
     </w:lvl>
   </w:abstractNum>
-  <w:abstractNum w:abstractNumId="2">
+  <w:abstractNum w:abstractNumId="2" w15:restartNumberingAfterBreak="0">
     <w:nsid w:val="3ED4062F"/>
     <w:multiLevelType w:val="hybridMultilevel"/>
     <w:tmpl w:val="7A408806"/>
@@ -32504,7 +32241,7 @@
       </w:rPr>
     </w:lvl>
   </w:abstractNum>
-  <w:abstractNum w:abstractNumId="3">
+  <w:abstractNum w:abstractNumId="3" w15:restartNumberingAfterBreak="0">
     <w:nsid w:val="55904D43"/>
     <w:multiLevelType w:val="hybridMultilevel"/>
     <w:tmpl w:val="73760192"/>
@@ -32593,7 +32330,7 @@
       </w:pPr>
     </w:lvl>
   </w:abstractNum>
-  <w:abstractNum w:abstractNumId="4">
+  <w:abstractNum w:abstractNumId="4" w15:restartNumberingAfterBreak="0">
     <w:nsid w:val="5F063BC3"/>
     <w:multiLevelType w:val="hybridMultilevel"/>
     <w:tmpl w:val="8C4CEC70"/>
@@ -32705,7 +32442,7 @@
       </w:rPr>
     </w:lvl>
   </w:abstractNum>
-  <w:abstractNum w:abstractNumId="5">
+  <w:abstractNum w:abstractNumId="5" w15:restartNumberingAfterBreak="0">
     <w:nsid w:val="5F4D565D"/>
     <w:multiLevelType w:val="multilevel"/>
     <w:tmpl w:val="0CE039AE"/>
@@ -32868,7 +32605,7 @@
       </w:rPr>
     </w:lvl>
   </w:abstractNum>
-  <w:abstractNum w:abstractNumId="6">
+  <w:abstractNum w:abstractNumId="6" w15:restartNumberingAfterBreak="0">
     <w:nsid w:val="66F75060"/>
     <w:multiLevelType w:val="hybridMultilevel"/>
     <w:tmpl w:val="5C546182"/>
@@ -32982,7 +32719,7 @@
       </w:rPr>
     </w:lvl>
   </w:abstractNum>
-  <w:abstractNum w:abstractNumId="7">
+  <w:abstractNum w:abstractNumId="7" w15:restartNumberingAfterBreak="0">
     <w:nsid w:val="69745779"/>
     <w:multiLevelType w:val="multilevel"/>
     <w:tmpl w:val="2BB65E00"/>
@@ -33103,7 +32840,7 @@
       </w:rPr>
     </w:lvl>
   </w:abstractNum>
-  <w:abstractNum w:abstractNumId="8">
+  <w:abstractNum w:abstractNumId="8" w15:restartNumberingAfterBreak="0">
     <w:nsid w:val="72963973"/>
     <w:multiLevelType w:val="hybridMultilevel"/>
     <w:tmpl w:val="8AFA3846"/>
@@ -33227,7 +32964,7 @@
 </file>
 
 <file path=word/styles.xml><?xml version="1.0" encoding="utf-8"?>
-<w:styles xmlns:mc="http://schemas.openxmlformats.org/markup-compatibility/2006" xmlns:r="http://schemas.openxmlformats.org/officeDocument/2006/relationships" xmlns:w="http://schemas.openxmlformats.org/wordprocessingml/2006/main" xmlns:w14="http://schemas.microsoft.com/office/word/2010/wordml" mc:Ignorable="w14">
+<w:styles xmlns:mc="http://schemas.openxmlformats.org/markup-compatibility/2006" xmlns:r="http://schemas.openxmlformats.org/officeDocument/2006/relationships" xmlns:w="http://schemas.openxmlformats.org/wordprocessingml/2006/main" xmlns:w14="http://schemas.microsoft.com/office/word/2010/wordml" xmlns:w15="http://schemas.microsoft.com/office/word/2012/wordml" xmlns:w16cid="http://schemas.microsoft.com/office/word/2016/wordml/cid" xmlns:w16se="http://schemas.microsoft.com/office/word/2015/wordml/symex" mc:Ignorable="w14 w15 w16se w16cid">
   <w:docDefaults>
     <w:rPrDefault>
       <w:rPr>
@@ -33243,144 +32980,382 @@
       </w:pPr>
     </w:pPrDefault>
   </w:docDefaults>
-  <w:latentStyles w:defLockedState="0" w:defUIPriority="99" w:defSemiHidden="1" w:defUnhideWhenUsed="1" w:defQFormat="0" w:count="267">
-    <w:lsdException w:name="Normal" w:semiHidden="0" w:uiPriority="0" w:unhideWhenUsed="0" w:qFormat="1"/>
-    <w:lsdException w:name="heading 1" w:semiHidden="0" w:uiPriority="0" w:unhideWhenUsed="0" w:qFormat="1"/>
-    <w:lsdException w:name="heading 2" w:uiPriority="9" w:qFormat="1"/>
-    <w:lsdException w:name="heading 3" w:uiPriority="9" w:qFormat="1"/>
-    <w:lsdException w:name="heading 4" w:uiPriority="9" w:qFormat="1"/>
-    <w:lsdException w:name="heading 5" w:uiPriority="9" w:qFormat="1"/>
-    <w:lsdException w:name="heading 6" w:uiPriority="9" w:qFormat="1"/>
-    <w:lsdException w:name="heading 7" w:uiPriority="9" w:qFormat="1"/>
-    <w:lsdException w:name="heading 8" w:uiPriority="9" w:qFormat="1"/>
-    <w:lsdException w:name="heading 9" w:uiPriority="9" w:qFormat="1"/>
-    <w:lsdException w:name="toc 1" w:uiPriority="39"/>
-    <w:lsdException w:name="toc 2" w:uiPriority="39"/>
-    <w:lsdException w:name="toc 3" w:uiPriority="39"/>
-    <w:lsdException w:name="toc 4" w:uiPriority="39"/>
-    <w:lsdException w:name="toc 5" w:uiPriority="39"/>
-    <w:lsdException w:name="toc 6" w:uiPriority="39"/>
-    <w:lsdException w:name="toc 7" w:uiPriority="39"/>
-    <w:lsdException w:name="toc 8" w:uiPriority="39"/>
-    <w:lsdException w:name="toc 9" w:uiPriority="39"/>
-    <w:lsdException w:name="caption" w:uiPriority="35" w:qFormat="1"/>
-    <w:lsdException w:name="Title" w:semiHidden="0" w:uiPriority="10" w:unhideWhenUsed="0" w:qFormat="1"/>
-    <w:lsdException w:name="Default Paragraph Font" w:uiPriority="1"/>
-    <w:lsdException w:name="Subtitle" w:semiHidden="0" w:uiPriority="11" w:unhideWhenUsed="0" w:qFormat="1"/>
-    <w:lsdException w:name="Strong" w:semiHidden="0" w:uiPriority="22" w:unhideWhenUsed="0" w:qFormat="1"/>
-    <w:lsdException w:name="Emphasis" w:semiHidden="0" w:uiPriority="20" w:unhideWhenUsed="0" w:qFormat="1"/>
-    <w:lsdException w:name="Table Grid" w:semiHidden="0" w:uiPriority="0" w:unhideWhenUsed="0"/>
-    <w:lsdException w:name="Placeholder Text" w:unhideWhenUsed="0"/>
-    <w:lsdException w:name="No Spacing" w:semiHidden="0" w:uiPriority="1" w:unhideWhenUsed="0" w:qFormat="1"/>
-    <w:lsdException w:name="Light Shading" w:semiHidden="0" w:uiPriority="60" w:unhideWhenUsed="0"/>
-    <w:lsdException w:name="Light List" w:semiHidden="0" w:uiPriority="61" w:unhideWhenUsed="0"/>
-    <w:lsdException w:name="Light Grid" w:semiHidden="0" w:uiPriority="62" w:unhideWhenUsed="0"/>
-    <w:lsdException w:name="Medium Shading 1" w:semiHidden="0" w:uiPriority="63" w:unhideWhenUsed="0"/>
-    <w:lsdException w:name="Medium Shading 2" w:semiHidden="0" w:uiPriority="64" w:unhideWhenUsed="0"/>
-    <w:lsdException w:name="Medium List 1" w:semiHidden="0" w:uiPriority="65" w:unhideWhenUsed="0"/>
-    <w:lsdException w:name="Medium List 2" w:semiHidden="0" w:uiPriority="66" w:unhideWhenUsed="0"/>
-    <w:lsdException w:name="Medium Grid 1" w:semiHidden="0" w:uiPriority="67" w:unhideWhenUsed="0"/>
-    <w:lsdException w:name="Medium Grid 2" w:semiHidden="0" w:uiPriority="68" w:unhideWhenUsed="0"/>
-    <w:lsdException w:name="Medium Grid 3" w:semiHidden="0" w:uiPriority="69" w:unhideWhenUsed="0"/>
-    <w:lsdException w:name="Dark List" w:semiHidden="0" w:uiPriority="70" w:unhideWhenUsed="0"/>
-    <w:lsdException w:name="Colorful Shading" w:semiHidden="0" w:uiPriority="71" w:unhideWhenUsed="0"/>
-    <w:lsdException w:name="Colorful List" w:semiHidden="0" w:uiPriority="72" w:unhideWhenUsed="0"/>
-    <w:lsdException w:name="Colorful Grid" w:semiHidden="0" w:uiPriority="73" w:unhideWhenUsed="0"/>
-    <w:lsdException w:name="Light Shading Accent 1" w:semiHidden="0" w:uiPriority="60" w:unhideWhenUsed="0"/>
-    <w:lsdException w:name="Light List Accent 1" w:semiHidden="0" w:uiPriority="61" w:unhideWhenUsed="0"/>
-    <w:lsdException w:name="Light Grid Accent 1" w:semiHidden="0" w:uiPriority="62" w:unhideWhenUsed="0"/>
-    <w:lsdException w:name="Medium Shading 1 Accent 1" w:semiHidden="0" w:uiPriority="63" w:unhideWhenUsed="0"/>
-    <w:lsdException w:name="Medium Shading 2 Accent 1" w:semiHidden="0" w:uiPriority="64" w:unhideWhenUsed="0"/>
-    <w:lsdException w:name="Medium List 1 Accent 1" w:semiHidden="0" w:uiPriority="65" w:unhideWhenUsed="0"/>
-    <w:lsdException w:name="Revision" w:unhideWhenUsed="0"/>
-    <w:lsdException w:name="List Paragraph" w:semiHidden="0" w:uiPriority="34" w:unhideWhenUsed="0" w:qFormat="1"/>
-    <w:lsdException w:name="Quote" w:semiHidden="0" w:uiPriority="29" w:unhideWhenUsed="0" w:qFormat="1"/>
-    <w:lsdException w:name="Intense Quote" w:semiHidden="0" w:uiPriority="30" w:unhideWhenUsed="0" w:qFormat="1"/>
-    <w:lsdException w:name="Medium List 2 Accent 1" w:semiHidden="0" w:uiPriority="66" w:unhideWhenUsed="0"/>
-    <w:lsdException w:name="Medium Grid 1 Accent 1" w:semiHidden="0" w:uiPriority="67" w:unhideWhenUsed="0"/>
-    <w:lsdException w:name="Medium Grid 2 Accent 1" w:semiHidden="0" w:uiPriority="68" w:unhideWhenUsed="0"/>
-    <w:lsdException w:name="Medium Grid 3 Accent 1" w:semiHidden="0" w:uiPriority="69" w:unhideWhenUsed="0"/>
-    <w:lsdException w:name="Dark List Accent 1" w:semiHidden="0" w:uiPriority="70" w:unhideWhenUsed="0"/>
-    <w:lsdException w:name="Colorful Shading Accent 1" w:semiHidden="0" w:uiPriority="71" w:unhideWhenUsed="0"/>
-    <w:lsdException w:name="Colorful List Accent 1" w:semiHidden="0" w:uiPriority="72" w:unhideWhenUsed="0"/>
-    <w:lsdException w:name="Colorful Grid Accent 1" w:semiHidden="0" w:uiPriority="73" w:unhideWhenUsed="0"/>
-    <w:lsdException w:name="Light Shading Accent 2" w:semiHidden="0" w:uiPriority="60" w:unhideWhenUsed="0"/>
-    <w:lsdException w:name="Light List Accent 2" w:semiHidden="0" w:uiPriority="61" w:unhideWhenUsed="0"/>
-    <w:lsdException w:name="Light Grid Accent 2" w:semiHidden="0" w:uiPriority="62" w:unhideWhenUsed="0"/>
-    <w:lsdException w:name="Medium Shading 1 Accent 2" w:semiHidden="0" w:uiPriority="63" w:unhideWhenUsed="0"/>
-    <w:lsdException w:name="Medium Shading 2 Accent 2" w:semiHidden="0" w:uiPriority="64" w:unhideWhenUsed="0"/>
-    <w:lsdException w:name="Medium List 1 Accent 2" w:semiHidden="0" w:uiPriority="65" w:unhideWhenUsed="0"/>
-    <w:lsdException w:name="Medium List 2 Accent 2" w:semiHidden="0" w:uiPriority="66" w:unhideWhenUsed="0"/>
-    <w:lsdException w:name="Medium Grid 1 Accent 2" w:semiHidden="0" w:uiPriority="67" w:unhideWhenUsed="0"/>
-    <w:lsdException w:name="Medium Grid 2 Accent 2" w:semiHidden="0" w:uiPriority="68" w:unhideWhenUsed="0"/>
-    <w:lsdException w:name="Medium Grid 3 Accent 2" w:semiHidden="0" w:uiPriority="69" w:unhideWhenUsed="0"/>
-    <w:lsdException w:name="Dark List Accent 2" w:semiHidden="0" w:uiPriority="70" w:unhideWhenUsed="0"/>
-    <w:lsdException w:name="Colorful Shading Accent 2" w:semiHidden="0" w:uiPriority="71" w:unhideWhenUsed="0"/>
-    <w:lsdException w:name="Colorful List Accent 2" w:semiHidden="0" w:uiPriority="72" w:unhideWhenUsed="0"/>
-    <w:lsdException w:name="Colorful Grid Accent 2" w:semiHidden="0" w:uiPriority="73" w:unhideWhenUsed="0"/>
-    <w:lsdException w:name="Light Shading Accent 3" w:semiHidden="0" w:uiPriority="60" w:unhideWhenUsed="0"/>
-    <w:lsdException w:name="Light List Accent 3" w:semiHidden="0" w:uiPriority="61" w:unhideWhenUsed="0"/>
-    <w:lsdException w:name="Light Grid Accent 3" w:semiHidden="0" w:uiPriority="62" w:unhideWhenUsed="0"/>
-    <w:lsdException w:name="Medium Shading 1 Accent 3" w:semiHidden="0" w:uiPriority="63" w:unhideWhenUsed="0"/>
-    <w:lsdException w:name="Medium Shading 2 Accent 3" w:semiHidden="0" w:uiPriority="64" w:unhideWhenUsed="0"/>
-    <w:lsdException w:name="Medium List 1 Accent 3" w:semiHidden="0" w:uiPriority="65" w:unhideWhenUsed="0"/>
-    <w:lsdException w:name="Medium List 2 Accent 3" w:semiHidden="0" w:uiPriority="66" w:unhideWhenUsed="0"/>
-    <w:lsdException w:name="Medium Grid 1 Accent 3" w:semiHidden="0" w:uiPriority="67" w:unhideWhenUsed="0"/>
-    <w:lsdException w:name="Medium Grid 2 Accent 3" w:semiHidden="0" w:uiPriority="68" w:unhideWhenUsed="0"/>
-    <w:lsdException w:name="Medium Grid 3 Accent 3" w:semiHidden="0" w:uiPriority="69" w:unhideWhenUsed="0"/>
-    <w:lsdException w:name="Dark List Accent 3" w:semiHidden="0" w:uiPriority="70" w:unhideWhenUsed="0"/>
-    <w:lsdException w:name="Colorful Shading Accent 3" w:semiHidden="0" w:uiPriority="71" w:unhideWhenUsed="0"/>
-    <w:lsdException w:name="Colorful List Accent 3" w:semiHidden="0" w:uiPriority="72" w:unhideWhenUsed="0"/>
-    <w:lsdException w:name="Colorful Grid Accent 3" w:semiHidden="0" w:uiPriority="73" w:unhideWhenUsed="0"/>
-    <w:lsdException w:name="Light Shading Accent 4" w:semiHidden="0" w:uiPriority="60" w:unhideWhenUsed="0"/>
-    <w:lsdException w:name="Light List Accent 4" w:semiHidden="0" w:uiPriority="61" w:unhideWhenUsed="0"/>
-    <w:lsdException w:name="Light Grid Accent 4" w:semiHidden="0" w:uiPriority="62" w:unhideWhenUsed="0"/>
-    <w:lsdException w:name="Medium Shading 1 Accent 4" w:semiHidden="0" w:uiPriority="63" w:unhideWhenUsed="0"/>
-    <w:lsdException w:name="Medium Shading 2 Accent 4" w:semiHidden="0" w:uiPriority="64" w:unhideWhenUsed="0"/>
-    <w:lsdException w:name="Medium List 1 Accent 4" w:semiHidden="0" w:uiPriority="65" w:unhideWhenUsed="0"/>
-    <w:lsdException w:name="Medium List 2 Accent 4" w:semiHidden="0" w:uiPriority="66" w:unhideWhenUsed="0"/>
-    <w:lsdException w:name="Medium Grid 1 Accent 4" w:semiHidden="0" w:uiPriority="67" w:unhideWhenUsed="0"/>
-    <w:lsdException w:name="Medium Grid 2 Accent 4" w:semiHidden="0" w:uiPriority="68" w:unhideWhenUsed="0"/>
-    <w:lsdException w:name="Medium Grid 3 Accent 4" w:semiHidden="0" w:uiPriority="69" w:unhideWhenUsed="0"/>
-    <w:lsdException w:name="Dark List Accent 4" w:semiHidden="0" w:uiPriority="70" w:unhideWhenUsed="0"/>
-    <w:lsdException w:name="Colorful Shading Accent 4" w:semiHidden="0" w:uiPriority="71" w:unhideWhenUsed="0"/>
-    <w:lsdException w:name="Colorful List Accent 4" w:semiHidden="0" w:uiPriority="72" w:unhideWhenUsed="0"/>
-    <w:lsdException w:name="Colorful Grid Accent 4" w:semiHidden="0" w:uiPriority="73" w:unhideWhenUsed="0"/>
-    <w:lsdException w:name="Light Shading Accent 5" w:semiHidden="0" w:uiPriority="60" w:unhideWhenUsed="0"/>
-    <w:lsdException w:name="Light List Accent 5" w:semiHidden="0" w:uiPriority="61" w:unhideWhenUsed="0"/>
-    <w:lsdException w:name="Light Grid Accent 5" w:semiHidden="0" w:uiPriority="62" w:unhideWhenUsed="0"/>
-    <w:lsdException w:name="Medium Shading 1 Accent 5" w:semiHidden="0" w:uiPriority="63" w:unhideWhenUsed="0"/>
-    <w:lsdException w:name="Medium Shading 2 Accent 5" w:semiHidden="0" w:uiPriority="64" w:unhideWhenUsed="0"/>
-    <w:lsdException w:name="Medium List 1 Accent 5" w:semiHidden="0" w:uiPriority="65" w:unhideWhenUsed="0"/>
-    <w:lsdException w:name="Medium List 2 Accent 5" w:semiHidden="0" w:uiPriority="66" w:unhideWhenUsed="0"/>
-    <w:lsdException w:name="Medium Grid 1 Accent 5" w:semiHidden="0" w:uiPriority="67" w:unhideWhenUsed="0"/>
-    <w:lsdException w:name="Medium Grid 2 Accent 5" w:semiHidden="0" w:uiPriority="68" w:unhideWhenUsed="0"/>
-    <w:lsdException w:name="Medium Grid 3 Accent 5" w:semiHidden="0" w:uiPriority="69" w:unhideWhenUsed="0"/>
-    <w:lsdException w:name="Dark List Accent 5" w:semiHidden="0" w:uiPriority="70" w:unhideWhenUsed="0"/>
-    <w:lsdException w:name="Colorful Shading Accent 5" w:semiHidden="0" w:uiPriority="71" w:unhideWhenUsed="0"/>
-    <w:lsdException w:name="Colorful List Accent 5" w:semiHidden="0" w:uiPriority="72" w:unhideWhenUsed="0"/>
-    <w:lsdException w:name="Colorful Grid Accent 5" w:semiHidden="0" w:uiPriority="73" w:unhideWhenUsed="0"/>
-    <w:lsdException w:name="Light Shading Accent 6" w:semiHidden="0" w:uiPriority="60" w:unhideWhenUsed="0"/>
-    <w:lsdException w:name="Light List Accent 6" w:semiHidden="0" w:uiPriority="61" w:unhideWhenUsed="0"/>
-    <w:lsdException w:name="Light Grid Accent 6" w:semiHidden="0" w:uiPriority="62" w:unhideWhenUsed="0"/>
-    <w:lsdException w:name="Medium Shading 1 Accent 6" w:semiHidden="0" w:uiPriority="63" w:unhideWhenUsed="0"/>
-    <w:lsdException w:name="Medium Shading 2 Accent 6" w:semiHidden="0" w:uiPriority="64" w:unhideWhenUsed="0"/>
-    <w:lsdException w:name="Medium List 1 Accent 6" w:semiHidden="0" w:uiPriority="65" w:unhideWhenUsed="0"/>
-    <w:lsdException w:name="Medium List 2 Accent 6" w:semiHidden="0" w:uiPriority="66" w:unhideWhenUsed="0"/>
-    <w:lsdException w:name="Medium Grid 1 Accent 6" w:semiHidden="0" w:uiPriority="67" w:unhideWhenUsed="0"/>
-    <w:lsdException w:name="Medium Grid 2 Accent 6" w:semiHidden="0" w:uiPriority="68" w:unhideWhenUsed="0"/>
-    <w:lsdException w:name="Medium Grid 3 Accent 6" w:semiHidden="0" w:uiPriority="69" w:unhideWhenUsed="0"/>
-    <w:lsdException w:name="Dark List Accent 6" w:semiHidden="0" w:uiPriority="70" w:unhideWhenUsed="0"/>
-    <w:lsdException w:name="Colorful Shading Accent 6" w:semiHidden="0" w:uiPriority="71" w:unhideWhenUsed="0"/>
-    <w:lsdException w:name="Colorful List Accent 6" w:semiHidden="0" w:uiPriority="72" w:unhideWhenUsed="0"/>
-    <w:lsdException w:name="Colorful Grid Accent 6" w:semiHidden="0" w:uiPriority="73" w:unhideWhenUsed="0"/>
-    <w:lsdException w:name="Subtle Emphasis" w:semiHidden="0" w:uiPriority="19" w:unhideWhenUsed="0" w:qFormat="1"/>
-    <w:lsdException w:name="Intense Emphasis" w:semiHidden="0" w:uiPriority="21" w:unhideWhenUsed="0" w:qFormat="1"/>
-    <w:lsdException w:name="Subtle Reference" w:semiHidden="0" w:uiPriority="31" w:unhideWhenUsed="0" w:qFormat="1"/>
-    <w:lsdException w:name="Intense Reference" w:semiHidden="0" w:uiPriority="32" w:unhideWhenUsed="0" w:qFormat="1"/>
-    <w:lsdException w:name="Book Title" w:semiHidden="0" w:uiPriority="33" w:unhideWhenUsed="0" w:qFormat="1"/>
-    <w:lsdException w:name="Bibliography" w:uiPriority="37"/>
-    <w:lsdException w:name="TOC Heading" w:uiPriority="39" w:qFormat="1"/>
+  <w:latentStyles w:defLockedState="0" w:defUIPriority="99" w:defSemiHidden="0" w:defUnhideWhenUsed="0" w:defQFormat="0" w:count="375">
+    <w:lsdException w:name="Normal" w:uiPriority="0" w:qFormat="1"/>
+    <w:lsdException w:name="heading 1" w:uiPriority="0" w:qFormat="1"/>
+    <w:lsdException w:name="heading 2" w:semiHidden="1" w:uiPriority="9" w:unhideWhenUsed="1" w:qFormat="1"/>
+    <w:lsdException w:name="heading 3" w:semiHidden="1" w:uiPriority="9" w:unhideWhenUsed="1" w:qFormat="1"/>
+    <w:lsdException w:name="heading 4" w:semiHidden="1" w:uiPriority="9" w:unhideWhenUsed="1" w:qFormat="1"/>
+    <w:lsdException w:name="heading 5" w:semiHidden="1" w:uiPriority="9" w:unhideWhenUsed="1" w:qFormat="1"/>
+    <w:lsdException w:name="heading 6" w:semiHidden="1" w:uiPriority="9" w:unhideWhenUsed="1" w:qFormat="1"/>
+    <w:lsdException w:name="heading 7" w:semiHidden="1" w:uiPriority="9" w:unhideWhenUsed="1" w:qFormat="1"/>
+    <w:lsdException w:name="heading 8" w:semiHidden="1" w:uiPriority="9" w:unhideWhenUsed="1" w:qFormat="1"/>
+    <w:lsdException w:name="heading 9" w:semiHidden="1" w:uiPriority="9" w:unhideWhenUsed="1" w:qFormat="1"/>
+    <w:lsdException w:name="index 1" w:semiHidden="1" w:unhideWhenUsed="1"/>
+    <w:lsdException w:name="index 2" w:semiHidden="1" w:unhideWhenUsed="1"/>
+    <w:lsdException w:name="index 3" w:semiHidden="1" w:unhideWhenUsed="1"/>
+    <w:lsdException w:name="index 4" w:semiHidden="1" w:unhideWhenUsed="1"/>
+    <w:lsdException w:name="index 5" w:semiHidden="1" w:unhideWhenUsed="1"/>
+    <w:lsdException w:name="index 6" w:semiHidden="1" w:unhideWhenUsed="1"/>
+    <w:lsdException w:name="index 7" w:semiHidden="1" w:unhideWhenUsed="1"/>
+    <w:lsdException w:name="index 8" w:semiHidden="1" w:unhideWhenUsed="1"/>
+    <w:lsdException w:name="index 9" w:semiHidden="1" w:unhideWhenUsed="1"/>
+    <w:lsdException w:name="toc 1" w:semiHidden="1" w:uiPriority="39" w:unhideWhenUsed="1"/>
+    <w:lsdException w:name="toc 2" w:semiHidden="1" w:uiPriority="39" w:unhideWhenUsed="1"/>
+    <w:lsdException w:name="toc 3" w:semiHidden="1" w:uiPriority="39" w:unhideWhenUsed="1"/>
+    <w:lsdException w:name="toc 4" w:semiHidden="1" w:uiPriority="39" w:unhideWhenUsed="1"/>
+    <w:lsdException w:name="toc 5" w:semiHidden="1" w:uiPriority="39" w:unhideWhenUsed="1"/>
+    <w:lsdException w:name="toc 6" w:semiHidden="1" w:uiPriority="39" w:unhideWhenUsed="1"/>
+    <w:lsdException w:name="toc 7" w:semiHidden="1" w:uiPriority="39" w:unhideWhenUsed="1"/>
+    <w:lsdException w:name="toc 8" w:semiHidden="1" w:uiPriority="39" w:unhideWhenUsed="1"/>
+    <w:lsdException w:name="toc 9" w:semiHidden="1" w:uiPriority="39" w:unhideWhenUsed="1"/>
+    <w:lsdException w:name="Normal Indent" w:semiHidden="1" w:unhideWhenUsed="1"/>
+    <w:lsdException w:name="footnote text" w:semiHidden="1" w:unhideWhenUsed="1"/>
+    <w:lsdException w:name="annotation text" w:semiHidden="1" w:unhideWhenUsed="1"/>
+    <w:lsdException w:name="header" w:semiHidden="1" w:unhideWhenUsed="1"/>
+    <w:lsdException w:name="footer" w:semiHidden="1" w:unhideWhenUsed="1"/>
+    <w:lsdException w:name="index heading" w:semiHidden="1" w:unhideWhenUsed="1"/>
+    <w:lsdException w:name="caption" w:semiHidden="1" w:uiPriority="35" w:unhideWhenUsed="1" w:qFormat="1"/>
+    <w:lsdException w:name="table of figures" w:semiHidden="1" w:unhideWhenUsed="1"/>
+    <w:lsdException w:name="envelope address" w:semiHidden="1" w:unhideWhenUsed="1"/>
+    <w:lsdException w:name="envelope return" w:semiHidden="1" w:unhideWhenUsed="1"/>
+    <w:lsdException w:name="footnote reference" w:semiHidden="1" w:unhideWhenUsed="1"/>
+    <w:lsdException w:name="annotation reference" w:semiHidden="1" w:unhideWhenUsed="1"/>
+    <w:lsdException w:name="line number" w:semiHidden="1" w:unhideWhenUsed="1"/>
+    <w:lsdException w:name="page number" w:semiHidden="1" w:unhideWhenUsed="1"/>
+    <w:lsdException w:name="endnote reference" w:semiHidden="1" w:unhideWhenUsed="1"/>
+    <w:lsdException w:name="endnote text" w:semiHidden="1" w:unhideWhenUsed="1"/>
+    <w:lsdException w:name="table of authorities" w:semiHidden="1" w:unhideWhenUsed="1"/>
+    <w:lsdException w:name="macro" w:semiHidden="1" w:unhideWhenUsed="1"/>
+    <w:lsdException w:name="toa heading" w:semiHidden="1" w:unhideWhenUsed="1"/>
+    <w:lsdException w:name="List" w:semiHidden="1" w:unhideWhenUsed="1"/>
+    <w:lsdException w:name="List Bullet" w:semiHidden="1" w:unhideWhenUsed="1"/>
+    <w:lsdException w:name="List Number" w:semiHidden="1" w:unhideWhenUsed="1"/>
+    <w:lsdException w:name="List 2" w:semiHidden="1" w:unhideWhenUsed="1"/>
+    <w:lsdException w:name="List 3" w:semiHidden="1" w:unhideWhenUsed="1"/>
+    <w:lsdException w:name="List 4" w:semiHidden="1" w:unhideWhenUsed="1"/>
+    <w:lsdException w:name="List 5" w:semiHidden="1" w:unhideWhenUsed="1"/>
+    <w:lsdException w:name="List Bullet 2" w:semiHidden="1" w:unhideWhenUsed="1"/>
+    <w:lsdException w:name="List Bullet 3" w:semiHidden="1" w:unhideWhenUsed="1"/>
+    <w:lsdException w:name="List Bullet 4" w:semiHidden="1" w:unhideWhenUsed="1"/>
+    <w:lsdException w:name="List Bullet 5" w:semiHidden="1" w:unhideWhenUsed="1"/>
+    <w:lsdException w:name="List Number 2" w:semiHidden="1" w:unhideWhenUsed="1"/>
+    <w:lsdException w:name="List Number 3" w:semiHidden="1" w:unhideWhenUsed="1"/>
+    <w:lsdException w:name="List Number 4" w:semiHidden="1" w:unhideWhenUsed="1"/>
+    <w:lsdException w:name="List Number 5" w:semiHidden="1" w:unhideWhenUsed="1"/>
+    <w:lsdException w:name="Title" w:uiPriority="10" w:qFormat="1"/>
+    <w:lsdException w:name="Closing" w:semiHidden="1" w:unhideWhenUsed="1"/>
+    <w:lsdException w:name="Signature" w:semiHidden="1" w:unhideWhenUsed="1"/>
+    <w:lsdException w:name="Default Paragraph Font" w:semiHidden="1" w:uiPriority="1" w:unhideWhenUsed="1"/>
+    <w:lsdException w:name="Body Text" w:semiHidden="1" w:unhideWhenUsed="1"/>
+    <w:lsdException w:name="Body Text Indent" w:semiHidden="1" w:unhideWhenUsed="1"/>
+    <w:lsdException w:name="List Continue" w:semiHidden="1" w:unhideWhenUsed="1"/>
+    <w:lsdException w:name="List Continue 2" w:semiHidden="1" w:unhideWhenUsed="1"/>
+    <w:lsdException w:name="List Continue 3" w:semiHidden="1" w:unhideWhenUsed="1"/>
+    <w:lsdException w:name="List Continue 4" w:semiHidden="1" w:unhideWhenUsed="1"/>
+    <w:lsdException w:name="List Continue 5" w:semiHidden="1" w:unhideWhenUsed="1"/>
+    <w:lsdException w:name="Message Header" w:semiHidden="1" w:unhideWhenUsed="1"/>
+    <w:lsdException w:name="Subtitle" w:uiPriority="11" w:qFormat="1"/>
+    <w:lsdException w:name="Salutation" w:semiHidden="1" w:unhideWhenUsed="1"/>
+    <w:lsdException w:name="Date" w:semiHidden="1" w:unhideWhenUsed="1"/>
+    <w:lsdException w:name="Body Text First Indent" w:semiHidden="1" w:unhideWhenUsed="1"/>
+    <w:lsdException w:name="Body Text First Indent 2" w:semiHidden="1" w:unhideWhenUsed="1"/>
+    <w:lsdException w:name="Note Heading" w:semiHidden="1" w:unhideWhenUsed="1"/>
+    <w:lsdException w:name="Body Text 2" w:semiHidden="1" w:unhideWhenUsed="1"/>
+    <w:lsdException w:name="Body Text 3" w:semiHidden="1" w:unhideWhenUsed="1"/>
+    <w:lsdException w:name="Body Text Indent 2" w:semiHidden="1" w:unhideWhenUsed="1"/>
+    <w:lsdException w:name="Body Text Indent 3" w:semiHidden="1" w:unhideWhenUsed="1"/>
+    <w:lsdException w:name="Block Text" w:semiHidden="1" w:unhideWhenUsed="1"/>
+    <w:lsdException w:name="Hyperlink" w:semiHidden="1" w:unhideWhenUsed="1"/>
+    <w:lsdException w:name="FollowedHyperlink" w:semiHidden="1" w:unhideWhenUsed="1"/>
+    <w:lsdException w:name="Strong" w:uiPriority="22" w:qFormat="1"/>
+    <w:lsdException w:name="Emphasis" w:uiPriority="20" w:qFormat="1"/>
+    <w:lsdException w:name="Document Map" w:semiHidden="1" w:unhideWhenUsed="1"/>
+    <w:lsdException w:name="Plain Text" w:semiHidden="1" w:unhideWhenUsed="1"/>
+    <w:lsdException w:name="E-mail Signature" w:semiHidden="1" w:unhideWhenUsed="1"/>
+    <w:lsdException w:name="HTML Top of Form" w:semiHidden="1" w:unhideWhenUsed="1"/>
+    <w:lsdException w:name="HTML Bottom of Form" w:semiHidden="1" w:unhideWhenUsed="1"/>
+    <w:lsdException w:name="Normal (Web)" w:semiHidden="1" w:unhideWhenUsed="1"/>
+    <w:lsdException w:name="HTML Acronym" w:semiHidden="1" w:unhideWhenUsed="1"/>
+    <w:lsdException w:name="HTML Address" w:semiHidden="1" w:unhideWhenUsed="1"/>
+    <w:lsdException w:name="HTML Cite" w:semiHidden="1" w:unhideWhenUsed="1"/>
+    <w:lsdException w:name="HTML Code" w:semiHidden="1" w:unhideWhenUsed="1"/>
+    <w:lsdException w:name="HTML Definition" w:semiHidden="1" w:unhideWhenUsed="1"/>
+    <w:lsdException w:name="HTML Keyboard" w:semiHidden="1" w:unhideWhenUsed="1"/>
+    <w:lsdException w:name="HTML Preformatted" w:semiHidden="1" w:unhideWhenUsed="1"/>
+    <w:lsdException w:name="HTML Sample" w:semiHidden="1" w:unhideWhenUsed="1"/>
+    <w:lsdException w:name="HTML Typewriter" w:semiHidden="1" w:unhideWhenUsed="1"/>
+    <w:lsdException w:name="HTML Variable" w:semiHidden="1" w:unhideWhenUsed="1"/>
+    <w:lsdException w:name="Normal Table" w:semiHidden="1" w:unhideWhenUsed="1"/>
+    <w:lsdException w:name="annotation subject" w:semiHidden="1" w:unhideWhenUsed="1"/>
+    <w:lsdException w:name="No List" w:semiHidden="1" w:unhideWhenUsed="1"/>
+    <w:lsdException w:name="Outline List 1" w:semiHidden="1" w:unhideWhenUsed="1"/>
+    <w:lsdException w:name="Outline List 2" w:semiHidden="1" w:unhideWhenUsed="1"/>
+    <w:lsdException w:name="Outline List 3" w:semiHidden="1" w:unhideWhenUsed="1"/>
+    <w:lsdException w:name="Table Simple 1" w:semiHidden="1" w:unhideWhenUsed="1"/>
+    <w:lsdException w:name="Table Simple 2" w:semiHidden="1" w:unhideWhenUsed="1"/>
+    <w:lsdException w:name="Table Simple 3" w:semiHidden="1" w:unhideWhenUsed="1"/>
+    <w:lsdException w:name="Table Classic 1" w:semiHidden="1" w:unhideWhenUsed="1"/>
+    <w:lsdException w:name="Table Classic 2" w:semiHidden="1" w:unhideWhenUsed="1"/>
+    <w:lsdException w:name="Table Classic 3" w:semiHidden="1" w:unhideWhenUsed="1"/>
+    <w:lsdException w:name="Table Classic 4" w:semiHidden="1" w:unhideWhenUsed="1"/>
+    <w:lsdException w:name="Table Colorful 1" w:semiHidden="1" w:unhideWhenUsed="1"/>
+    <w:lsdException w:name="Table Colorful 2" w:semiHidden="1" w:unhideWhenUsed="1"/>
+    <w:lsdException w:name="Table Colorful 3" w:semiHidden="1" w:unhideWhenUsed="1"/>
+    <w:lsdException w:name="Table Columns 1" w:semiHidden="1" w:unhideWhenUsed="1"/>
+    <w:lsdException w:name="Table Columns 2" w:semiHidden="1" w:unhideWhenUsed="1"/>
+    <w:lsdException w:name="Table Columns 3" w:semiHidden="1" w:unhideWhenUsed="1"/>
+    <w:lsdException w:name="Table Columns 4" w:semiHidden="1" w:unhideWhenUsed="1"/>
+    <w:lsdException w:name="Table Columns 5" w:semiHidden="1" w:unhideWhenUsed="1"/>
+    <w:lsdException w:name="Table Grid 1" w:semiHidden="1" w:unhideWhenUsed="1"/>
+    <w:lsdException w:name="Table Grid 2" w:semiHidden="1" w:unhideWhenUsed="1"/>
+    <w:lsdException w:name="Table Grid 3" w:semiHidden="1" w:unhideWhenUsed="1"/>
+    <w:lsdException w:name="Table Grid 4" w:semiHidden="1" w:unhideWhenUsed="1"/>
+    <w:lsdException w:name="Table Grid 5" w:semiHidden="1" w:unhideWhenUsed="1"/>
+    <w:lsdException w:name="Table Grid 6" w:semiHidden="1" w:unhideWhenUsed="1"/>
+    <w:lsdException w:name="Table Grid 7" w:semiHidden="1" w:unhideWhenUsed="1"/>
+    <w:lsdException w:name="Table Grid 8" w:semiHidden="1" w:unhideWhenUsed="1"/>
+    <w:lsdException w:name="Table List 1" w:semiHidden="1" w:unhideWhenUsed="1"/>
+    <w:lsdException w:name="Table List 2" w:semiHidden="1" w:unhideWhenUsed="1"/>
+    <w:lsdException w:name="Table List 3" w:semiHidden="1" w:unhideWhenUsed="1"/>
+    <w:lsdException w:name="Table List 4" w:semiHidden="1" w:unhideWhenUsed="1"/>
+    <w:lsdException w:name="Table List 5" w:semiHidden="1" w:unhideWhenUsed="1"/>
+    <w:lsdException w:name="Table List 6" w:semiHidden="1" w:unhideWhenUsed="1"/>
+    <w:lsdException w:name="Table List 7" w:semiHidden="1" w:unhideWhenUsed="1"/>
+    <w:lsdException w:name="Table List 8" w:semiHidden="1" w:unhideWhenUsed="1"/>
+    <w:lsdException w:name="Table 3D effects 1" w:semiHidden="1" w:unhideWhenUsed="1"/>
+    <w:lsdException w:name="Table 3D effects 2" w:semiHidden="1" w:unhideWhenUsed="1"/>
+    <w:lsdException w:name="Table 3D effects 3" w:semiHidden="1" w:unhideWhenUsed="1"/>
+    <w:lsdException w:name="Table Contemporary" w:semiHidden="1" w:unhideWhenUsed="1"/>
+    <w:lsdException w:name="Table Elegant" w:semiHidden="1" w:unhideWhenUsed="1"/>
+    <w:lsdException w:name="Table Professional" w:semiHidden="1" w:unhideWhenUsed="1"/>
+    <w:lsdException w:name="Table Subtle 1" w:semiHidden="1" w:unhideWhenUsed="1"/>
+    <w:lsdException w:name="Table Subtle 2" w:semiHidden="1" w:unhideWhenUsed="1"/>
+    <w:lsdException w:name="Table Web 1" w:semiHidden="1" w:unhideWhenUsed="1"/>
+    <w:lsdException w:name="Table Web 2" w:semiHidden="1" w:unhideWhenUsed="1"/>
+    <w:lsdException w:name="Table Web 3" w:semiHidden="1" w:unhideWhenUsed="1"/>
+    <w:lsdException w:name="Balloon Text" w:semiHidden="1" w:unhideWhenUsed="1"/>
+    <w:lsdException w:name="Table Grid" w:semiHidden="1" w:uiPriority="0" w:unhideWhenUsed="1"/>
+    <w:lsdException w:name="Table Theme" w:semiHidden="1" w:unhideWhenUsed="1"/>
+    <w:lsdException w:name="Placeholder Text" w:semiHidden="1"/>
+    <w:lsdException w:name="No Spacing" w:uiPriority="1" w:qFormat="1"/>
+    <w:lsdException w:name="Light Shading" w:uiPriority="60"/>
+    <w:lsdException w:name="Light List" w:uiPriority="61"/>
+    <w:lsdException w:name="Light Grid" w:uiPriority="62"/>
+    <w:lsdException w:name="Medium Shading 1" w:uiPriority="63"/>
+    <w:lsdException w:name="Medium Shading 2" w:uiPriority="64"/>
+    <w:lsdException w:name="Medium List 1" w:uiPriority="65"/>
+    <w:lsdException w:name="Medium List 2" w:uiPriority="66"/>
+    <w:lsdException w:name="Medium Grid 1" w:uiPriority="67"/>
+    <w:lsdException w:name="Medium Grid 2" w:uiPriority="68"/>
+    <w:lsdException w:name="Medium Grid 3" w:uiPriority="69"/>
+    <w:lsdException w:name="Dark List" w:uiPriority="70"/>
+    <w:lsdException w:name="Colorful Shading" w:uiPriority="71"/>
+    <w:lsdException w:name="Colorful List" w:uiPriority="72"/>
+    <w:lsdException w:name="Colorful Grid" w:uiPriority="73"/>
+    <w:lsdException w:name="Light Shading Accent 1" w:uiPriority="60"/>
+    <w:lsdException w:name="Light List Accent 1" w:uiPriority="61"/>
+    <w:lsdException w:name="Light Grid Accent 1" w:uiPriority="62"/>
+    <w:lsdException w:name="Medium Shading 1 Accent 1" w:uiPriority="63"/>
+    <w:lsdException w:name="Medium Shading 2 Accent 1" w:uiPriority="64"/>
+    <w:lsdException w:name="Medium List 1 Accent 1" w:uiPriority="65"/>
+    <w:lsdException w:name="Revision" w:semiHidden="1"/>
+    <w:lsdException w:name="List Paragraph" w:uiPriority="34" w:qFormat="1"/>
+    <w:lsdException w:name="Quote" w:uiPriority="29" w:qFormat="1"/>
+    <w:lsdException w:name="Intense Quote" w:uiPriority="30" w:qFormat="1"/>
+    <w:lsdException w:name="Medium List 2 Accent 1" w:uiPriority="66"/>
+    <w:lsdException w:name="Medium Grid 1 Accent 1" w:uiPriority="67"/>
+    <w:lsdException w:name="Medium Grid 2 Accent 1" w:uiPriority="68"/>
+    <w:lsdException w:name="Medium Grid 3 Accent 1" w:uiPriority="69"/>
+    <w:lsdException w:name="Dark List Accent 1" w:uiPriority="70"/>
+    <w:lsdException w:name="Colorful Shading Accent 1" w:uiPriority="71"/>
+    <w:lsdException w:name="Colorful List Accent 1" w:uiPriority="72"/>
+    <w:lsdException w:name="Colorful Grid Accent 1" w:uiPriority="73"/>
+    <w:lsdException w:name="Light Shading Accent 2" w:uiPriority="60"/>
+    <w:lsdException w:name="Light List Accent 2" w:uiPriority="61"/>
+    <w:lsdException w:name="Light Grid Accent 2" w:uiPriority="62"/>
+    <w:lsdException w:name="Medium Shading 1 Accent 2" w:uiPriority="63"/>
+    <w:lsdException w:name="Medium Shading 2 Accent 2" w:uiPriority="64"/>
+    <w:lsdException w:name="Medium List 1 Accent 2" w:uiPriority="65"/>
+    <w:lsdException w:name="Medium List 2 Accent 2" w:uiPriority="66"/>
+    <w:lsdException w:name="Medium Grid 1 Accent 2" w:uiPriority="67"/>
+    <w:lsdException w:name="Medium Grid 2 Accent 2" w:uiPriority="68"/>
+    <w:lsdException w:name="Medium Grid 3 Accent 2" w:uiPriority="69"/>
+    <w:lsdException w:name="Dark List Accent 2" w:uiPriority="70"/>
+    <w:lsdException w:name="Colorful Shading Accent 2" w:uiPriority="71"/>
+    <w:lsdException w:name="Colorful List Accent 2" w:uiPriority="72"/>
+    <w:lsdException w:name="Colorful Grid Accent 2" w:uiPriority="73"/>
+    <w:lsdException w:name="Light Shading Accent 3" w:uiPriority="60"/>
+    <w:lsdException w:name="Light List Accent 3" w:uiPriority="61"/>
+    <w:lsdException w:name="Light Grid Accent 3" w:uiPriority="62"/>
+    <w:lsdException w:name="Medium Shading 1 Accent 3" w:uiPriority="63"/>
+    <w:lsdException w:name="Medium Shading 2 Accent 3" w:uiPriority="64"/>
+    <w:lsdException w:name="Medium List 1 Accent 3" w:uiPriority="65"/>
+    <w:lsdException w:name="Medium List 2 Accent 3" w:uiPriority="66"/>
+    <w:lsdException w:name="Medium Grid 1 Accent 3" w:uiPriority="67"/>
+    <w:lsdException w:name="Medium Grid 2 Accent 3" w:uiPriority="68"/>
+    <w:lsdException w:name="Medium Grid 3 Accent 3" w:uiPriority="69"/>
+    <w:lsdException w:name="Dark List Accent 3" w:uiPriority="70"/>
+    <w:lsdException w:name="Colorful Shading Accent 3" w:uiPriority="71"/>
+    <w:lsdException w:name="Colorful List Accent 3" w:uiPriority="72"/>
+    <w:lsdException w:name="Colorful Grid Accent 3" w:uiPriority="73"/>
+    <w:lsdException w:name="Light Shading Accent 4" w:uiPriority="60"/>
+    <w:lsdException w:name="Light List Accent 4" w:uiPriority="61"/>
+    <w:lsdException w:name="Light Grid Accent 4" w:uiPriority="62"/>
+    <w:lsdException w:name="Medium Shading 1 Accent 4" w:uiPriority="63"/>
+    <w:lsdException w:name="Medium Shading 2 Accent 4" w:uiPriority="64"/>
+    <w:lsdException w:name="Medium List 1 Accent 4" w:uiPriority="65"/>
+    <w:lsdException w:name="Medium List 2 Accent 4" w:uiPriority="66"/>
+    <w:lsdException w:name="Medium Grid 1 Accent 4" w:uiPriority="67"/>
+    <w:lsdException w:name="Medium Grid 2 Accent 4" w:uiPriority="68"/>
+    <w:lsdException w:name="Medium Grid 3 Accent 4" w:uiPriority="69"/>
+    <w:lsdException w:name="Dark List Accent 4" w:uiPriority="70"/>
+    <w:lsdException w:name="Colorful Shading Accent 4" w:uiPriority="71"/>
+    <w:lsdException w:name="Colorful List Accent 4" w:uiPriority="72"/>
+    <w:lsdException w:name="Colorful Grid Accent 4" w:uiPriority="73"/>
+    <w:lsdException w:name="Light Shading Accent 5" w:uiPriority="60"/>
+    <w:lsdException w:name="Light List Accent 5" w:uiPriority="61"/>
+    <w:lsdException w:name="Light Grid Accent 5" w:uiPriority="62"/>
+    <w:lsdException w:name="Medium Shading 1 Accent 5" w:uiPriority="63"/>
+    <w:lsdException w:name="Medium Shading 2 Accent 5" w:uiPriority="64"/>
+    <w:lsdException w:name="Medium List 1 Accent 5" w:uiPriority="65"/>
+    <w:lsdException w:name="Medium List 2 Accent 5" w:uiPriority="66"/>
+    <w:lsdException w:name="Medium Grid 1 Accent 5" w:uiPriority="67"/>
+    <w:lsdException w:name="Medium Grid 2 Accent 5" w:uiPriority="68"/>
+    <w:lsdException w:name="Medium Grid 3 Accent 5" w:uiPriority="69"/>
+    <w:lsdException w:name="Dark List Accent 5" w:uiPriority="70"/>
+    <w:lsdException w:name="Colorful Shading Accent 5" w:uiPriority="71"/>
+    <w:lsdException w:name="Colorful List Accent 5" w:uiPriority="72"/>
+    <w:lsdException w:name="Colorful Grid Accent 5" w:uiPriority="73"/>
+    <w:lsdException w:name="Light Shading Accent 6" w:uiPriority="60"/>
+    <w:lsdException w:name="Light List Accent 6" w:uiPriority="61"/>
+    <w:lsdException w:name="Light Grid Accent 6" w:uiPriority="62"/>
+    <w:lsdException w:name="Medium Shading 1 Accent 6" w:uiPriority="63"/>
+    <w:lsdException w:name="Medium Shading 2 Accent 6" w:uiPriority="64"/>
+    <w:lsdException w:name="Medium List 1 Accent 6" w:uiPriority="65"/>
+    <w:lsdException w:name="Medium List 2 Accent 6" w:uiPriority="66"/>
+    <w:lsdException w:name="Medium Grid 1 Accent 6" w:uiPriority="67"/>
+    <w:lsdException w:name="Medium Grid 2 Accent 6" w:uiPriority="68"/>
+    <w:lsdException w:name="Medium Grid 3 Accent 6" w:uiPriority="69"/>
+    <w:lsdException w:name="Dark List Accent 6" w:uiPriority="70"/>
+    <w:lsdException w:name="Colorful Shading Accent 6" w:uiPriority="71"/>
+    <w:lsdException w:name="Colorful List Accent 6" w:uiPriority="72"/>
+    <w:lsdException w:name="Colorful Grid Accent 6" w:uiPriority="73"/>
+    <w:lsdException w:name="Subtle Emphasis" w:uiPriority="19" w:qFormat="1"/>
+    <w:lsdException w:name="Intense Emphasis" w:uiPriority="21" w:qFormat="1"/>
+    <w:lsdException w:name="Subtle Reference" w:uiPriority="31" w:qFormat="1"/>
+    <w:lsdException w:name="Intense Reference" w:uiPriority="32" w:qFormat="1"/>
+    <w:lsdException w:name="Book Title" w:uiPriority="33" w:qFormat="1"/>
+    <w:lsdException w:name="Bibliography" w:semiHidden="1" w:uiPriority="37" w:unhideWhenUsed="1"/>
+    <w:lsdException w:name="TOC Heading" w:semiHidden="1" w:uiPriority="39" w:unhideWhenUsed="1" w:qFormat="1"/>
+    <w:lsdException w:name="Plain Table 1" w:uiPriority="41"/>
+    <w:lsdException w:name="Plain Table 2" w:uiPriority="42"/>
+    <w:lsdException w:name="Plain Table 3" w:uiPriority="43"/>
+    <w:lsdException w:name="Plain Table 4" w:uiPriority="44"/>
+    <w:lsdException w:name="Plain Table 5" w:uiPriority="45"/>
+    <w:lsdException w:name="Grid Table Light" w:uiPriority="40"/>
+    <w:lsdException w:name="Grid Table 1 Light" w:uiPriority="46"/>
+    <w:lsdException w:name="Grid Table 2" w:uiPriority="47"/>
+    <w:lsdException w:name="Grid Table 3" w:uiPriority="48"/>
+    <w:lsdException w:name="Grid Table 4" w:uiPriority="49"/>
+    <w:lsdException w:name="Grid Table 5 Dark" w:uiPriority="50"/>
+    <w:lsdException w:name="Grid Table 6 Colorful" w:uiPriority="51"/>
+    <w:lsdException w:name="Grid Table 7 Colorful" w:uiPriority="52"/>
+    <w:lsdException w:name="Grid Table 1 Light Accent 1" w:uiPriority="46"/>
+    <w:lsdException w:name="Grid Table 2 Accent 1" w:uiPriority="47"/>
+    <w:lsdException w:name="Grid Table 3 Accent 1" w:uiPriority="48"/>
+    <w:lsdException w:name="Grid Table 4 Accent 1" w:uiPriority="49"/>
+    <w:lsdException w:name="Grid Table 5 Dark Accent 1" w:uiPriority="50"/>
+    <w:lsdException w:name="Grid Table 6 Colorful Accent 1" w:uiPriority="51"/>
+    <w:lsdException w:name="Grid Table 7 Colorful Accent 1" w:uiPriority="52"/>
+    <w:lsdException w:name="Grid Table 1 Light Accent 2" w:uiPriority="46"/>
+    <w:lsdException w:name="Grid Table 2 Accent 2" w:uiPriority="47"/>
+    <w:lsdException w:name="Grid Table 3 Accent 2" w:uiPriority="48"/>
+    <w:lsdException w:name="Grid Table 4 Accent 2" w:uiPriority="49"/>
+    <w:lsdException w:name="Grid Table 5 Dark Accent 2" w:uiPriority="50"/>
+    <w:lsdException w:name="Grid Table 6 Colorful Accent 2" w:uiPriority="51"/>
+    <w:lsdException w:name="Grid Table 7 Colorful Accent 2" w:uiPriority="52"/>
+    <w:lsdException w:name="Grid Table 1 Light Accent 3" w:uiPriority="46"/>
+    <w:lsdException w:name="Grid Table 2 Accent 3" w:uiPriority="47"/>
+    <w:lsdException w:name="Grid Table 3 Accent 3" w:uiPriority="48"/>
+    <w:lsdException w:name="Grid Table 4 Accent 3" w:uiPriority="49"/>
+    <w:lsdException w:name="Grid Table 5 Dark Accent 3" w:uiPriority="50"/>
+    <w:lsdException w:name="Grid Table 6 Colorful Accent 3" w:uiPriority="51"/>
+    <w:lsdException w:name="Grid Table 7 Colorful Accent 3" w:uiPriority="52"/>
+    <w:lsdException w:name="Grid Table 1 Light Accent 4" w:uiPriority="46"/>
+    <w:lsdException w:name="Grid Table 2 Accent 4" w:uiPriority="47"/>
+    <w:lsdException w:name="Grid Table 3 Accent 4" w:uiPriority="48"/>
+    <w:lsdException w:name="Grid Table 4 Accent 4" w:uiPriority="49"/>
+    <w:lsdException w:name="Grid Table 5 Dark Accent 4" w:uiPriority="50"/>
+    <w:lsdException w:name="Grid Table 6 Colorful Accent 4" w:uiPriority="51"/>
+    <w:lsdException w:name="Grid Table 7 Colorful Accent 4" w:uiPriority="52"/>
+    <w:lsdException w:name="Grid Table 1 Light Accent 5" w:uiPriority="46"/>
+    <w:lsdException w:name="Grid Table 2 Accent 5" w:uiPriority="47"/>
+    <w:lsdException w:name="Grid Table 3 Accent 5" w:uiPriority="48"/>
+    <w:lsdException w:name="Grid Table 4 Accent 5" w:uiPriority="49"/>
+    <w:lsdException w:name="Grid Table 5 Dark Accent 5" w:uiPriority="50"/>
+    <w:lsdException w:name="Grid Table 6 Colorful Accent 5" w:uiPriority="51"/>
+    <w:lsdException w:name="Grid Table 7 Colorful Accent 5" w:uiPriority="52"/>
+    <w:lsdException w:name="Grid Table 1 Light Accent 6" w:uiPriority="46"/>
+    <w:lsdException w:name="Grid Table 2 Accent 6" w:uiPriority="47"/>
+    <w:lsdException w:name="Grid Table 3 Accent 6" w:uiPriority="48"/>
+    <w:lsdException w:name="Grid Table 4 Accent 6" w:uiPriority="49"/>
+    <w:lsdException w:name="Grid Table 5 Dark Accent 6" w:uiPriority="50"/>
+    <w:lsdException w:name="Grid Table 6 Colorful Accent 6" w:uiPriority="51"/>
+    <w:lsdException w:name="Grid Table 7 Colorful Accent 6" w:uiPriority="52"/>
+    <w:lsdException w:name="List Table 1 Light" w:uiPriority="46"/>
+    <w:lsdException w:name="List Table 2" w:uiPriority="47"/>
+    <w:lsdException w:name="List Table 3" w:uiPriority="48"/>
+    <w:lsdException w:name="List Table 4" w:uiPriority="49"/>
+    <w:lsdException w:name="List Table 5 Dark" w:uiPriority="50"/>
+    <w:lsdException w:name="List Table 6 Colorful" w:uiPriority="51"/>
+    <w:lsdException w:name="List Table 7 Colorful" w:uiPriority="52"/>
+    <w:lsdException w:name="List Table 1 Light Accent 1" w:uiPriority="46"/>
+    <w:lsdException w:name="List Table 2 Accent 1" w:uiPriority="47"/>
+    <w:lsdException w:name="List Table 3 Accent 1" w:uiPriority="48"/>
+    <w:lsdException w:name="List Table 4 Accent 1" w:uiPriority="49"/>
+    <w:lsdException w:name="List Table 5 Dark Accent 1" w:uiPriority="50"/>
+    <w:lsdException w:name="List Table 6 Colorful Accent 1" w:uiPriority="51"/>
+    <w:lsdException w:name="List Table 7 Colorful Accent 1" w:uiPriority="52"/>
+    <w:lsdException w:name="List Table 1 Light Accent 2" w:uiPriority="46"/>
+    <w:lsdException w:name="List Table 2 Accent 2" w:uiPriority="47"/>
+    <w:lsdException w:name="List Table 3 Accent 2" w:uiPriority="48"/>
+    <w:lsdException w:name="List Table 4 Accent 2" w:uiPriority="49"/>
+    <w:lsdException w:name="List Table 5 Dark Accent 2" w:uiPriority="50"/>
+    <w:lsdException w:name="List Table 6 Colorful Accent 2" w:uiPriority="51"/>
+    <w:lsdException w:name="List Table 7 Colorful Accent 2" w:uiPriority="52"/>
+    <w:lsdException w:name="List Table 1 Light Accent 3" w:uiPriority="46"/>
+    <w:lsdException w:name="List Table 2 Accent 3" w:uiPriority="47"/>
+    <w:lsdException w:name="List Table 3 Accent 3" w:uiPriority="48"/>
+    <w:lsdException w:name="List Table 4 Accent 3" w:uiPriority="49"/>
+    <w:lsdException w:name="List Table 5 Dark Accent 3" w:uiPriority="50"/>
+    <w:lsdException w:name="List Table 6 Colorful Accent 3" w:uiPriority="51"/>
+    <w:lsdException w:name="List Table 7 Colorful Accent 3" w:uiPriority="52"/>
+    <w:lsdException w:name="List Table 1 Light Accent 4" w:uiPriority="46"/>
+    <w:lsdException w:name="List Table 2 Accent 4" w:uiPriority="47"/>
+    <w:lsdException w:name="List Table 3 Accent 4" w:uiPriority="48"/>
+    <w:lsdException w:name="List Table 4 Accent 4" w:uiPriority="49"/>
+    <w:lsdException w:name="List Table 5 Dark Accent 4" w:uiPriority="50"/>
+    <w:lsdException w:name="List Table 6 Colorful Accent 4" w:uiPriority="51"/>
+    <w:lsdException w:name="List Table 7 Colorful Accent 4" w:uiPriority="52"/>
+    <w:lsdException w:name="List Table 1 Light Accent 5" w:uiPriority="46"/>
+    <w:lsdException w:name="List Table 2 Accent 5" w:uiPriority="47"/>
+    <w:lsdException w:name="List Table 3 Accent 5" w:uiPriority="48"/>
+    <w:lsdException w:name="List Table 4 Accent 5" w:uiPriority="49"/>
+    <w:lsdException w:name="List Table 5 Dark Accent 5" w:uiPriority="50"/>
+    <w:lsdException w:name="List Table 6 Colorful Accent 5" w:uiPriority="51"/>
+    <w:lsdException w:name="List Table 7 Colorful Accent 5" w:uiPriority="52"/>
+    <w:lsdException w:name="List Table 1 Light Accent 6" w:uiPriority="46"/>
+    <w:lsdException w:name="List Table 2 Accent 6" w:uiPriority="47"/>
+    <w:lsdException w:name="List Table 3 Accent 6" w:uiPriority="48"/>
+    <w:lsdException w:name="List Table 4 Accent 6" w:uiPriority="49"/>
+    <w:lsdException w:name="List Table 5 Dark Accent 6" w:uiPriority="50"/>
+    <w:lsdException w:name="List Table 6 Colorful Accent 6" w:uiPriority="51"/>
+    <w:lsdException w:name="List Table 7 Colorful Accent 6" w:uiPriority="52"/>
+    <w:lsdException w:name="Mention" w:semiHidden="1" w:unhideWhenUsed="1"/>
+    <w:lsdException w:name="Smart Hyperlink" w:semiHidden="1" w:unhideWhenUsed="1"/>
+    <w:lsdException w:name="Hashtag" w:semiHidden="1" w:unhideWhenUsed="1"/>
+    <w:lsdException w:name="Unresolved Mention" w:semiHidden="1" w:unhideWhenUsed="1"/>
   </w:latentStyles>
   <w:style w:type="paragraph" w:default="1" w:styleId="Normal">
     <w:name w:val="Normal"/>
@@ -33551,7 +33526,6 @@
       <w:lang w:eastAsia="vi-VN"/>
     </w:rPr>
     <w:tblPr>
-      <w:tblInd w:w="0" w:type="dxa"/>
       <w:tblBorders>
         <w:top w:val="single" w:sz="4" w:space="0" w:color="auto"/>
         <w:left w:val="single" w:sz="4" w:space="0" w:color="auto"/>
@@ -33560,12 +33534,6 @@
         <w:insideH w:val="single" w:sz="4" w:space="0" w:color="auto"/>
         <w:insideV w:val="single" w:sz="4" w:space="0" w:color="auto"/>
       </w:tblBorders>
-      <w:tblCellMar>
-        <w:top w:w="0" w:type="dxa"/>
-        <w:left w:w="108" w:type="dxa"/>
-        <w:bottom w:w="0" w:type="dxa"/>
-        <w:right w:w="108" w:type="dxa"/>
-      </w:tblCellMar>
     </w:tblPr>
   </w:style>
   <w:style w:type="paragraph" w:styleId="BalloonText">
@@ -34052,196 +34020,6 @@
 </w:styles>
 </file>
 
-<file path=word/stylesWithEffects.xml><?xml version="1.0" encoding="utf-8"?>
-<w:styles xmlns:wpc="http://schemas.microsoft.com/office/word/2010/wordprocessingCanvas" xmlns:mc="http://schemas.openxmlformats.org/markup-compatibility/2006" xmlns:o="urn:schemas-microsoft-com:office:office" xmlns:r="http://schemas.openxmlformats.org/officeDocument/2006/relationships" xmlns:m="http://schemas.openxmlformats.org/officeDocument/2006/math" xmlns:v="urn:schemas-microsoft-com:vml" xmlns:wp14="http://schemas.microsoft.com/office/word/2010/wordprocessingDrawing" xmlns:wp="http://schemas.openxmlformats.org/drawingml/2006/wordprocessingDrawing" xmlns:w10="urn:schemas-microsoft-com:office:word" xmlns:w="http://schemas.openxmlformats.org/wordprocessingml/2006/main" xmlns:w14="http://schemas.microsoft.com/office/word/2010/wordml" xmlns:wpg="http://schemas.microsoft.com/office/word/2010/wordprocessingGroup" xmlns:wpi="http://schemas.microsoft.com/office/word/2010/wordprocessingInk" xmlns:wne="http://schemas.microsoft.com/office/word/2006/wordml" xmlns:wps="http://schemas.microsoft.com/office/word/2010/wordprocessingShape" mc:Ignorable="w14 wp14">
-  <w:docDefaults>
-    <w:rPrDefault>
-      <w:rPr>
-        <w:rFonts w:asciiTheme="minorHAnsi" w:eastAsiaTheme="minorEastAsia" w:hAnsiTheme="minorHAnsi" w:cstheme="minorBidi"/>
-        <w:sz w:val="22"/>
-        <w:szCs w:val="22"/>
-        <w:lang w:val="en-US" w:eastAsia="en-US" w:bidi="ar-SA"/>
-      </w:rPr>
-    </w:rPrDefault>
-    <w:pPrDefault>
-      <w:pPr>
-        <w:spacing w:after="200" w:line="276" w:lineRule="auto"/>
-      </w:pPr>
-    </w:pPrDefault>
-  </w:docDefaults>
-  <w:latentStyles w:defLockedState="0" w:defUIPriority="99" w:defSemiHidden="1" w:defUnhideWhenUsed="1" w:defQFormat="0" w:count="267">
-    <w:lsdException w:name="Normal" w:semiHidden="0" w:uiPriority="0" w:unhideWhenUsed="0" w:qFormat="1"/>
-    <w:lsdException w:name="heading 1" w:semiHidden="0" w:uiPriority="9" w:unhideWhenUsed="0" w:qFormat="1"/>
-    <w:lsdException w:name="heading 2" w:uiPriority="9" w:qFormat="1"/>
-    <w:lsdException w:name="heading 3" w:uiPriority="9" w:qFormat="1"/>
-    <w:lsdException w:name="heading 4" w:uiPriority="9" w:qFormat="1"/>
-    <w:lsdException w:name="heading 5" w:uiPriority="9" w:qFormat="1"/>
-    <w:lsdException w:name="heading 6" w:uiPriority="9" w:qFormat="1"/>
-    <w:lsdException w:name="heading 7" w:uiPriority="9" w:qFormat="1"/>
-    <w:lsdException w:name="heading 8" w:uiPriority="9" w:qFormat="1"/>
-    <w:lsdException w:name="heading 9" w:uiPriority="9" w:qFormat="1"/>
-    <w:lsdException w:name="toc 1" w:uiPriority="39"/>
-    <w:lsdException w:name="toc 2" w:uiPriority="39"/>
-    <w:lsdException w:name="toc 3" w:uiPriority="39"/>
-    <w:lsdException w:name="toc 4" w:uiPriority="39"/>
-    <w:lsdException w:name="toc 5" w:uiPriority="39"/>
-    <w:lsdException w:name="toc 6" w:uiPriority="39"/>
-    <w:lsdException w:name="toc 7" w:uiPriority="39"/>
-    <w:lsdException w:name="toc 8" w:uiPriority="39"/>
-    <w:lsdException w:name="toc 9" w:uiPriority="39"/>
-    <w:lsdException w:name="caption" w:uiPriority="35" w:qFormat="1"/>
-    <w:lsdException w:name="Title" w:semiHidden="0" w:uiPriority="10" w:unhideWhenUsed="0" w:qFormat="1"/>
-    <w:lsdException w:name="Default Paragraph Font" w:uiPriority="1"/>
-    <w:lsdException w:name="Subtitle" w:semiHidden="0" w:uiPriority="11" w:unhideWhenUsed="0" w:qFormat="1"/>
-    <w:lsdException w:name="Strong" w:semiHidden="0" w:uiPriority="22" w:unhideWhenUsed="0" w:qFormat="1"/>
-    <w:lsdException w:name="Emphasis" w:semiHidden="0" w:uiPriority="20" w:unhideWhenUsed="0" w:qFormat="1"/>
-    <w:lsdException w:name="Table Grid" w:semiHidden="0" w:uiPriority="59" w:unhideWhenUsed="0"/>
-    <w:lsdException w:name="Placeholder Text" w:unhideWhenUsed="0"/>
-    <w:lsdException w:name="No Spacing" w:semiHidden="0" w:uiPriority="1" w:unhideWhenUsed="0" w:qFormat="1"/>
-    <w:lsdException w:name="Light Shading" w:semiHidden="0" w:uiPriority="60" w:unhideWhenUsed="0"/>
-    <w:lsdException w:name="Light List" w:semiHidden="0" w:uiPriority="61" w:unhideWhenUsed="0"/>
-    <w:lsdException w:name="Light Grid" w:semiHidden="0" w:uiPriority="62" w:unhideWhenUsed="0"/>
-    <w:lsdException w:name="Medium Shading 1" w:semiHidden="0" w:uiPriority="63" w:unhideWhenUsed="0"/>
-    <w:lsdException w:name="Medium Shading 2" w:semiHidden="0" w:uiPriority="64" w:unhideWhenUsed="0"/>
-    <w:lsdException w:name="Medium List 1" w:semiHidden="0" w:uiPriority="65" w:unhideWhenUsed="0"/>
-    <w:lsdException w:name="Medium List 2" w:semiHidden="0" w:uiPriority="66" w:unhideWhenUsed="0"/>
-    <w:lsdException w:name="Medium Grid 1" w:semiHidden="0" w:uiPriority="67" w:unhideWhenUsed="0"/>
-    <w:lsdException w:name="Medium Grid 2" w:semiHidden="0" w:uiPriority="68" w:unhideWhenUsed="0"/>
-    <w:lsdException w:name="Medium Grid 3" w:semiHidden="0" w:uiPriority="69" w:unhideWhenUsed="0"/>
-    <w:lsdException w:name="Dark List" w:semiHidden="0" w:uiPriority="70" w:unhideWhenUsed="0"/>
-    <w:lsdException w:name="Colorful Shading" w:semiHidden="0" w:uiPriority="71" w:unhideWhenUsed="0"/>
-    <w:lsdException w:name="Colorful List" w:semiHidden="0" w:uiPriority="72" w:unhideWhenUsed="0"/>
-    <w:lsdException w:name="Colorful Grid" w:semiHidden="0" w:uiPriority="73" w:unhideWhenUsed="0"/>
-    <w:lsdException w:name="Light Shading Accent 1" w:semiHidden="0" w:uiPriority="60" w:unhideWhenUsed="0"/>
-    <w:lsdException w:name="Light List Accent 1" w:semiHidden="0" w:uiPriority="61" w:unhideWhenUsed="0"/>
-    <w:lsdException w:name="Light Grid Accent 1" w:semiHidden="0" w:uiPriority="62" w:unhideWhenUsed="0"/>
-    <w:lsdException w:name="Medium Shading 1 Accent 1" w:semiHidden="0" w:uiPriority="63" w:unhideWhenUsed="0"/>
-    <w:lsdException w:name="Medium Shading 2 Accent 1" w:semiHidden="0" w:uiPriority="64" w:unhideWhenUsed="0"/>
-    <w:lsdException w:name="Medium List 1 Accent 1" w:semiHidden="0" w:uiPriority="65" w:unhideWhenUsed="0"/>
-    <w:lsdException w:name="Revision" w:unhideWhenUsed="0"/>
-    <w:lsdException w:name="List Paragraph" w:semiHidden="0" w:uiPriority="34" w:unhideWhenUsed="0" w:qFormat="1"/>
-    <w:lsdException w:name="Quote" w:semiHidden="0" w:uiPriority="29" w:unhideWhenUsed="0" w:qFormat="1"/>
-    <w:lsdException w:name="Intense Quote" w:semiHidden="0" w:uiPriority="30" w:unhideWhenUsed="0" w:qFormat="1"/>
-    <w:lsdException w:name="Medium List 2 Accent 1" w:semiHidden="0" w:uiPriority="66" w:unhideWhenUsed="0"/>
-    <w:lsdException w:name="Medium Grid 1 Accent 1" w:semiHidden="0" w:uiPriority="67" w:unhideWhenUsed="0"/>
-    <w:lsdException w:name="Medium Grid 2 Accent 1" w:semiHidden="0" w:uiPriority="68" w:unhideWhenUsed="0"/>
-    <w:lsdException w:name="Medium Grid 3 Accent 1" w:semiHidden="0" w:uiPriority="69" w:unhideWhenUsed="0"/>
-    <w:lsdException w:name="Dark List Accent 1" w:semiHidden="0" w:uiPriority="70" w:unhideWhenUsed="0"/>
-    <w:lsdException w:name="Colorful Shading Accent 1" w:semiHidden="0" w:uiPriority="71" w:unhideWhenUsed="0"/>
-    <w:lsdException w:name="Colorful List Accent 1" w:semiHidden="0" w:uiPriority="72" w:unhideWhenUsed="0"/>
-    <w:lsdException w:name="Colorful Grid Accent 1" w:semiHidden="0" w:uiPriority="73" w:unhideWhenUsed="0"/>
-    <w:lsdException w:name="Light Shading Accent 2" w:semiHidden="0" w:uiPriority="60" w:unhideWhenUsed="0"/>
-    <w:lsdException w:name="Light List Accent 2" w:semiHidden="0" w:uiPriority="61" w:unhideWhenUsed="0"/>
-    <w:lsdException w:name="Light Grid Accent 2" w:semiHidden="0" w:uiPriority="62" w:unhideWhenUsed="0"/>
-    <w:lsdException w:name="Medium Shading 1 Accent 2" w:semiHidden="0" w:uiPriority="63" w:unhideWhenUsed="0"/>
-    <w:lsdException w:name="Medium Shading 2 Accent 2" w:semiHidden="0" w:uiPriority="64" w:unhideWhenUsed="0"/>
-    <w:lsdException w:name="Medium List 1 Accent 2" w:semiHidden="0" w:uiPriority="65" w:unhideWhenUsed="0"/>
-    <w:lsdException w:name="Medium List 2 Accent 2" w:semiHidden="0" w:uiPriority="66" w:unhideWhenUsed="0"/>
-    <w:lsdException w:name="Medium Grid 1 Accent 2" w:semiHidden="0" w:uiPriority="67" w:unhideWhenUsed="0"/>
-    <w:lsdException w:name="Medium Grid 2 Accent 2" w:semiHidden="0" w:uiPriority="68" w:unhideWhenUsed="0"/>
-    <w:lsdException w:name="Medium Grid 3 Accent 2" w:semiHidden="0" w:uiPriority="69" w:unhideWhenUsed="0"/>
-    <w:lsdException w:name="Dark List Accent 2" w:semiHidden="0" w:uiPriority="70" w:unhideWhenUsed="0"/>
-    <w:lsdException w:name="Colorful Shading Accent 2" w:semiHidden="0" w:uiPriority="71" w:unhideWhenUsed="0"/>
-    <w:lsdException w:name="Colorful List Accent 2" w:semiHidden="0" w:uiPriority="72" w:unhideWhenUsed="0"/>
-    <w:lsdException w:name="Colorful Grid Accent 2" w:semiHidden="0" w:uiPriority="73" w:unhideWhenUsed="0"/>
-    <w:lsdException w:name="Light Shading Accent 3" w:semiHidden="0" w:uiPriority="60" w:unhideWhenUsed="0"/>
-    <w:lsdException w:name="Light List Accent 3" w:semiHidden="0" w:uiPriority="61" w:unhideWhenUsed="0"/>
-    <w:lsdException w:name="Light Grid Accent 3" w:semiHidden="0" w:uiPriority="62" w:unhideWhenUsed="0"/>
-    <w:lsdException w:name="Medium Shading 1 Accent 3" w:semiHidden="0" w:uiPriority="63" w:unhideWhenUsed="0"/>
-    <w:lsdException w:name="Medium Shading 2 Accent 3" w:semiHidden="0" w:uiPriority="64" w:unhideWhenUsed="0"/>
-    <w:lsdException w:name="Medium List 1 Accent 3" w:semiHidden="0" w:uiPriority="65" w:unhideWhenUsed="0"/>
-    <w:lsdException w:name="Medium List 2 Accent 3" w:semiHidden="0" w:uiPriority="66" w:unhideWhenUsed="0"/>
-    <w:lsdException w:name="Medium Grid 1 Accent 3" w:semiHidden="0" w:uiPriority="67" w:unhideWhenUsed="0"/>
-    <w:lsdException w:name="Medium Grid 2 Accent 3" w:semiHidden="0" w:uiPriority="68" w:unhideWhenUsed="0"/>
-    <w:lsdException w:name="Medium Grid 3 Accent 3" w:semiHidden="0" w:uiPriority="69" w:unhideWhenUsed="0"/>
-    <w:lsdException w:name="Dark List Accent 3" w:semiHidden="0" w:uiPriority="70" w:unhideWhenUsed="0"/>
-    <w:lsdException w:name="Colorful Shading Accent 3" w:semiHidden="0" w:uiPriority="71" w:unhideWhenUsed="0"/>
-    <w:lsdException w:name="Colorful List Accent 3" w:semiHidden="0" w:uiPriority="72" w:unhideWhenUsed="0"/>
-    <w:lsdException w:name="Colorful Grid Accent 3" w:semiHidden="0" w:uiPriority="73" w:unhideWhenUsed="0"/>
-    <w:lsdException w:name="Light Shading Accent 4" w:semiHidden="0" w:uiPriority="60" w:unhideWhenUsed="0"/>
-    <w:lsdException w:name="Light List Accent 4" w:semiHidden="0" w:uiPriority="61" w:unhideWhenUsed="0"/>
-    <w:lsdException w:name="Light Grid Accent 4" w:semiHidden="0" w:uiPriority="62" w:unhideWhenUsed="0"/>
-    <w:lsdException w:name="Medium Shading 1 Accent 4" w:semiHidden="0" w:uiPriority="63" w:unhideWhenUsed="0"/>
-    <w:lsdException w:name="Medium Shading 2 Accent 4" w:semiHidden="0" w:uiPriority="64" w:unhideWhenUsed="0"/>
-    <w:lsdException w:name="Medium List 1 Accent 4" w:semiHidden="0" w:uiPriority="65" w:unhideWhenUsed="0"/>
-    <w:lsdException w:name="Medium List 2 Accent 4" w:semiHidden="0" w:uiPriority="66" w:unhideWhenUsed="0"/>
-    <w:lsdException w:name="Medium Grid 1 Accent 4" w:semiHidden="0" w:uiPriority="67" w:unhideWhenUsed="0"/>
-    <w:lsdException w:name="Medium Grid 2 Accent 4" w:semiHidden="0" w:uiPriority="68" w:unhideWhenUsed="0"/>
-    <w:lsdException w:name="Medium Grid 3 Accent 4" w:semiHidden="0" w:uiPriority="69" w:unhideWhenUsed="0"/>
-    <w:lsdException w:name="Dark List Accent 4" w:semiHidden="0" w:uiPriority="70" w:unhideWhenUsed="0"/>
-    <w:lsdException w:name="Colorful Shading Accent 4" w:semiHidden="0" w:uiPriority="71" w:unhideWhenUsed="0"/>
-    <w:lsdException w:name="Colorful List Accent 4" w:semiHidden="0" w:uiPriority="72" w:unhideWhenUsed="0"/>
-    <w:lsdException w:name="Colorful Grid Accent 4" w:semiHidden="0" w:uiPriority="73" w:unhideWhenUsed="0"/>
-    <w:lsdException w:name="Light Shading Accent 5" w:semiHidden="0" w:uiPriority="60" w:unhideWhenUsed="0"/>
-    <w:lsdException w:name="Light List Accent 5" w:semiHidden="0" w:uiPriority="61" w:unhideWhenUsed="0"/>
-    <w:lsdException w:name="Light Grid Accent 5" w:semiHidden="0" w:uiPriority="62" w:unhideWhenUsed="0"/>
-    <w:lsdException w:name="Medium Shading 1 Accent 5" w:semiHidden="0" w:uiPriority="63" w:unhideWhenUsed="0"/>
-    <w:lsdException w:name="Medium Shading 2 Accent 5" w:semiHidden="0" w:uiPriority="64" w:unhideWhenUsed="0"/>
-    <w:lsdException w:name="Medium List 1 Accent 5" w:semiHidden="0" w:uiPriority="65" w:unhideWhenUsed="0"/>
-    <w:lsdException w:name="Medium List 2 Accent 5" w:semiHidden="0" w:uiPriority="66" w:unhideWhenUsed="0"/>
-    <w:lsdException w:name="Medium Grid 1 Accent 5" w:semiHidden="0" w:uiPriority="67" w:unhideWhenUsed="0"/>
-    <w:lsdException w:name="Medium Grid 2 Accent 5" w:semiHidden="0" w:uiPriority="68" w:unhideWhenUsed="0"/>
-    <w:lsdException w:name="Medium Grid 3 Accent 5" w:semiHidden="0" w:uiPriority="69" w:unhideWhenUsed="0"/>
-    <w:lsdException w:name="Dark List Accent 5" w:semiHidden="0" w:uiPriority="70" w:unhideWhenUsed="0"/>
-    <w:lsdException w:name="Colorful Shading Accent 5" w:semiHidden="0" w:uiPriority="71" w:unhideWhenUsed="0"/>
-    <w:lsdException w:name="Colorful List Accent 5" w:semiHidden="0" w:uiPriority="72" w:unhideWhenUsed="0"/>
-    <w:lsdException w:name="Colorful Grid Accent 5" w:semiHidden="0" w:uiPriority="73" w:unhideWhenUsed="0"/>
-    <w:lsdException w:name="Light Shading Accent 6" w:semiHidden="0" w:uiPriority="60" w:unhideWhenUsed="0"/>
-    <w:lsdException w:name="Light List Accent 6" w:semiHidden="0" w:uiPriority="61" w:unhideWhenUsed="0"/>
-    <w:lsdException w:name="Light Grid Accent 6" w:semiHidden="0" w:uiPriority="62" w:unhideWhenUsed="0"/>
-    <w:lsdException w:name="Medium Shading 1 Accent 6" w:semiHidden="0" w:uiPriority="63" w:unhideWhenUsed="0"/>
-    <w:lsdException w:name="Medium Shading 2 Accent 6" w:semiHidden="0" w:uiPriority="64" w:unhideWhenUsed="0"/>
-    <w:lsdException w:name="Medium List 1 Accent 6" w:semiHidden="0" w:uiPriority="65" w:unhideWhenUsed="0"/>
-    <w:lsdException w:name="Medium List 2 Accent 6" w:semiHidden="0" w:uiPriority="66" w:unhideWhenUsed="0"/>
-    <w:lsdException w:name="Medium Grid 1 Accent 6" w:semiHidden="0" w:uiPriority="67" w:unhideWhenUsed="0"/>
-    <w:lsdException w:name="Medium Grid 2 Accent 6" w:semiHidden="0" w:uiPriority="68" w:unhideWhenUsed="0"/>
-    <w:lsdException w:name="Medium Grid 3 Accent 6" w:semiHidden="0" w:uiPriority="69" w:unhideWhenUsed="0"/>
-    <w:lsdException w:name="Dark List Accent 6" w:semiHidden="0" w:uiPriority="70" w:unhideWhenUsed="0"/>
-    <w:lsdException w:name="Colorful Shading Accent 6" w:semiHidden="0" w:uiPriority="71" w:unhideWhenUsed="0"/>
-    <w:lsdException w:name="Colorful List Accent 6" w:semiHidden="0" w:uiPriority="72" w:unhideWhenUsed="0"/>
-    <w:lsdException w:name="Colorful Grid Accent 6" w:semiHidden="0" w:uiPriority="73" w:unhideWhenUsed="0"/>
-    <w:lsdException w:name="Subtle Emphasis" w:semiHidden="0" w:uiPriority="19" w:unhideWhenUsed="0" w:qFormat="1"/>
-    <w:lsdException w:name="Intense Emphasis" w:semiHidden="0" w:uiPriority="21" w:unhideWhenUsed="0" w:qFormat="1"/>
-    <w:lsdException w:name="Subtle Reference" w:semiHidden="0" w:uiPriority="31" w:unhideWhenUsed="0" w:qFormat="1"/>
-    <w:lsdException w:name="Intense Reference" w:semiHidden="0" w:uiPriority="32" w:unhideWhenUsed="0" w:qFormat="1"/>
-    <w:lsdException w:name="Book Title" w:semiHidden="0" w:uiPriority="33" w:unhideWhenUsed="0" w:qFormat="1"/>
-    <w:lsdException w:name="Bibliography" w:uiPriority="37"/>
-    <w:lsdException w:name="TOC Heading" w:uiPriority="39" w:qFormat="1"/>
-  </w:latentStyles>
-  <w:style w:type="paragraph" w:default="1" w:styleId="Normal">
-    <w:name w:val="Normal"/>
-    <w:qFormat/>
-  </w:style>
-  <w:style w:type="character" w:default="1" w:styleId="DefaultParagraphFont">
-    <w:name w:val="Default Paragraph Font"/>
-    <w:uiPriority w:val="1"/>
-    <w:semiHidden/>
-    <w:unhideWhenUsed/>
-  </w:style>
-  <w:style w:type="table" w:default="1" w:styleId="TableNormal">
-    <w:name w:val="Normal Table"/>
-    <w:uiPriority w:val="99"/>
-    <w:semiHidden/>
-    <w:unhideWhenUsed/>
-    <w:tblPr>
-      <w:tblInd w:w="0" w:type="dxa"/>
-      <w:tblCellMar>
-        <w:top w:w="0" w:type="dxa"/>
-        <w:left w:w="108" w:type="dxa"/>
-        <w:bottom w:w="0" w:type="dxa"/>
-        <w:right w:w="108" w:type="dxa"/>
-      </w:tblCellMar>
-    </w:tblPr>
-  </w:style>
-  <w:style w:type="numbering" w:default="1" w:styleId="NoList">
-    <w:name w:val="No List"/>
-    <w:uiPriority w:val="99"/>
-    <w:semiHidden/>
-    <w:unhideWhenUsed/>
-  </w:style>
-</w:styles>
-</file>
-
 <file path=word/theme/theme1.xml><?xml version="1.0" encoding="utf-8"?>
 <a:theme xmlns:a="http://schemas.openxmlformats.org/drawingml/2006/main" name="Office Theme">
   <a:themeElements>
@@ -34532,7 +34310,7 @@
 </file>
 
 <file path=customXml/itemProps1.xml><?xml version="1.0" encoding="utf-8"?>
-<ds:datastoreItem xmlns:ds="http://schemas.openxmlformats.org/officeDocument/2006/customXml" ds:itemID="{96CC31ED-E879-4159-957B-71218B272A9C}">
+<ds:datastoreItem xmlns:ds="http://schemas.openxmlformats.org/officeDocument/2006/customXml" ds:itemID="{F32A0660-4F9F-4F65-A9AD-8E19E64DF1F9}">
   <ds:schemaRefs>
     <ds:schemaRef ds:uri="http://schemas.openxmlformats.org/officeDocument/2006/bibliography"/>
   </ds:schemaRefs>

</xml_diff>